<commit_message>
Revise text for genome collection report template
</commit_message>
<xml_diff>
--- a/msoffice_template/ShortGenomeCollectionReportTemplate.docx
+++ b/msoffice_template/ShortGenomeCollectionReportTemplate.docx
@@ -1,18 +1,29 @@
 
 <file path=word/document.xml><?xml version="1.0" encoding="utf-8"?>
-<w:document xmlns:wpc="http://schemas.microsoft.com/office/word/2010/wordprocessingCanvas" xmlns:mc="http://schemas.openxmlformats.org/markup-compatibility/2006" xmlns:o="urn:schemas-microsoft-com:office:office" xmlns:r="http://schemas.openxmlformats.org/officeDocument/2006/relationships" xmlns:m="http://schemas.openxmlformats.org/officeDocument/2006/math" xmlns:v="urn:schemas-microsoft-com:vml" xmlns:wp14="http://schemas.microsoft.com/office/word/2010/wordprocessingDrawing" xmlns:wp="http://schemas.openxmlformats.org/drawingml/2006/wordprocessingDrawing" xmlns:w10="urn:schemas-microsoft-com:office:word" xmlns:w="http://schemas.openxmlformats.org/wordprocessingml/2006/main" xmlns:w14="http://schemas.microsoft.com/office/word/2010/wordml" xmlns:wpg="http://schemas.microsoft.com/office/word/2010/wordprocessingGroup" xmlns:wpi="http://schemas.microsoft.com/office/word/2010/wordprocessingInk" xmlns:wne="http://schemas.microsoft.com/office/word/2006/wordml" xmlns:wps="http://schemas.microsoft.com/office/word/2010/wordprocessingShape" mc:Ignorable="w14 wp14">
+<w:document xmlns:wpc="http://schemas.microsoft.com/office/word/2010/wordprocessingCanvas" xmlns:mo="http://schemas.microsoft.com/office/mac/office/2008/main" xmlns:mc="http://schemas.openxmlformats.org/markup-compatibility/2006" xmlns:mv="urn:schemas-microsoft-com:mac:vml" xmlns:o="urn:schemas-microsoft-com:office:office" xmlns:r="http://schemas.openxmlformats.org/officeDocument/2006/relationships" xmlns:m="http://schemas.openxmlformats.org/officeDocument/2006/math" xmlns:v="urn:schemas-microsoft-com:vml" xmlns:wp14="http://schemas.microsoft.com/office/word/2010/wordprocessingDrawing" xmlns:wp="http://schemas.openxmlformats.org/drawingml/2006/wordprocessingDrawing" xmlns:w10="urn:schemas-microsoft-com:office:word" xmlns:w="http://schemas.openxmlformats.org/wordprocessingml/2006/main" xmlns:w14="http://schemas.microsoft.com/office/word/2010/wordml" xmlns:wpg="http://schemas.microsoft.com/office/word/2010/wordprocessingGroup" xmlns:wpi="http://schemas.microsoft.com/office/word/2010/wordprocessingInk" xmlns:wne="http://schemas.microsoft.com/office/word/2006/wordml" xmlns:wps="http://schemas.microsoft.com/office/word/2010/wordprocessingShape" mc:Ignorable="w14 wp14">
   <w:body>
     <w:p>
       <w:pPr>
         <w:pStyle w:val="Title"/>
       </w:pPr>
-      <w:bookmarkStart w:id="0" w:name="_GoBack"/>
-      <w:bookmarkEnd w:id="0"/>
       <w:r>
         <w:t>Short</w:t>
       </w:r>
       <w:r>
-        <w:t xml:space="preserve"> Genome Reports</w:t>
+        <w:t xml:space="preserve"> </w:t>
+      </w:r>
+      <w:del w:id="0" w:author="Joshua Hamilton" w:date="2015-09-29T12:44:00Z">
+        <w:r>
+          <w:delText xml:space="preserve">Genome </w:delText>
+        </w:r>
+      </w:del>
+      <w:ins w:id="1" w:author="Joshua Hamilton" w:date="2015-09-29T12:44:00Z">
+        <w:r>
+          <w:t xml:space="preserve">Genome Collection </w:t>
+        </w:r>
+      </w:ins>
+      <w:r>
+        <w:t>Reports</w:t>
       </w:r>
     </w:p>
     <w:p>
@@ -218,27 +229,28 @@
         <w:t>s</w:t>
       </w:r>
       <w:r>
-        <w:t xml:space="preserve"> epithet subsp. </w:t>
-      </w:r>
-      <w:proofErr w:type="spellStart"/>
-      <w:r>
-        <w:t>subspecific</w:t>
-      </w:r>
-      <w:proofErr w:type="spellEnd"/>
-      <w:r>
-        <w:t xml:space="preserve"> epithet). Following first usage, the genus name may be abbreviated by using the first letter of the genus name, followed by a period and the epithets. </w:t>
+        <w:t xml:space="preserve"> epithet subsp. subspecific epithet). Following first usage, the genus name may be abbreviated by using the first letter of the genus name, followed by a period and the epithets. </w:t>
       </w:r>
     </w:p>
     <w:p>
       <w:pPr>
         <w:pStyle w:val="Heading1"/>
       </w:pPr>
-      <w:r>
-        <w:lastRenderedPageBreak/>
-        <w:t>Introduction</w:t>
-      </w:r>
-      <w:r>
-        <w:t xml:space="preserve"> (Heading 1</w:t>
+      <w:del w:id="2" w:author="Joshua Hamilton" w:date="2015-09-29T12:44:00Z">
+        <w:r>
+          <w:delText>Introduction</w:delText>
+        </w:r>
+        <w:r>
+          <w:delText xml:space="preserve"> </w:delText>
+        </w:r>
+      </w:del>
+      <w:ins w:id="3" w:author="Joshua Hamilton" w:date="2015-09-29T12:44:00Z">
+        <w:r>
+          <w:t xml:space="preserve">Rationale </w:t>
+        </w:r>
+      </w:ins>
+      <w:r>
+        <w:t>(Heading 1</w:t>
       </w:r>
       <w:r>
         <w:t>)</w:t>
@@ -254,9 +266,38 @@
       <w:r>
         <w:t xml:space="preserve">the </w:t>
       </w:r>
-      <w:r>
-        <w:t xml:space="preserve">source organism and the rationale for its selection for sequencing. </w:t>
-      </w:r>
+      <w:del w:id="4" w:author="Joshua Hamilton" w:date="2015-09-29T12:45:00Z">
+        <w:r>
+          <w:delText>source organism</w:delText>
+        </w:r>
+      </w:del>
+      <w:ins w:id="5" w:author="Joshua Hamilton" w:date="2015-09-29T12:45:00Z">
+        <w:r>
+          <w:t>collection</w:t>
+        </w:r>
+      </w:ins>
+      <w:r>
+        <w:t xml:space="preserve"> and the rationale for its selection for sequencing. </w:t>
+      </w:r>
+      <w:ins w:id="6" w:author="Joshua Hamilton" w:date="2015-09-29T12:45:00Z">
+        <w:r>
+          <w:t xml:space="preserve">The rationale should include a discussion of the unifying </w:t>
+        </w:r>
+        <w:r>
+          <w:lastRenderedPageBreak/>
+          <w:t>feature(s) whieh make the genome a collection. “Unifying features” include, but are not limited to, shared</w:t>
+        </w:r>
+      </w:ins>
+      <w:ins w:id="7" w:author="Joshua Hamilton" w:date="2015-09-29T12:46:00Z">
+        <w:r>
+          <w:t xml:space="preserve"> taxonomy, environment, or phenotype.</w:t>
+        </w:r>
+      </w:ins>
+      <w:ins w:id="8" w:author="Joshua Hamilton" w:date="2015-09-29T12:45:00Z">
+        <w:r>
+          <w:t xml:space="preserve"> </w:t>
+        </w:r>
+      </w:ins>
       <w:r>
         <w:t xml:space="preserve">It should be written in such a manner as to capture </w:t>
       </w:r>
@@ -301,16 +342,24 @@
         <w:pStyle w:val="Heading2"/>
       </w:pPr>
       <w:r>
-        <w:t xml:space="preserve">Classification and </w:t>
-      </w:r>
-      <w:r>
-        <w:t>f</w:t>
-      </w:r>
-      <w:r>
-        <w:t>eatures</w:t>
-      </w:r>
-      <w:r>
-        <w:t xml:space="preserve"> (</w:t>
+        <w:t xml:space="preserve">Classification </w:t>
+      </w:r>
+      <w:del w:id="9" w:author="Joshua Hamilton" w:date="2015-09-29T12:46:00Z">
+        <w:r>
+          <w:delText xml:space="preserve">and </w:delText>
+        </w:r>
+        <w:r>
+          <w:delText>f</w:delText>
+        </w:r>
+        <w:r>
+          <w:delText>eatures</w:delText>
+        </w:r>
+        <w:r>
+          <w:delText xml:space="preserve"> </w:delText>
+        </w:r>
+      </w:del>
+      <w:r>
+        <w:t>(</w:t>
       </w:r>
       <w:r>
         <w:t>Heading 2</w:t>
@@ -322,43 +371,100 @@
     <w:p>
       <w:pPr>
         <w:pStyle w:val="Paragraph"/>
-      </w:pPr>
-      <w:r>
-        <w:t xml:space="preserve">This should include succinct but detailed description of major phenotypic features (macro- and micromorphology, physiological characteristics), natural habitat, distribution, current classification and phylogenetic placement of the strain/specimen selected for sequencing. Authors should provide readers with additional background as to how the organism was isolated from nature (if a microbe), its association with other community members, any special properties that are noteworthy (e.g., pathogenic, symbiotic, industrial use, taxonomic type strain, model organism, etc.). In a separate subsection, of this section, authors should provide chemotaxonomic information (e.g. whole cell fatty acid composition, respiratory </w:t>
-      </w:r>
-      <w:proofErr w:type="spellStart"/>
-      <w:r>
-        <w:t>quinones</w:t>
-      </w:r>
-      <w:proofErr w:type="spellEnd"/>
-      <w:r>
-        <w:t>, cell-wall composition, other unique or diagnostic cellular components).</w:t>
-      </w:r>
+        <w:rPr>
+          <w:del w:id="10" w:author="Joshua Hamilton" w:date="2015-09-29T12:46:00Z"/>
+        </w:rPr>
+      </w:pPr>
+      <w:del w:id="11" w:author="Joshua Hamilton" w:date="2015-09-29T12:46:00Z">
+        <w:r>
+          <w:delText>This should include succinct but detailed description of major phenotypic features (macro- and micromorphology, physiological characteristics), natural habitat, distribution, current classification and phylogenetic placement of the strain/specimen selected for sequencing. Authors should provide readers with additional background as to how the organism was isolated from nature (if a microbe), its association with other community members, any special properties that are noteworthy (e.g., pathogenic, symbiotic, industrial use, taxonomic type strain, model organism, etc.). In a separate subsection, of this section, authors should provide chemotaxonomic information (e.g. whole cell fatty acid composition, respiratory quinones, cell-wall composition, other unique or diagnostic cellular components).</w:delText>
+        </w:r>
+      </w:del>
     </w:p>
     <w:p>
       <w:pPr>
         <w:pStyle w:val="Paragraph"/>
+        <w:rPr>
+          <w:ins w:id="12" w:author="Joshua Hamilton" w:date="2015-09-29T12:46:00Z"/>
+        </w:rPr>
       </w:pPr>
       <w:r>
         <w:t>This se</w:t>
       </w:r>
       <w:r>
-        <w:t>ction should also include</w:t>
-      </w:r>
-      <w:r>
-        <w:t xml:space="preserve"> two figure</w:t>
-      </w:r>
-      <w:r>
-        <w:t>s</w:t>
-      </w:r>
-      <w:r>
-        <w:t>: a phylogenetic tree indicating current placement and a photomicrograph or electron</w:t>
-      </w:r>
-      <w:r>
-        <w:t xml:space="preserve"> </w:t>
-      </w:r>
-      <w:r>
-        <w:t xml:space="preserve">photomicrograph of the source organism. This section must also include a reference to Table </w:t>
+        <w:t xml:space="preserve">ction </w:t>
+      </w:r>
+      <w:del w:id="13" w:author="Joshua Hamilton" w:date="2015-09-29T12:47:00Z">
+        <w:r>
+          <w:delText>should also include</w:delText>
+        </w:r>
+        <w:r>
+          <w:delText xml:space="preserve"> two figure</w:delText>
+        </w:r>
+        <w:r>
+          <w:delText>s</w:delText>
+        </w:r>
+        <w:r>
+          <w:delText>:</w:delText>
+        </w:r>
+      </w:del>
+      <w:ins w:id="14" w:author="Joshua Hamilton" w:date="2015-09-29T12:47:00Z">
+        <w:r>
+          <w:t>include</w:t>
+        </w:r>
+      </w:ins>
+      <w:r>
+        <w:t xml:space="preserve"> a phylogenetic tree </w:t>
+      </w:r>
+      <w:ins w:id="15" w:author="Joshua Hamilton" w:date="2015-09-29T12:47:00Z">
+        <w:r>
+          <w:t xml:space="preserve">for every phylum </w:t>
+        </w:r>
+      </w:ins>
+      <w:ins w:id="16" w:author="Joshua Hamilton" w:date="2015-09-29T12:48:00Z">
+        <w:r>
+          <w:t>represented</w:t>
+        </w:r>
+      </w:ins>
+      <w:ins w:id="17" w:author="Joshua Hamilton" w:date="2015-09-29T12:47:00Z">
+        <w:r>
+          <w:t xml:space="preserve"> in the collection, </w:t>
+        </w:r>
+      </w:ins>
+      <w:r>
+        <w:t>indicating current placement</w:t>
+      </w:r>
+      <w:del w:id="18" w:author="Joshua Hamilton" w:date="2015-09-29T12:47:00Z">
+        <w:r>
+          <w:delText xml:space="preserve"> and</w:delText>
+        </w:r>
+      </w:del>
+      <w:ins w:id="19" w:author="Joshua Hamilton" w:date="2015-09-29T12:47:00Z">
+        <w:r>
+          <w:t>.</w:t>
+        </w:r>
+      </w:ins>
+      <w:del w:id="20" w:author="Joshua Hamilton" w:date="2015-09-29T12:47:00Z">
+        <w:r>
+          <w:delText xml:space="preserve"> a photomicrograph or electron</w:delText>
+        </w:r>
+        <w:r>
+          <w:delText xml:space="preserve"> </w:delText>
+        </w:r>
+        <w:r>
+          <w:delText>photomicrograph of the source organism</w:delText>
+        </w:r>
+      </w:del>
+      <w:r>
+        <w:t xml:space="preserve">. </w:t>
+      </w:r>
+      <w:ins w:id="21" w:author="Joshua Hamilton" w:date="2015-09-29T12:48:00Z">
+        <w:r>
+          <w:t xml:space="preserve">This section should also include a justification of the marker genes used for classification, and a description of the phylogenetic relationships between new and existing genomes. </w:t>
+        </w:r>
+      </w:ins>
+      <w:r>
+        <w:t xml:space="preserve">This section must also include a reference to Table </w:t>
       </w:r>
       <w:r>
         <w:t>1,</w:t>
@@ -366,6 +472,44 @@
       <w:r>
         <w:t xml:space="preserve"> which provides a standardized summary of key features of the source organism. The layout of Table 1 is fixed and authors must not vary the appearance of information in the table. Rather, they must supply this information so that readers may view the descriptive information in a consistent fashion.</w:t>
       </w:r>
+    </w:p>
+    <w:p>
+      <w:pPr>
+        <w:pStyle w:val="Heading3"/>
+        <w:rPr>
+          <w:ins w:id="22" w:author="Joshua Hamilton" w:date="2015-09-29T12:46:00Z"/>
+        </w:rPr>
+        <w:pPrChange w:id="23" w:author="Joshua Hamilton" w:date="2015-09-29T12:46:00Z">
+          <w:pPr>
+            <w:pStyle w:val="Paragraph"/>
+          </w:pPr>
+        </w:pPrChange>
+      </w:pPr>
+      <w:ins w:id="24" w:author="Joshua Hamilton" w:date="2015-09-29T12:46:00Z">
+        <w:r>
+          <w:t>Features (required for isolate genomes, Heading 3)</w:t>
+        </w:r>
+      </w:ins>
+    </w:p>
+    <w:p>
+      <w:pPr>
+        <w:pStyle w:val="Paragraph"/>
+        <w:pPrChange w:id="25" w:author="Joshua Hamilton" w:date="2015-09-29T17:02:00Z">
+          <w:pPr>
+            <w:pStyle w:val="Paragraph"/>
+          </w:pPr>
+        </w:pPrChange>
+      </w:pPr>
+      <w:ins w:id="26" w:author="Joshua Hamilton" w:date="2015-09-29T12:47:00Z">
+        <w:r>
+          <w:t xml:space="preserve">This section should include a photomicrograph or electron photomicrograph of the source organis. </w:t>
+        </w:r>
+      </w:ins>
+      <w:ins w:id="27" w:author="Joshua Hamilton" w:date="2015-09-29T12:46:00Z">
+        <w:r>
+          <w:t>This should include succinct but detailed description of major phenotypic features (macro- and micromorphology, physiological characteristics), natural habitat, distribution, current classification and phylogenetic placement of the strain/specimen selected for sequencing. Authors should provide readers with additional background as to how the organism was isolated from nature (if a microbe), its association with other community members, any special properties that are noteworthy (e.g., pathogenic, symbiotic, industrial use, taxonomic type strain, model organism, etc.). In a separate subsection, of this section, authors should provide chemotaxonomic information (e.g. whole cell fatty acid composition, respiratory quinones, cell-wall composition, other unique or diagnostic cellular components).</w:t>
+        </w:r>
+      </w:ins>
     </w:p>
     <w:p>
       <w:pPr>
@@ -402,11 +546,9 @@
       <w:pPr>
         <w:pStyle w:val="Heading3"/>
       </w:pPr>
-      <w:proofErr w:type="spellStart"/>
       <w:r>
         <w:t>Symbiotaxonomy</w:t>
       </w:r>
-      <w:proofErr w:type="spellEnd"/>
       <w:r>
         <w:t xml:space="preserve"> (optional, Heading 3)</w:t>
       </w:r>
@@ -470,8 +612,21 @@
         <w:pStyle w:val="Paragraph"/>
       </w:pPr>
       <w:r>
-        <w:t>This section of the manuscript should provide a detailed summary of the sequencing, assembly and annotation methodology.  The section should include an introductory paragraph that provides the readers with specific information about the sequencing project, when the project began and was completed, whether the sequence is complete or remains as a draft genome, and the quality of the draft, which public databases contain the project data and other relevant information. These data should be summarized in Table 2.</w:t>
-      </w:r>
+        <w:t xml:space="preserve">This section of the manuscript should provide a detailed summary of the sequencing, assembly </w:t>
+      </w:r>
+      <w:ins w:id="28" w:author="Joshua Hamilton" w:date="2015-09-29T17:04:00Z">
+        <w:r>
+          <w:t xml:space="preserve">binning (for metagenome-assembled genomes) </w:t>
+        </w:r>
+      </w:ins>
+      <w:r>
+        <w:t>and annotation methodology.  The section should include an introductory paragraph that provides the readers with specific information about the sequencing project, when the project began and was completed, whether the sequence is complete or remains as a draft genome, and the quality of the draft, which public databases contain the project data and other relevant information. These data should be summarized in Table 2.</w:t>
+      </w:r>
+      <w:ins w:id="29" w:author="Joshua Hamilton" w:date="2015-09-29T17:03:00Z">
+        <w:r>
+          <w:t xml:space="preserve"> If the genome collection contains reports from multiple projects, the authors need to provide the preceding information for each project.</w:t>
+        </w:r>
+      </w:ins>
     </w:p>
     <w:p>
       <w:pPr>
@@ -495,17 +650,70 @@
         <w:pStyle w:val="Paragraph"/>
       </w:pPr>
       <w:r>
-        <w:t>In the case of cultivated organisms, please provide the source of the organism (e.g., culture collection and accession number) and the conditions that were used to grow the strains(s) for DNA extraction (media, temperature, aeration, volume of culture, length of incubation). Also provide the method used to harvest and lyse the cells, and to extract and purify the DNA and to assess its purity.</w:t>
-      </w:r>
+        <w:t xml:space="preserve">In the case of cultivated organisms, please provide the source of the organism (e.g., culture collection and accession number) and the conditions that were used to grow the strains(s) for DNA extraction (media, temperature, aeration, volume of culture, length of incubation). </w:t>
+      </w:r>
+      <w:ins w:id="30" w:author="Joshua Hamilton" w:date="2015-09-29T17:03:00Z">
+        <w:r>
+          <w:t xml:space="preserve">For all genomes, </w:t>
+        </w:r>
+      </w:ins>
+      <w:del w:id="31" w:author="Joshua Hamilton" w:date="2015-09-29T17:04:00Z">
+        <w:r>
+          <w:delText xml:space="preserve">Also </w:delText>
+        </w:r>
+      </w:del>
+      <w:r>
+        <w:t xml:space="preserve">provide the method used </w:t>
+      </w:r>
+      <w:r>
+        <w:lastRenderedPageBreak/>
+        <w:t>to harvest and lyse the cells, and to extract and purify the DNA and to assess its purity.</w:t>
+      </w:r>
+      <w:ins w:id="32" w:author="Joshua Hamilton" w:date="2015-09-29T17:06:00Z">
+        <w:r>
+          <w:t xml:space="preserve"> </w:t>
+        </w:r>
+        <w:commentRangeStart w:id="33"/>
+        <w:r>
+          <w:t>For single-cell genomes, authors should provide on the MDA protocol used.</w:t>
+        </w:r>
+      </w:ins>
+      <w:commentRangeEnd w:id="33"/>
+      <w:ins w:id="34" w:author="Joshua Hamilton" w:date="2015-09-29T17:07:00Z">
+        <w:r>
+          <w:rPr>
+            <w:rStyle w:val="CommentReference"/>
+            <w:rFonts w:asciiTheme="minorHAnsi" w:eastAsiaTheme="minorEastAsia" w:hAnsiTheme="minorHAnsi" w:cstheme="minorBidi"/>
+          </w:rPr>
+          <w:commentReference w:id="33"/>
+        </w:r>
+      </w:ins>
     </w:p>
     <w:p>
       <w:pPr>
         <w:pStyle w:val="Heading2"/>
       </w:pPr>
       <w:r>
-        <w:lastRenderedPageBreak/>
-        <w:t>Genome sequencing and assembly</w:t>
-      </w:r>
+        <w:t>Genome sequencing</w:t>
+      </w:r>
+      <w:ins w:id="36" w:author="Joshua Hamilton" w:date="2015-09-29T17:08:00Z">
+        <w:r>
+          <w:t xml:space="preserve">, </w:t>
+        </w:r>
+      </w:ins>
+      <w:del w:id="37" w:author="Joshua Hamilton" w:date="2015-09-29T17:08:00Z">
+        <w:r>
+          <w:delText xml:space="preserve"> and </w:delText>
+        </w:r>
+      </w:del>
+      <w:r>
+        <w:t>assembly</w:t>
+      </w:r>
+      <w:ins w:id="38" w:author="Joshua Hamilton" w:date="2015-09-29T17:08:00Z">
+        <w:r>
+          <w:t>, and binning</w:t>
+        </w:r>
+      </w:ins>
       <w:r>
         <w:t xml:space="preserve"> (</w:t>
       </w:r>
@@ -521,31 +729,51 @@
         <w:pStyle w:val="Paragraph"/>
       </w:pPr>
       <w:r>
-        <w:t>Provide a succinct and detailed description of the methods used to sequence and assemble the genome(s). Identify the sequencing center where the work was performed, the sequencing technology(</w:t>
-      </w:r>
-      <w:proofErr w:type="spellStart"/>
-      <w:r>
-        <w:t>ies</w:t>
-      </w:r>
-      <w:proofErr w:type="spellEnd"/>
-      <w:r>
-        <w:t xml:space="preserve">) used, library construction, number of reads and read length. Cite any relevant references regarding methods used. Also, provide a succinct and detailed description of the assembly, including the software used for preliminary assembly, finishing and error checking and correction of </w:t>
-      </w:r>
-      <w:proofErr w:type="spellStart"/>
-      <w:r>
-        <w:t>mis</w:t>
-      </w:r>
-      <w:proofErr w:type="spellEnd"/>
-      <w:r>
-        <w:t xml:space="preserve">-assemblies.  Provide a brief description of the size of the final assembly, the number of </w:t>
-      </w:r>
-      <w:proofErr w:type="spellStart"/>
-      <w:r>
-        <w:t>contigs</w:t>
-      </w:r>
-      <w:proofErr w:type="spellEnd"/>
-      <w:r>
-        <w:t>, and coverage.</w:t>
+        <w:t>Provide a succinct and detailed description of the methods used to sequence</w:t>
+      </w:r>
+      <w:ins w:id="39" w:author="Joshua Hamilton" w:date="2015-09-29T17:08:00Z">
+        <w:r>
+          <w:t>,</w:t>
+        </w:r>
+      </w:ins>
+      <w:del w:id="40" w:author="Joshua Hamilton" w:date="2015-09-29T17:08:00Z">
+        <w:r>
+          <w:delText xml:space="preserve"> and</w:delText>
+        </w:r>
+      </w:del>
+      <w:r>
+        <w:t xml:space="preserve"> assemble</w:t>
+      </w:r>
+      <w:ins w:id="41" w:author="Joshua Hamilton" w:date="2015-09-29T17:08:00Z">
+        <w:r>
+          <w:t>, and bin</w:t>
+        </w:r>
+      </w:ins>
+      <w:r>
+        <w:t xml:space="preserve"> the genome(s). Identify the sequencing center where the work was performed, the sequencing technology(ies) used, library construction, number of reads and read length. Cite any relevant references regarding methods used. Also, provide a succinct and detailed description of the assembly</w:t>
+      </w:r>
+      <w:ins w:id="42" w:author="Joshua Hamilton" w:date="2015-09-29T17:08:00Z">
+        <w:r>
+          <w:t xml:space="preserve"> and binning</w:t>
+        </w:r>
+      </w:ins>
+      <w:r>
+        <w:t xml:space="preserve">, </w:t>
+      </w:r>
+      <w:commentRangeStart w:id="43"/>
+      <w:r>
+        <w:t>including the software used for preliminary assembly, finishing and error checking and correction of mis-assemblies</w:t>
+      </w:r>
+      <w:commentRangeEnd w:id="43"/>
+      <w:r>
+        <w:rPr>
+          <w:rStyle w:val="CommentReference"/>
+          <w:rFonts w:asciiTheme="minorHAnsi" w:eastAsiaTheme="minorEastAsia" w:hAnsiTheme="minorHAnsi" w:cstheme="minorBidi"/>
+        </w:rPr>
+        <w:commentReference w:id="43"/>
+      </w:r>
+      <w:r>
+        <w:t>.  Provide a brief description of the size of the final assembly, the number of contigs, and coverage.</w:t>
       </w:r>
     </w:p>
     <w:p>
@@ -601,15 +829,15 @@
         <w:pStyle w:val="Paragraph"/>
       </w:pPr>
       <w:r>
-        <w:t xml:space="preserve">Provide a summary description of the size of the genome(s) (in base pairs), the number of chromosomes and plasmids. Include the number of predicted genes (RNA genes, protein coding genes, </w:t>
-      </w:r>
-      <w:proofErr w:type="spellStart"/>
-      <w:r>
-        <w:t>pseudogenes</w:t>
-      </w:r>
-      <w:proofErr w:type="spellEnd"/>
-      <w:r>
-        <w:t xml:space="preserve">) by number and percent of total. This section should be linked to a chromosome map, map(s) of any plasmids and two or three tables providing a more detailed summary of the genome properties. </w:t>
+        <w:t xml:space="preserve">Provide a summary description of the size of the genome(s) (in base pairs), the number of chromosomes and plasmids. </w:t>
+      </w:r>
+      <w:ins w:id="44" w:author="Joshua Hamilton" w:date="2015-09-29T17:10:00Z">
+        <w:r>
+          <w:t xml:space="preserve">For single-cell genomes and metagenome-assembled genomes, describe how genome completeness was estimated. </w:t>
+        </w:r>
+      </w:ins>
+      <w:r>
+        <w:t xml:space="preserve">Include the number of predicted genes (RNA genes, protein coding genes, pseudogenes) by number and percent of total. This section should be linked to a chromosome map, map(s) of any plasmids and two or three tables providing a more detailed summary of the genome properties. </w:t>
       </w:r>
     </w:p>
     <w:p>
@@ -619,6 +847,11 @@
       <w:r>
         <w:t>Insights from the genome sequence</w:t>
       </w:r>
+      <w:ins w:id="45" w:author="Joshua Hamilton" w:date="2015-09-29T17:17:00Z">
+        <w:r>
+          <w:t>s</w:t>
+        </w:r>
+      </w:ins>
       <w:r>
         <w:t xml:space="preserve"> (optional)</w:t>
       </w:r>
@@ -637,7 +870,67 @@
         <w:pStyle w:val="Paragraph"/>
       </w:pPr>
       <w:r>
-        <w:t>In many cases, authors may wish to provide a brief, yet more detailed description of major findings arising from the genome sequence. This can be a comparison of major differences found between the genome sequence that is the subject of the study and others (e.g., major differences is specific metabolic pathways, significant differences in gene content, etc.). This section is intended to permit the authors to make preliminary observations rather than to serve as detailed comparative study. In a short genome report, this section should be limited to two to three paragraphs. Authors wanting to provide greater detail and to incorporate additional genomes into their study, or to incorporate additional tables and figures are invited to submit their articles as extended genome reports.</w:t>
+        <w:t xml:space="preserve">In many cases, authors may wish to provide a brief, yet more detailed description of major findings arising from the genome sequence. </w:t>
+      </w:r>
+      <w:ins w:id="46" w:author="Joshua Hamilton" w:date="2015-09-29T17:17:00Z">
+        <w:r>
+          <w:t>This can be a co</w:t>
+        </w:r>
+        <w:r>
+          <w:t xml:space="preserve">mparison of the genomes themselves, such a discussion of shared gene content or pairwise ANI </w:t>
+        </w:r>
+      </w:ins>
+      <w:ins w:id="47" w:author="Joshua Hamilton" w:date="2015-09-29T17:18:00Z">
+        <w:r>
+          <w:t>values</w:t>
+        </w:r>
+      </w:ins>
+      <w:ins w:id="48" w:author="Joshua Hamilton" w:date="2015-09-29T17:17:00Z">
+        <w:r>
+          <w:t>.</w:t>
+        </w:r>
+      </w:ins>
+      <w:ins w:id="49" w:author="Joshua Hamilton" w:date="2015-09-29T17:18:00Z">
+        <w:r>
+          <w:t xml:space="preserve"> </w:t>
+        </w:r>
+      </w:ins>
+      <w:r>
+        <w:t xml:space="preserve">This </w:t>
+      </w:r>
+      <w:del w:id="50" w:author="Joshua Hamilton" w:date="2015-09-29T17:17:00Z">
+        <w:r>
+          <w:delText xml:space="preserve">can </w:delText>
+        </w:r>
+      </w:del>
+      <w:ins w:id="51" w:author="Joshua Hamilton" w:date="2015-09-29T17:17:00Z">
+        <w:r>
+          <w:t xml:space="preserve">could also </w:t>
+        </w:r>
+      </w:ins>
+      <w:r>
+        <w:t>be a comparison of major differences found between the genome sequence</w:t>
+      </w:r>
+      <w:ins w:id="52" w:author="Joshua Hamilton" w:date="2015-09-29T17:17:00Z">
+        <w:r>
+          <w:t>s</w:t>
+        </w:r>
+      </w:ins>
+      <w:r>
+        <w:t xml:space="preserve"> that </w:t>
+      </w:r>
+      <w:del w:id="53" w:author="Joshua Hamilton" w:date="2015-09-29T17:17:00Z">
+        <w:r>
+          <w:delText xml:space="preserve">is </w:delText>
+        </w:r>
+      </w:del>
+      <w:ins w:id="54" w:author="Joshua Hamilton" w:date="2015-09-29T17:17:00Z">
+        <w:r>
+          <w:t xml:space="preserve">are </w:t>
+        </w:r>
+      </w:ins>
+      <w:r>
+        <w:t>the subject of the study and others (e.g., major differences is specific metabolic pathways, significant differences in gene content, etc.). This section is intended to permit the authors to make preliminary observations rather than to serve as detailed comparative study. In a short genome report, this section should be limited to two to three paragraphs. Authors wanting to provide greater detail and to incorporate additional genomes into their study, or to incorporate additional tables and figures are invited to submit their articles as extended genome reports.</w:t>
       </w:r>
     </w:p>
     <w:p>
@@ -687,14 +980,29 @@
         <w:pStyle w:val="Paragraph"/>
       </w:pPr>
       <w:r>
-        <w:t>Provide a brief summary of the findings arising from the genome sequence. This should place the current genome into context with genomes of closely or more distantly related.</w:t>
+        <w:t xml:space="preserve">Provide a brief summary of the findings arising from the genome sequence. This should place the current genome into context with genomes </w:t>
+      </w:r>
+      <w:del w:id="55" w:author="Joshua Hamilton" w:date="2015-09-29T17:18:00Z">
+        <w:r>
+          <w:delText>of closely or more distantly related</w:delText>
+        </w:r>
+      </w:del>
+      <w:ins w:id="56" w:author="Joshua Hamilton" w:date="2015-09-29T17:18:00Z">
+        <w:r>
+          <w:t>sharing the same unifying feature</w:t>
+        </w:r>
+      </w:ins>
+      <w:r>
+        <w:t>.</w:t>
       </w:r>
     </w:p>
     <w:p>
       <w:pPr>
         <w:pStyle w:val="Heading1"/>
       </w:pPr>
-      <w:r>
+      <w:commentRangeStart w:id="57"/>
+      <w:r>
+        <w:lastRenderedPageBreak/>
         <w:t>Taxonomic and nomenclatural proposals</w:t>
       </w:r>
       <w:r>
@@ -707,7 +1015,21 @@
         <w:t>)</w:t>
       </w:r>
       <w:r>
-        <w:t xml:space="preserve">. </w:t>
+        <w:t>.</w:t>
+      </w:r>
+      <w:commentRangeEnd w:id="57"/>
+      <w:r>
+        <w:rPr>
+          <w:rStyle w:val="CommentReference"/>
+          <w:rFonts w:asciiTheme="minorHAnsi" w:eastAsiaTheme="minorEastAsia" w:hAnsiTheme="minorHAnsi" w:cstheme="minorBidi"/>
+          <w:b w:val="0"/>
+          <w:bCs w:val="0"/>
+          <w:color w:val="auto"/>
+        </w:rPr>
+        <w:commentReference w:id="57"/>
+      </w:r>
+      <w:r>
+        <w:t xml:space="preserve"> </w:t>
       </w:r>
     </w:p>
     <w:p>
@@ -715,11 +1037,7 @@
         <w:pStyle w:val="Paragraph"/>
       </w:pPr>
       <w:r>
-        <w:t xml:space="preserve">Authors are free to make taxonomic proposals and revisions of existing taxa, providing that the proposals are made in accordance with the rules of the relevant code of nomenclature. Taxonomic proposals must include the following sections appearing after the Conclusions section: A formal description for each taxon - Each taxonomic proposal must have its own subsection heading, and must appear in the proper order. Proposals for new genera must precede proposals for new species or subspecies. New species must </w:t>
-      </w:r>
-      <w:r>
-        <w:lastRenderedPageBreak/>
-        <w:t xml:space="preserve">precede new subspecies. A proposed name and etymology – For each new taxon proposed authors must propose a new name, in accordance to the appropriate rules of nomenclature. The proposed name should be followed by the etymology of the name, in grammatically correct Latin. </w:t>
+        <w:t xml:space="preserve">Authors are free to make taxonomic proposals and revisions of existing taxa, providing that the proposals are made in accordance with the rules of the relevant code of nomenclature. Taxonomic proposals must include the following sections appearing after the Conclusions section: A formal description for each taxon - Each taxonomic proposal must have its own subsection heading, and must appear in the proper order. Proposals for new genera must precede proposals for new species or subspecies. New species must precede new subspecies. A proposed name and etymology – For each new taxon proposed authors must propose a new name, in accordance to the appropriate rules of nomenclature. The proposed name should be followed by the etymology of the name, in grammatically correct Latin. </w:t>
       </w:r>
       <w:r>
         <w:rPr>
@@ -733,15 +1051,7 @@
         <w:pStyle w:val="Paragraph"/>
       </w:pPr>
       <w:r>
-        <w:t xml:space="preserve">A </w:t>
-      </w:r>
-      <w:proofErr w:type="spellStart"/>
-      <w:r>
-        <w:t>protologue</w:t>
-      </w:r>
-      <w:proofErr w:type="spellEnd"/>
-      <w:r>
-        <w:t xml:space="preserve"> – for each new taxon and name that </w:t>
+        <w:t xml:space="preserve">A protologue – for each new taxon and name that </w:t>
       </w:r>
       <w:r>
         <w:t>is</w:t>
@@ -753,39 +1063,7 @@
         <w:t xml:space="preserve">with a summarized statement of </w:t>
       </w:r>
       <w:r>
-        <w:t xml:space="preserve">differential features that can be used to distinguish the proposed </w:t>
-      </w:r>
-      <w:proofErr w:type="spellStart"/>
-      <w:r>
-        <w:t>taxon</w:t>
-      </w:r>
-      <w:proofErr w:type="spellEnd"/>
-      <w:r>
-        <w:t xml:space="preserve"> from other, closely related taxa. The </w:t>
-      </w:r>
-      <w:proofErr w:type="spellStart"/>
-      <w:r>
-        <w:t>protologue</w:t>
-      </w:r>
-      <w:proofErr w:type="spellEnd"/>
-      <w:r>
-        <w:t xml:space="preserve"> should include information about the morphology, physiology, habitat and genetics, along with any marker genes or features that can be used for identification purposes. The </w:t>
-      </w:r>
-      <w:proofErr w:type="spellStart"/>
-      <w:r>
-        <w:t>protologue</w:t>
-      </w:r>
-      <w:proofErr w:type="spellEnd"/>
-      <w:r>
-        <w:t xml:space="preserve"> must conclude with a statement that positively establishes the type strain (prokaryotes) or specimen (botany and zoology). If a new species or subspecies of bacteria or </w:t>
-      </w:r>
-      <w:proofErr w:type="spellStart"/>
-      <w:r>
-        <w:t>archaea</w:t>
-      </w:r>
-      <w:proofErr w:type="spellEnd"/>
-      <w:r>
-        <w:t xml:space="preserve"> is proposed, authors must provide the accession numbers from at least two internationally recognized culture collections (in different countries) from which viable samples of the type strain are available without restriction. Proposals that fail to provide this information cannot be considered for valid publication. If one or more new genera are proposed, the genus name(s) and description(s) must precede those of </w:t>
+        <w:t xml:space="preserve">differential features that can be used to distinguish the proposed taxon from other, closely related taxa. The protologue should include information about the morphology, physiology, habitat and genetics, along with any marker genes or features that can be used for identification purposes. The protologue must conclude with a statement that positively establishes the type strain (prokaryotes) or specimen (botany and zoology). If a new species or subspecies of bacteria or archaea is proposed, authors must provide the accession numbers from at least two internationally recognized culture collections (in different countries) from which viable samples of the type strain are available without restriction. Proposals that fail to provide this information cannot be considered for valid publication. If one or more new genera are proposed, the genus name(s) and description(s) must precede those of </w:t>
       </w:r>
       <w:r>
         <w:t xml:space="preserve">newly proposed </w:t>
@@ -872,7 +1150,7 @@
         </w:rPr>
         <w:t> </w:t>
       </w:r>
-      <w:hyperlink r:id="rId8" w:history="1">
+      <w:hyperlink r:id="rId9" w:history="1">
         <w:r>
           <w:rPr>
             <w:rStyle w:val="Hyperlink"/>
@@ -924,7 +1202,16 @@
           <w:sz w:val="22"/>
           <w:szCs w:val="22"/>
         </w:rPr>
-        <w:t>We suggest the following kind of format (please use initials to refer to each author's contribution): AB carried out the molecular genetic studies, participated in the sequence alignment and drafted the manuscript. JY carried out the immunoassays. MT participated in the sequence alignment. ES participated in the design of the study and performed the statistical analysis. FG conceived of the study, and participated in its design and coordination and helped to draft the manuscript. All authors read and approved the final manuscript.</w:t>
+        <w:t xml:space="preserve">We suggest the following kind of format (please use initials to refer to each author's contribution): AB carried out the molecular genetic studies, participated in the sequence alignment and drafted the manuscript. JY carried out the immunoassays. MT participated in the sequence alignment. ES participated </w:t>
+      </w:r>
+      <w:r>
+        <w:rPr>
+          <w:color w:val="000000"/>
+          <w:sz w:val="22"/>
+          <w:szCs w:val="22"/>
+        </w:rPr>
+        <w:lastRenderedPageBreak/>
+        <w:t>in the design of the study and performed the statistical analysis. FG conceived of the study, and participated in its design and coordination and helped to draft the manuscript. All authors read and approved the final manuscript.</w:t>
       </w:r>
     </w:p>
     <w:p>
@@ -958,7 +1245,6 @@
           <w:sz w:val="22"/>
           <w:szCs w:val="22"/>
         </w:rPr>
-        <w:lastRenderedPageBreak/>
         <w:t>All contributors who do not meet the criteria for authorship should be listed in an acknowledgements section. Examples of those who might be acknowledged include a person who provided purely technical help, writing assistance, or a department chair who provided only general support.</w:t>
       </w:r>
     </w:p>
@@ -1164,178 +1450,7 @@
           <w:szCs w:val="22"/>
         </w:rPr>
         <w:br/>
-      </w:r>
-      <w:proofErr w:type="spellStart"/>
-      <w:r>
-        <w:rPr>
-          <w:sz w:val="22"/>
-          <w:szCs w:val="22"/>
-        </w:rPr>
-        <w:t>Rohrmann</w:t>
-      </w:r>
-      <w:proofErr w:type="spellEnd"/>
-      <w:r>
-        <w:rPr>
-          <w:sz w:val="22"/>
-          <w:szCs w:val="22"/>
-        </w:rPr>
-        <w:t xml:space="preserve"> S, </w:t>
-      </w:r>
-      <w:proofErr w:type="spellStart"/>
-      <w:r>
-        <w:rPr>
-          <w:sz w:val="22"/>
-          <w:szCs w:val="22"/>
-        </w:rPr>
-        <w:t>Overvad</w:t>
-      </w:r>
-      <w:proofErr w:type="spellEnd"/>
-      <w:r>
-        <w:rPr>
-          <w:sz w:val="22"/>
-          <w:szCs w:val="22"/>
-        </w:rPr>
-        <w:t xml:space="preserve"> K, Bueno-de-</w:t>
-      </w:r>
-      <w:proofErr w:type="spellStart"/>
-      <w:r>
-        <w:rPr>
-          <w:sz w:val="22"/>
-          <w:szCs w:val="22"/>
-        </w:rPr>
-        <w:t>Mesquita</w:t>
-      </w:r>
-      <w:proofErr w:type="spellEnd"/>
-      <w:r>
-        <w:rPr>
-          <w:sz w:val="22"/>
-          <w:szCs w:val="22"/>
-        </w:rPr>
-        <w:t xml:space="preserve"> HB, </w:t>
-      </w:r>
-      <w:proofErr w:type="spellStart"/>
-      <w:r>
-        <w:rPr>
-          <w:sz w:val="22"/>
-          <w:szCs w:val="22"/>
-        </w:rPr>
-        <w:t>Jakobsen</w:t>
-      </w:r>
-      <w:proofErr w:type="spellEnd"/>
-      <w:r>
-        <w:rPr>
-          <w:sz w:val="22"/>
-          <w:szCs w:val="22"/>
-        </w:rPr>
-        <w:t xml:space="preserve"> MU, </w:t>
-      </w:r>
-      <w:proofErr w:type="spellStart"/>
-      <w:r>
-        <w:rPr>
-          <w:sz w:val="22"/>
-          <w:szCs w:val="22"/>
-        </w:rPr>
-        <w:t>Egeberg</w:t>
-      </w:r>
-      <w:proofErr w:type="spellEnd"/>
-      <w:r>
-        <w:rPr>
-          <w:sz w:val="22"/>
-          <w:szCs w:val="22"/>
-        </w:rPr>
-        <w:t xml:space="preserve"> R, </w:t>
-      </w:r>
-      <w:proofErr w:type="spellStart"/>
-      <w:r>
-        <w:rPr>
-          <w:sz w:val="22"/>
-          <w:szCs w:val="22"/>
-        </w:rPr>
-        <w:t>Tjønneland</w:t>
-      </w:r>
-      <w:proofErr w:type="spellEnd"/>
-      <w:r>
-        <w:rPr>
-          <w:sz w:val="22"/>
-          <w:szCs w:val="22"/>
-        </w:rPr>
-        <w:t xml:space="preserve"> A, et al. Meat consumption and mortality - results from the European Prospective Investigation into Cancer and Nutrition. BMC Medicine. 2013;11:63.</w:t>
-      </w:r>
-    </w:p>
-    <w:p>
-      <w:pPr>
-        <w:pStyle w:val="NormalWeb"/>
-        <w:rPr>
-          <w:sz w:val="22"/>
-          <w:szCs w:val="22"/>
-        </w:rPr>
-      </w:pPr>
-      <w:r>
-        <w:rPr>
-          <w:rStyle w:val="Emphasis"/>
-          <w:rFonts w:asciiTheme="majorHAnsi" w:eastAsiaTheme="majorEastAsia" w:hAnsiTheme="majorHAnsi"/>
-          <w:b/>
-          <w:i w:val="0"/>
-          <w:color w:val="4F81BD" w:themeColor="accent1"/>
-          <w:sz w:val="26"/>
-          <w:szCs w:val="26"/>
-        </w:rPr>
-        <w:t>Article within a journal by DOI</w:t>
-      </w:r>
-      <w:r>
-        <w:rPr>
-          <w:sz w:val="22"/>
-          <w:szCs w:val="22"/>
-        </w:rPr>
-        <w:br/>
-      </w:r>
-      <w:proofErr w:type="spellStart"/>
-      <w:r>
-        <w:rPr>
-          <w:sz w:val="22"/>
-          <w:szCs w:val="22"/>
-        </w:rPr>
-        <w:t>Slifka</w:t>
-      </w:r>
-      <w:proofErr w:type="spellEnd"/>
-      <w:r>
-        <w:rPr>
-          <w:sz w:val="22"/>
-          <w:szCs w:val="22"/>
-        </w:rPr>
-        <w:t xml:space="preserve"> MK, </w:t>
-      </w:r>
-      <w:proofErr w:type="spellStart"/>
-      <w:r>
-        <w:rPr>
-          <w:sz w:val="22"/>
-          <w:szCs w:val="22"/>
-        </w:rPr>
-        <w:t>Whitton</w:t>
-      </w:r>
-      <w:proofErr w:type="spellEnd"/>
-      <w:r>
-        <w:rPr>
-          <w:sz w:val="22"/>
-          <w:szCs w:val="22"/>
-        </w:rPr>
-        <w:t xml:space="preserve"> JL. Clinical implications of </w:t>
-      </w:r>
-      <w:proofErr w:type="spellStart"/>
-      <w:r>
-        <w:rPr>
-          <w:sz w:val="22"/>
-          <w:szCs w:val="22"/>
-        </w:rPr>
-        <w:t>dysregulated</w:t>
-      </w:r>
-      <w:proofErr w:type="spellEnd"/>
-      <w:r>
-        <w:rPr>
-          <w:sz w:val="22"/>
-          <w:szCs w:val="22"/>
-        </w:rPr>
-        <w:t xml:space="preserve"> cytokine production. Dig J Mol Med. 2000; doi:10.1007/s801090000086.</w:t>
+        <w:t>Rohrmann S, Overvad K, Bueno-de-Mesquita HB, Jakobsen MU, Egeberg R, Tjønneland A, et al. Meat consumption and mortality - results from the European Prospective Investigation into Cancer and Nutrition. BMC Medicine. 2013;11:63.</w:t>
       </w:r>
     </w:p>
     <w:p>
@@ -1357,7 +1472,7 @@
           <w:szCs w:val="26"/>
         </w:rPr>
         <w:lastRenderedPageBreak/>
-        <w:t>Article within a journal supplement</w:t>
+        <w:t>Article within a journal by DOI</w:t>
       </w:r>
       <w:r>
         <w:rPr>
@@ -1365,54 +1480,36 @@
           <w:szCs w:val="22"/>
         </w:rPr>
         <w:br/>
-      </w:r>
-      <w:proofErr w:type="spellStart"/>
-      <w:r>
+        <w:t>Slifka MK, Whitton JL. Clinical implications of dysregulated cytokine production. Dig J Mol Med. 2000; doi:10.1007/s801090000086.</w:t>
+      </w:r>
+    </w:p>
+    <w:p>
+      <w:pPr>
+        <w:pStyle w:val="NormalWeb"/>
         <w:rPr>
           <w:sz w:val="22"/>
           <w:szCs w:val="22"/>
         </w:rPr>
-        <w:t>Frumin</w:t>
-      </w:r>
-      <w:proofErr w:type="spellEnd"/>
+      </w:pPr>
+      <w:r>
+        <w:rPr>
+          <w:rStyle w:val="Emphasis"/>
+          <w:rFonts w:asciiTheme="majorHAnsi" w:eastAsiaTheme="majorEastAsia" w:hAnsiTheme="majorHAnsi"/>
+          <w:b/>
+          <w:i w:val="0"/>
+          <w:color w:val="4F81BD" w:themeColor="accent1"/>
+          <w:sz w:val="26"/>
+          <w:szCs w:val="26"/>
+        </w:rPr>
+        <w:t>Article within a journal supplement</w:t>
+      </w:r>
       <w:r>
         <w:rPr>
           <w:sz w:val="22"/>
           <w:szCs w:val="22"/>
         </w:rPr>
-        <w:t xml:space="preserve"> AM, Nussbaum J, Esposito M. Functional </w:t>
-      </w:r>
-      <w:proofErr w:type="spellStart"/>
-      <w:r>
-        <w:rPr>
-          <w:sz w:val="22"/>
-          <w:szCs w:val="22"/>
-        </w:rPr>
-        <w:t>asplenia</w:t>
-      </w:r>
-      <w:proofErr w:type="spellEnd"/>
-      <w:r>
-        <w:rPr>
-          <w:sz w:val="22"/>
-          <w:szCs w:val="22"/>
-        </w:rPr>
-        <w:t xml:space="preserve">: demonstration of splenic activity by bone marrow scan. Blood 1979;59 </w:t>
-      </w:r>
-      <w:proofErr w:type="spellStart"/>
-      <w:r>
-        <w:rPr>
-          <w:sz w:val="22"/>
-          <w:szCs w:val="22"/>
-        </w:rPr>
-        <w:t>Suppl</w:t>
-      </w:r>
-      <w:proofErr w:type="spellEnd"/>
-      <w:r>
-        <w:rPr>
-          <w:sz w:val="22"/>
-          <w:szCs w:val="22"/>
-        </w:rPr>
-        <w:t xml:space="preserve"> 1:26-32.</w:t>
+        <w:br/>
+        <w:t>Frumin AM, Nussbaum J, Esposito M. Functional asplenia: demonstration of splenic activity by bone marrow scan. Blood 1979;59 Suppl 1:26-32.</w:t>
       </w:r>
     </w:p>
     <w:p>
@@ -1441,39 +1538,7 @@
           <w:szCs w:val="22"/>
         </w:rPr>
         <w:br/>
-        <w:t xml:space="preserve">Wyllie AH, Kerr JFR, Currie AR. Cell death: the significance of apoptosis. In: Bourne GH, </w:t>
-      </w:r>
-      <w:proofErr w:type="spellStart"/>
-      <w:r>
-        <w:rPr>
-          <w:sz w:val="22"/>
-          <w:szCs w:val="22"/>
-        </w:rPr>
-        <w:t>Danielli</w:t>
-      </w:r>
-      <w:proofErr w:type="spellEnd"/>
-      <w:r>
-        <w:rPr>
-          <w:sz w:val="22"/>
-          <w:szCs w:val="22"/>
-        </w:rPr>
-        <w:t xml:space="preserve"> JF, </w:t>
-      </w:r>
-      <w:proofErr w:type="spellStart"/>
-      <w:r>
-        <w:rPr>
-          <w:sz w:val="22"/>
-          <w:szCs w:val="22"/>
-        </w:rPr>
-        <w:t>Jeon</w:t>
-      </w:r>
-      <w:proofErr w:type="spellEnd"/>
-      <w:r>
-        <w:rPr>
-          <w:sz w:val="22"/>
-          <w:szCs w:val="22"/>
-        </w:rPr>
-        <w:t xml:space="preserve"> KW, editors. International review of cytology. London: Academic; 1980. p. 251-306.</w:t>
+        <w:t>Wyllie AH, Kerr JFR, Currie AR. Cell death: the significance of apoptosis. In: Bourne GH, Danielli JF, Jeon KW, editors. International review of cytology. London: Academic; 1980. p. 251-306.</w:t>
       </w:r>
     </w:p>
     <w:p>
@@ -1484,7 +1549,6 @@
           <w:szCs w:val="22"/>
         </w:rPr>
       </w:pPr>
-      <w:proofErr w:type="spellStart"/>
       <w:r>
         <w:rPr>
           <w:rStyle w:val="Emphasis"/>
@@ -1495,20 +1559,7 @@
           <w:sz w:val="26"/>
           <w:szCs w:val="26"/>
         </w:rPr>
-        <w:t>OnlineFirst</w:t>
-      </w:r>
-      <w:proofErr w:type="spellEnd"/>
-      <w:r>
-        <w:rPr>
-          <w:rStyle w:val="Emphasis"/>
-          <w:rFonts w:asciiTheme="majorHAnsi" w:eastAsiaTheme="majorEastAsia" w:hAnsiTheme="majorHAnsi"/>
-          <w:b/>
-          <w:i w:val="0"/>
-          <w:color w:val="4F81BD" w:themeColor="accent1"/>
-          <w:sz w:val="26"/>
-          <w:szCs w:val="26"/>
-        </w:rPr>
-        <w:t xml:space="preserve"> chapter in a series (without a volume designation but with a DOI)</w:t>
+        <w:t>OnlineFirst chapter in a series (without a volume designation but with a DOI)</w:t>
       </w:r>
       <w:r>
         <w:rPr>
@@ -1516,55 +1567,7 @@
           <w:szCs w:val="22"/>
         </w:rPr>
         <w:br/>
-        <w:t xml:space="preserve">Saito Y, </w:t>
-      </w:r>
-      <w:proofErr w:type="spellStart"/>
-      <w:r>
-        <w:rPr>
-          <w:sz w:val="22"/>
-          <w:szCs w:val="22"/>
-        </w:rPr>
-        <w:t>Hyuga</w:t>
-      </w:r>
-      <w:proofErr w:type="spellEnd"/>
-      <w:r>
-        <w:rPr>
-          <w:sz w:val="22"/>
-          <w:szCs w:val="22"/>
-        </w:rPr>
-        <w:t xml:space="preserve"> H. Rate equation approaches to amplification of </w:t>
-      </w:r>
-      <w:proofErr w:type="spellStart"/>
-      <w:r>
-        <w:rPr>
-          <w:sz w:val="22"/>
-          <w:szCs w:val="22"/>
-        </w:rPr>
-        <w:t>enantiomeric</w:t>
-      </w:r>
-      <w:proofErr w:type="spellEnd"/>
-      <w:r>
-        <w:rPr>
-          <w:sz w:val="22"/>
-          <w:szCs w:val="22"/>
-        </w:rPr>
-        <w:t xml:space="preserve"> excess and chiral symmetry breaking. Top </w:t>
-      </w:r>
-      <w:proofErr w:type="spellStart"/>
-      <w:r>
-        <w:rPr>
-          <w:sz w:val="22"/>
-          <w:szCs w:val="22"/>
-        </w:rPr>
-        <w:t>Curr</w:t>
-      </w:r>
-      <w:proofErr w:type="spellEnd"/>
-      <w:r>
-        <w:rPr>
-          <w:sz w:val="22"/>
-          <w:szCs w:val="22"/>
-        </w:rPr>
-        <w:t xml:space="preserve"> Chem. 2007. doi:10.1007/128_2006_108.</w:t>
+        <w:t>Saito Y, Hyuga H. Rate equation approaches to amplification of enantiomeric excess and chiral symmetry breaking. Top Curr Chem. 2007. doi:10.1007/128_2006_108.</w:t>
       </w:r>
     </w:p>
     <w:p>
@@ -1663,22 +1666,7 @@
           <w:szCs w:val="22"/>
         </w:rPr>
         <w:br/>
-      </w:r>
-      <w:proofErr w:type="spellStart"/>
-      <w:r>
-        <w:rPr>
-          <w:sz w:val="22"/>
-          <w:szCs w:val="22"/>
-        </w:rPr>
-        <w:t>Healthwise</w:t>
-      </w:r>
-      <w:proofErr w:type="spellEnd"/>
-      <w:r>
-        <w:rPr>
-          <w:sz w:val="22"/>
-          <w:szCs w:val="22"/>
-        </w:rPr>
-        <w:t xml:space="preserve"> Knowledgebase. US Pharmacopeia, Rockville. 1998. http://www.healthwise.org. Accessed 21 Sept 1998.</w:t>
+        <w:t>Healthwise Knowledgebase. US Pharmacopeia, Rockville. 1998. http://www.healthwise.org. Accessed 21 Sept 1998.</w:t>
       </w:r>
     </w:p>
     <w:p>
@@ -1823,55 +1811,7 @@
           <w:szCs w:val="22"/>
         </w:rPr>
         <w:br/>
-        <w:t xml:space="preserve">Zheng L-Y, </w:t>
-      </w:r>
-      <w:proofErr w:type="spellStart"/>
-      <w:r>
-        <w:rPr>
-          <w:sz w:val="22"/>
-          <w:szCs w:val="22"/>
-        </w:rPr>
-        <w:t>Guo</w:t>
-      </w:r>
-      <w:proofErr w:type="spellEnd"/>
-      <w:r>
-        <w:rPr>
-          <w:sz w:val="22"/>
-          <w:szCs w:val="22"/>
-        </w:rPr>
-        <w:t xml:space="preserve"> X-S, He B, Sun L-J, Peng Y, Dong S-S, et al. Genome data from sweet and grain sorghum (Sorghum </w:t>
-      </w:r>
-      <w:proofErr w:type="spellStart"/>
-      <w:r>
-        <w:rPr>
-          <w:sz w:val="22"/>
-          <w:szCs w:val="22"/>
-        </w:rPr>
-        <w:t>bicolor</w:t>
-      </w:r>
-      <w:proofErr w:type="spellEnd"/>
-      <w:r>
-        <w:rPr>
-          <w:sz w:val="22"/>
-          <w:szCs w:val="22"/>
-        </w:rPr>
-        <w:t xml:space="preserve">). </w:t>
-      </w:r>
-      <w:proofErr w:type="spellStart"/>
-      <w:r>
-        <w:rPr>
-          <w:sz w:val="22"/>
-          <w:szCs w:val="22"/>
-        </w:rPr>
-        <w:t>GigaScience</w:t>
-      </w:r>
-      <w:proofErr w:type="spellEnd"/>
-      <w:r>
-        <w:rPr>
-          <w:sz w:val="22"/>
-          <w:szCs w:val="22"/>
-        </w:rPr>
-        <w:t xml:space="preserve"> Database. 2011. http://dx.doi.org/10.5524/100012.</w:t>
+        <w:t>Zheng L-Y, Guo X-S, He B, Sun L-J, Peng Y, Dong S-S, et al. Genome data from sweet and grain sorghum (Sorghum bicolor). GigaScience Database. 2011. http://dx.doi.org/10.5524/100012.</w:t>
       </w:r>
     </w:p>
     <w:p>
@@ -1892,22 +1832,8 @@
           <w:sz w:val="26"/>
           <w:szCs w:val="26"/>
         </w:rPr>
-        <w:t xml:space="preserve">Citable </w:t>
-      </w:r>
-      <w:proofErr w:type="spellStart"/>
-      <w:r>
-        <w:rPr>
-          <w:rStyle w:val="Emphasis"/>
-          <w:rFonts w:asciiTheme="majorHAnsi" w:eastAsiaTheme="majorEastAsia" w:hAnsiTheme="majorHAnsi"/>
-          <w:b/>
-          <w:i w:val="0"/>
-          <w:color w:val="4F81BD" w:themeColor="accent1"/>
-          <w:sz w:val="26"/>
-          <w:szCs w:val="26"/>
-        </w:rPr>
-        <w:t>Micropublication</w:t>
-      </w:r>
-      <w:proofErr w:type="spellEnd"/>
+        <w:t>Citable Micropublication</w:t>
+      </w:r>
       <w:r>
         <w:rPr>
           <w:sz w:val="22"/>
@@ -1930,23 +1856,7 @@
           <w:sz w:val="22"/>
           <w:szCs w:val="22"/>
         </w:rPr>
-        <w:t xml:space="preserve">. </w:t>
-      </w:r>
-      <w:proofErr w:type="spellStart"/>
-      <w:r>
-        <w:rPr>
-          <w:sz w:val="22"/>
-          <w:szCs w:val="22"/>
-        </w:rPr>
-        <w:t>NamesforLife</w:t>
-      </w:r>
-      <w:proofErr w:type="spellEnd"/>
-      <w:r>
-        <w:rPr>
-          <w:sz w:val="22"/>
-          <w:szCs w:val="22"/>
-        </w:rPr>
-        <w:t>, LLC. Retrieved June 11, 2014. http://doi.org/10.1601/nm.3093.</w:t>
+        <w:t>. NamesforLife, LLC. Retrieved June 11, 2014. http://doi.org/10.1601/nm.3093.</w:t>
       </w:r>
     </w:p>
     <w:p>
@@ -1963,7 +1873,6 @@
         <w:pStyle w:val="Heading1"/>
       </w:pPr>
       <w:r>
-        <w:lastRenderedPageBreak/>
         <w:t>Table 1 (required, fixed format)</w:t>
       </w:r>
     </w:p>
@@ -1972,23 +1881,7 @@
         <w:pStyle w:val="Paragraph"/>
       </w:pPr>
       <w:r>
-        <w:t xml:space="preserve">The current taxonomic placement and names must be referenced to the appropriate literature at each rank in the hierarchy. This includes the references that establish the validity and availability of the names in use. In the case of bacteria and </w:t>
-      </w:r>
-      <w:proofErr w:type="spellStart"/>
-      <w:r>
-        <w:t>archaea</w:t>
-      </w:r>
-      <w:proofErr w:type="spellEnd"/>
-      <w:r>
-        <w:t xml:space="preserve">, this information is available through the </w:t>
-      </w:r>
-      <w:proofErr w:type="spellStart"/>
-      <w:r>
-        <w:t>NamesforLife</w:t>
-      </w:r>
-      <w:proofErr w:type="spellEnd"/>
-      <w:r>
-        <w:t xml:space="preserve"> annotation services and the appropriate references should be cited and added to the bibliography. Summarized phenotypic features are based on either published reports from the literature, or if the source organism is not previously described, based on the authors’ observations.</w:t>
+        <w:t>The current taxonomic placement and names must be referenced to the appropriate literature at each rank in the hierarchy. This includes the references that establish the validity and availability of the names in use. In the case of bacteria and archaea, this information is available through the NamesforLife annotation services and the appropriate references should be cited and added to the bibliography. Summarized phenotypic features are based on either published reports from the literature, or if the source organism is not previously described, based on the authors’ observations.</w:t>
       </w:r>
     </w:p>
     <w:p>
@@ -2005,33 +1898,20 @@
       <w:r>
         <w:t xml:space="preserve"> Classification and general features of </w:t>
       </w:r>
-      <w:proofErr w:type="spellStart"/>
       <w:r>
         <w:rPr>
           <w:i/>
         </w:rPr>
         <w:t>Genusspecies</w:t>
       </w:r>
-      <w:proofErr w:type="spellEnd"/>
-      <w:r>
-        <w:t xml:space="preserve"> strain </w:t>
-      </w:r>
-      <w:proofErr w:type="spellStart"/>
-      <w:r>
-        <w:t>designation</w:t>
+      <w:r>
+        <w:t xml:space="preserve"> strain designation</w:t>
       </w:r>
       <w:r>
         <w:rPr>
           <w:vertAlign w:val="superscript"/>
         </w:rPr>
-        <w:t>T</w:t>
-      </w:r>
-      <w:proofErr w:type="spellEnd"/>
-      <w:r>
-        <w:rPr>
-          <w:vertAlign w:val="superscript"/>
-        </w:rPr>
-        <w:t xml:space="preserve"> </w:t>
+        <w:t xml:space="preserve">T </w:t>
       </w:r>
       <w:r>
         <w:t>[</w:t>
@@ -2175,14 +2055,7 @@
               <w:rPr>
                 <w:b/>
               </w:rPr>
-              <w:t xml:space="preserve">Evidence </w:t>
-            </w:r>
-            <w:proofErr w:type="spellStart"/>
-            <w:r>
-              <w:rPr>
-                <w:b/>
-              </w:rPr>
-              <w:t>code</w:t>
+              <w:t>Evidence code</w:t>
             </w:r>
             <w:r>
               <w:rPr>
@@ -2191,7 +2064,6 @@
               </w:rPr>
               <w:t>a</w:t>
             </w:r>
-            <w:proofErr w:type="spellEnd"/>
           </w:p>
         </w:tc>
       </w:tr>
@@ -2974,7 +2846,6 @@
               </w:rPr>
               <w:t xml:space="preserve">(Type) strain: </w:t>
             </w:r>
-            <w:proofErr w:type="spellStart"/>
             <w:r>
               <w:rPr>
                 <w:i/>
@@ -2992,7 +2863,6 @@
               </w:rPr>
               <w:t>T</w:t>
             </w:r>
-            <w:proofErr w:type="spellEnd"/>
             <w:r>
               <w:rPr>
                 <w:i/>
@@ -3095,19 +2965,8 @@
                 <w:sz w:val="20"/>
                 <w:szCs w:val="20"/>
               </w:rPr>
-              <w:t>Positive/negative/</w:t>
-            </w:r>
-            <w:proofErr w:type="spellStart"/>
-            <w:r>
-              <w:rPr>
-                <w:i/>
-                <w:color w:val="0070C0"/>
-                <w:sz w:val="20"/>
-                <w:szCs w:val="20"/>
-              </w:rPr>
-              <w:t>vaiable</w:t>
-            </w:r>
-            <w:proofErr w:type="spellEnd"/>
+              <w:t>Positive/negative/vaiable</w:t>
+            </w:r>
           </w:p>
         </w:tc>
         <w:tc>
@@ -3213,64 +3072,8 @@
                 <w:szCs w:val="20"/>
                 <w:lang w:val="fr-FR"/>
               </w:rPr>
-              <w:t>Rod/coccus/</w:t>
-            </w:r>
-            <w:proofErr w:type="spellStart"/>
-            <w:r>
-              <w:rPr>
-                <w:i/>
-                <w:color w:val="0070C0"/>
-                <w:sz w:val="20"/>
-                <w:szCs w:val="20"/>
-                <w:lang w:val="fr-FR"/>
-              </w:rPr>
-              <w:t>filments</w:t>
-            </w:r>
-            <w:proofErr w:type="spellEnd"/>
-            <w:r>
-              <w:rPr>
-                <w:i/>
-                <w:color w:val="0070C0"/>
-                <w:sz w:val="20"/>
-                <w:szCs w:val="20"/>
-                <w:lang w:val="fr-FR"/>
-              </w:rPr>
-              <w:t>/</w:t>
-            </w:r>
-            <w:proofErr w:type="spellStart"/>
-            <w:r>
-              <w:rPr>
-                <w:i/>
-                <w:color w:val="0070C0"/>
-                <w:sz w:val="20"/>
-                <w:szCs w:val="20"/>
-                <w:lang w:val="fr-FR"/>
-              </w:rPr>
-              <w:t>chains</w:t>
-            </w:r>
-            <w:proofErr w:type="spellEnd"/>
-            <w:r>
-              <w:rPr>
-                <w:i/>
-                <w:color w:val="0070C0"/>
-                <w:sz w:val="20"/>
-                <w:szCs w:val="20"/>
-                <w:lang w:val="fr-FR"/>
-              </w:rPr>
-              <w:t xml:space="preserve">, </w:t>
-            </w:r>
-            <w:proofErr w:type="spellStart"/>
-            <w:r>
-              <w:rPr>
-                <w:i/>
-                <w:color w:val="0070C0"/>
-                <w:sz w:val="20"/>
-                <w:szCs w:val="20"/>
-                <w:lang w:val="fr-FR"/>
-              </w:rPr>
-              <w:t>etc</w:t>
-            </w:r>
-            <w:proofErr w:type="spellEnd"/>
+              <w:t>Rod/coccus/filments/chains, etc</w:t>
+            </w:r>
           </w:p>
         </w:tc>
         <w:tc>
@@ -4115,27 +3918,7 @@
                 <w:sz w:val="20"/>
                 <w:szCs w:val="20"/>
               </w:rPr>
-              <w:t xml:space="preserve">as% </w:t>
-            </w:r>
-            <w:proofErr w:type="spellStart"/>
-            <w:r>
-              <w:rPr>
-                <w:i/>
-                <w:color w:val="0070C0"/>
-                <w:sz w:val="20"/>
-                <w:szCs w:val="20"/>
-              </w:rPr>
-              <w:t>NaCl</w:t>
-            </w:r>
-            <w:proofErr w:type="spellEnd"/>
-            <w:r>
-              <w:rPr>
-                <w:i/>
-                <w:color w:val="0070C0"/>
-                <w:sz w:val="20"/>
-                <w:szCs w:val="20"/>
-              </w:rPr>
-              <w:t xml:space="preserve"> (w/v)</w:t>
+              <w:t>as% NaCl (w/v)</w:t>
             </w:r>
           </w:p>
         </w:tc>
@@ -4245,39 +4028,8 @@
                 <w:sz w:val="20"/>
                 <w:szCs w:val="20"/>
               </w:rPr>
-              <w:t>Aerobic/anaerobic/</w:t>
-            </w:r>
-            <w:proofErr w:type="spellStart"/>
-            <w:r>
-              <w:rPr>
-                <w:i/>
-                <w:color w:val="0070C0"/>
-                <w:sz w:val="20"/>
-                <w:szCs w:val="20"/>
-              </w:rPr>
-              <w:t>microaerophilic</w:t>
-            </w:r>
-            <w:proofErr w:type="spellEnd"/>
-            <w:r>
-              <w:rPr>
-                <w:i/>
-                <w:color w:val="0070C0"/>
-                <w:sz w:val="20"/>
-                <w:szCs w:val="20"/>
-              </w:rPr>
-              <w:t>/</w:t>
-            </w:r>
-            <w:proofErr w:type="spellStart"/>
-            <w:r>
-              <w:rPr>
-                <w:i/>
-                <w:color w:val="0070C0"/>
-                <w:sz w:val="20"/>
-                <w:szCs w:val="20"/>
-              </w:rPr>
-              <w:t>aerotolerant</w:t>
-            </w:r>
-            <w:proofErr w:type="spellEnd"/>
+              <w:t>Aerobic/anaerobic/microaerophilic/aerotolerant</w:t>
+            </w:r>
           </w:p>
         </w:tc>
         <w:tc>
@@ -4389,27 +4141,7 @@
                 <w:sz w:val="20"/>
                 <w:szCs w:val="20"/>
               </w:rPr>
-              <w:t>free-living/</w:t>
-            </w:r>
-            <w:proofErr w:type="spellStart"/>
-            <w:r>
-              <w:rPr>
-                <w:i/>
-                <w:color w:val="0070C0"/>
-                <w:sz w:val="20"/>
-                <w:szCs w:val="20"/>
-              </w:rPr>
-              <w:t>symbiont</w:t>
-            </w:r>
-            <w:proofErr w:type="spellEnd"/>
-            <w:r>
-              <w:rPr>
-                <w:i/>
-                <w:color w:val="0070C0"/>
-                <w:sz w:val="20"/>
-                <w:szCs w:val="20"/>
-              </w:rPr>
-              <w:t>/commensal</w:t>
+              <w:t>free-living/symbiont/commensal</w:t>
             </w:r>
           </w:p>
         </w:tc>
@@ -5153,7 +4885,16 @@
           <w:sz w:val="20"/>
           <w:szCs w:val="20"/>
         </w:rPr>
-        <w:t xml:space="preserve"> Evidence codes - IDA: Inferred from Direct Assay; TAS: Traceable Author Statement (i.e., a direct report exists in the literature); NAS: Non-traceable Author Statement (i.e., not directly observed for the living, isolated sample, but based on a generally accepted property for the species, or anecdotal evidence). These evidence codes are from the Gene Ontology project [</w:t>
+        <w:t xml:space="preserve"> Evidence codes - IDA: Inferred from Direct Assay; TAS: Traceable Author Statement (i.e., a direct report exists in the literature); NAS: Non-traceable Author Statement (i.e., not directly observed for the living, isolated sample, but </w:t>
+      </w:r>
+      <w:r>
+        <w:rPr>
+          <w:rFonts w:eastAsia="Calibri"/>
+          <w:sz w:val="20"/>
+          <w:szCs w:val="20"/>
+        </w:rPr>
+        <w:lastRenderedPageBreak/>
+        <w:t>based on a generally accepted property for the species, or anecdotal evidence). These evidence codes are from the Gene Ontology project [</w:t>
       </w:r>
       <w:r>
         <w:rPr>
@@ -5183,7 +4924,6 @@
         <w:pStyle w:val="Heading1"/>
       </w:pPr>
       <w:r>
-        <w:lastRenderedPageBreak/>
         <w:t>Table 2 (required, fixed format)</w:t>
       </w:r>
     </w:p>
@@ -5960,21 +5700,12 @@
                 <w:szCs w:val="20"/>
               </w:rPr>
             </w:pPr>
-            <w:proofErr w:type="spellStart"/>
-            <w:r>
-              <w:rPr>
-                <w:sz w:val="20"/>
-                <w:szCs w:val="20"/>
-              </w:rPr>
-              <w:t>Genbank</w:t>
-            </w:r>
-            <w:proofErr w:type="spellEnd"/>
-            <w:r>
-              <w:rPr>
-                <w:sz w:val="20"/>
-                <w:szCs w:val="20"/>
-              </w:rPr>
-              <w:t xml:space="preserve"> ID</w:t>
+            <w:r>
+              <w:rPr>
+                <w:sz w:val="20"/>
+                <w:szCs w:val="20"/>
+              </w:rPr>
+              <w:t>Genbank ID</w:t>
             </w:r>
           </w:p>
         </w:tc>
@@ -6047,21 +5778,12 @@
                 <w:szCs w:val="20"/>
               </w:rPr>
             </w:pPr>
-            <w:proofErr w:type="spellStart"/>
-            <w:r>
-              <w:rPr>
-                <w:sz w:val="20"/>
-                <w:szCs w:val="20"/>
-              </w:rPr>
-              <w:t>GenBank</w:t>
-            </w:r>
-            <w:proofErr w:type="spellEnd"/>
-            <w:r>
-              <w:rPr>
-                <w:sz w:val="20"/>
-                <w:szCs w:val="20"/>
-              </w:rPr>
-              <w:t xml:space="preserve"> Date of Release</w:t>
+            <w:r>
+              <w:rPr>
+                <w:sz w:val="20"/>
+                <w:szCs w:val="20"/>
+              </w:rPr>
+              <w:t>GenBank Date of Release</w:t>
             </w:r>
           </w:p>
         </w:tc>
@@ -6580,13 +6302,8 @@
                 <w:color w:val="000000"/>
               </w:rPr>
             </w:pPr>
-            <w:proofErr w:type="spellStart"/>
-            <w:r>
-              <w:t>RefSeq</w:t>
-            </w:r>
-            <w:proofErr w:type="spellEnd"/>
-            <w:r>
-              <w:t xml:space="preserve"> ID</w:t>
+            <w:r>
+              <w:t>RefSeq ID</w:t>
             </w:r>
           </w:p>
         </w:tc>
@@ -7505,15 +7222,7 @@
               </w:rPr>
             </w:pPr>
             <w:r>
-              <w:t>Genome size (</w:t>
-            </w:r>
-            <w:proofErr w:type="spellStart"/>
-            <w:r>
-              <w:t>bp</w:t>
-            </w:r>
-            <w:proofErr w:type="spellEnd"/>
-            <w:r>
-              <w:t>)</w:t>
+              <w:t>Genome size (bp)</w:t>
             </w:r>
           </w:p>
         </w:tc>
@@ -7588,15 +7297,7 @@
               </w:rPr>
             </w:pPr>
             <w:r>
-              <w:t>DNA coding (</w:t>
-            </w:r>
-            <w:proofErr w:type="spellStart"/>
-            <w:r>
-              <w:t>bp</w:t>
-            </w:r>
-            <w:proofErr w:type="spellEnd"/>
-            <w:r>
-              <w:t>)</w:t>
+              <w:t>DNA coding (bp)</w:t>
             </w:r>
           </w:p>
         </w:tc>
@@ -7665,15 +7366,7 @@
               </w:rPr>
             </w:pPr>
             <w:r>
-              <w:t>DNA G+C (</w:t>
-            </w:r>
-            <w:proofErr w:type="spellStart"/>
-            <w:r>
-              <w:t>bp</w:t>
-            </w:r>
-            <w:proofErr w:type="spellEnd"/>
-            <w:r>
-              <w:t>)</w:t>
+              <w:t>DNA G+C (bp)</w:t>
             </w:r>
           </w:p>
         </w:tc>
@@ -8292,15 +7985,7 @@
               </w:rPr>
             </w:pPr>
             <w:r>
-              <w:t xml:space="preserve">Genes with </w:t>
-            </w:r>
-            <w:proofErr w:type="spellStart"/>
-            <w:r>
-              <w:t>Pfam</w:t>
-            </w:r>
-            <w:proofErr w:type="spellEnd"/>
-            <w:r>
-              <w:t xml:space="preserve"> domains</w:t>
+              <w:t>Genes with Pfam domains</w:t>
             </w:r>
           </w:p>
         </w:tc>
@@ -11559,35 +11244,7 @@
         <w:rPr>
           <w:rFonts w:cstheme="minorHAnsi"/>
         </w:rPr>
-        <w:t xml:space="preserve"> Authors should include a brief explanation as to the source of the data, algorithms used to create the tree and any relevant references. Each terminal node should indicate the current name of the species from the 16 </w:t>
-      </w:r>
-      <w:proofErr w:type="spellStart"/>
-      <w:r>
-        <w:rPr>
-          <w:rFonts w:cstheme="minorHAnsi"/>
-        </w:rPr>
-        <w:t>rRNA</w:t>
-      </w:r>
-      <w:proofErr w:type="spellEnd"/>
-      <w:r>
-        <w:rPr>
-          <w:rFonts w:cstheme="minorHAnsi"/>
-        </w:rPr>
-        <w:t xml:space="preserve"> gene or other marker gene originated, and the </w:t>
-      </w:r>
-      <w:proofErr w:type="spellStart"/>
-      <w:r>
-        <w:rPr>
-          <w:rFonts w:cstheme="minorHAnsi"/>
-        </w:rPr>
-        <w:t>Genbank</w:t>
-      </w:r>
-      <w:proofErr w:type="spellEnd"/>
-      <w:r>
-        <w:rPr>
-          <w:rFonts w:cstheme="minorHAnsi"/>
-        </w:rPr>
-        <w:t xml:space="preserve"> identifier. Type strains should be identified as such using </w:t>
+        <w:t xml:space="preserve"> Authors should include a brief explanation as to the source of the data, algorithms used to create the tree and any relevant references. Each terminal node should indicate the current name of the species from the 16 rRNA gene or other marker gene originated, and the Genbank identifier. Type strains should be identified as such using </w:t>
       </w:r>
       <w:r>
         <w:rPr>
@@ -11673,8 +11330,68 @@
 </w:document>
 </file>
 
+<file path=word/comments.xml><?xml version="1.0" encoding="utf-8"?>
+<w:comments xmlns:wpc="http://schemas.microsoft.com/office/word/2010/wordprocessingCanvas" xmlns:mo="http://schemas.microsoft.com/office/mac/office/2008/main" xmlns:mc="http://schemas.openxmlformats.org/markup-compatibility/2006" xmlns:mv="urn:schemas-microsoft-com:mac:vml" xmlns:o="urn:schemas-microsoft-com:office:office" xmlns:r="http://schemas.openxmlformats.org/officeDocument/2006/relationships" xmlns:m="http://schemas.openxmlformats.org/officeDocument/2006/math" xmlns:v="urn:schemas-microsoft-com:vml" xmlns:wp14="http://schemas.microsoft.com/office/word/2010/wordprocessingDrawing" xmlns:wp="http://schemas.openxmlformats.org/drawingml/2006/wordprocessingDrawing" xmlns:w10="urn:schemas-microsoft-com:office:word" xmlns:w="http://schemas.openxmlformats.org/wordprocessingml/2006/main" xmlns:w14="http://schemas.microsoft.com/office/word/2010/wordml" xmlns:wpg="http://schemas.microsoft.com/office/word/2010/wordprocessingGroup" xmlns:wpi="http://schemas.microsoft.com/office/word/2010/wordprocessingInk" xmlns:wne="http://schemas.microsoft.com/office/word/2006/wordml" xmlns:wps="http://schemas.microsoft.com/office/word/2010/wordprocessingShape" mc:Ignorable="w14 wp14">
+  <w:comment w:id="33" w:author="Joshua Hamilton" w:date="2015-09-29T17:08:00Z" w:initials="JH">
+    <w:p>
+      <w:pPr>
+        <w:pStyle w:val="CommentText"/>
+      </w:pPr>
+      <w:ins w:id="35" w:author="Joshua Hamilton" w:date="2015-09-29T17:07:00Z">
+        <w:r>
+          <w:rPr>
+            <w:rStyle w:val="CommentReference"/>
+          </w:rPr>
+          <w:annotationRef/>
+        </w:r>
+      </w:ins>
+      <w:r>
+        <w:t>Technically this would be covered by the preceding sentence.</w:t>
+      </w:r>
+    </w:p>
+  </w:comment>
+  <w:comment w:id="43" w:author="Joshua Hamilton" w:date="2015-09-29T17:09:00Z" w:initials="JH">
+    <w:p>
+      <w:pPr>
+        <w:pStyle w:val="CommentText"/>
+      </w:pPr>
+      <w:r>
+        <w:rPr>
+          <w:rStyle w:val="CommentReference"/>
+        </w:rPr>
+        <w:annotationRef/>
+      </w:r>
+      <w:r>
+        <w:t>What sort of information would be required for the binning step?</w:t>
+      </w:r>
+    </w:p>
+  </w:comment>
+  <w:comment w:id="57" w:author="Joshua Hamilton" w:date="2015-09-29T17:20:00Z" w:initials="JH">
+    <w:p>
+      <w:pPr>
+        <w:pStyle w:val="CommentText"/>
+      </w:pPr>
+      <w:r>
+        <w:rPr>
+          <w:rStyle w:val="CommentReference"/>
+        </w:rPr>
+        <w:annotationRef/>
+      </w:r>
+      <w:r>
+        <w:rPr>
+          <w:rStyle w:val="CommentReference"/>
+        </w:rPr>
+        <w:t>What would be appropriate to include here? SAGs and MAGs are (presumably) going to be of uncultured organisms.</w:t>
+      </w:r>
+      <w:bookmarkStart w:id="58" w:name="_GoBack"/>
+      <w:bookmarkEnd w:id="58"/>
+    </w:p>
+  </w:comment>
+</w:comments>
+</file>
+
 <file path=word/numbering.xml><?xml version="1.0" encoding="utf-8"?>
-<w:numbering xmlns:wpc="http://schemas.microsoft.com/office/word/2010/wordprocessingCanvas" xmlns:mc="http://schemas.openxmlformats.org/markup-compatibility/2006" xmlns:o="urn:schemas-microsoft-com:office:office" xmlns:r="http://schemas.openxmlformats.org/officeDocument/2006/relationships" xmlns:m="http://schemas.openxmlformats.org/officeDocument/2006/math" xmlns:v="urn:schemas-microsoft-com:vml" xmlns:wp14="http://schemas.microsoft.com/office/word/2010/wordprocessingDrawing" xmlns:wp="http://schemas.openxmlformats.org/drawingml/2006/wordprocessingDrawing" xmlns:w10="urn:schemas-microsoft-com:office:word" xmlns:w="http://schemas.openxmlformats.org/wordprocessingml/2006/main" xmlns:w14="http://schemas.microsoft.com/office/word/2010/wordml" xmlns:wpg="http://schemas.microsoft.com/office/word/2010/wordprocessingGroup" xmlns:wpi="http://schemas.microsoft.com/office/word/2010/wordprocessingInk" xmlns:wne="http://schemas.microsoft.com/office/word/2006/wordml" xmlns:wps="http://schemas.microsoft.com/office/word/2010/wordprocessingShape" mc:Ignorable="w14 wp14">
+<w:numbering xmlns:wpc="http://schemas.microsoft.com/office/word/2010/wordprocessingCanvas" xmlns:mo="http://schemas.microsoft.com/office/mac/office/2008/main" xmlns:mc="http://schemas.openxmlformats.org/markup-compatibility/2006" xmlns:mv="urn:schemas-microsoft-com:mac:vml" xmlns:o="urn:schemas-microsoft-com:office:office" xmlns:r="http://schemas.openxmlformats.org/officeDocument/2006/relationships" xmlns:m="http://schemas.openxmlformats.org/officeDocument/2006/math" xmlns:v="urn:schemas-microsoft-com:vml" xmlns:wp14="http://schemas.microsoft.com/office/word/2010/wordprocessingDrawing" xmlns:wp="http://schemas.openxmlformats.org/drawingml/2006/wordprocessingDrawing" xmlns:w10="urn:schemas-microsoft-com:office:word" xmlns:w="http://schemas.openxmlformats.org/wordprocessingml/2006/main" xmlns:w14="http://schemas.microsoft.com/office/word/2010/wordml" xmlns:wpg="http://schemas.microsoft.com/office/word/2010/wordprocessingGroup" xmlns:wpi="http://schemas.microsoft.com/office/word/2010/wordprocessingInk" xmlns:wne="http://schemas.microsoft.com/office/word/2006/wordml" xmlns:wps="http://schemas.microsoft.com/office/word/2010/wordprocessingShape" mc:Ignorable="w14 wp14">
   <w:abstractNum w:abstractNumId="0">
     <w:nsid w:val="001D070D"/>
     <w:multiLevelType w:val="multilevel"/>
@@ -12419,7 +12136,7 @@
       </w:pPr>
     </w:pPrDefault>
   </w:docDefaults>
-  <w:latentStyles w:defLockedState="0" w:defUIPriority="99" w:defSemiHidden="1" w:defUnhideWhenUsed="1" w:defQFormat="0" w:count="267">
+  <w:latentStyles w:defLockedState="0" w:defUIPriority="99" w:defSemiHidden="1" w:defUnhideWhenUsed="1" w:defQFormat="0" w:count="276">
     <w:lsdException w:name="Normal" w:semiHidden="0" w:uiPriority="0" w:unhideWhenUsed="0" w:qFormat="1"/>
     <w:lsdException w:name="heading 1" w:semiHidden="0" w:uiPriority="9" w:unhideWhenUsed="0" w:qFormat="1"/>
     <w:lsdException w:name="heading 2" w:uiPriority="9" w:qFormat="1"/>
@@ -12975,6 +12692,7 @@
       <w:spacing w:after="0" w:line="240" w:lineRule="auto"/>
     </w:pPr>
     <w:tblPr>
+      <w:tblInd w:w="0" w:type="dxa"/>
       <w:tblBorders>
         <w:top w:val="single" w:sz="4" w:space="0" w:color="auto"/>
         <w:left w:val="single" w:sz="4" w:space="0" w:color="auto"/>
@@ -12983,6 +12701,12 @@
         <w:insideH w:val="single" w:sz="4" w:space="0" w:color="auto"/>
         <w:insideV w:val="single" w:sz="4" w:space="0" w:color="auto"/>
       </w:tblBorders>
+      <w:tblCellMar>
+        <w:top w:w="0" w:type="dxa"/>
+        <w:left w:w="108" w:type="dxa"/>
+        <w:bottom w:w="0" w:type="dxa"/>
+        <w:right w:w="108" w:type="dxa"/>
+      </w:tblCellMar>
     </w:tblPr>
   </w:style>
   <w:style w:type="paragraph" w:customStyle="1" w:styleId="Authors">
@@ -13216,11 +12940,41 @@
       <w:iCs/>
     </w:rPr>
   </w:style>
+  <w:style w:type="paragraph" w:styleId="DocumentMap">
+    <w:name w:val="Document Map"/>
+    <w:basedOn w:val="Normal"/>
+    <w:link w:val="DocumentMapChar"/>
+    <w:uiPriority w:val="99"/>
+    <w:semiHidden/>
+    <w:unhideWhenUsed/>
+    <w:rsid w:val="009B085A"/>
+    <w:pPr>
+      <w:spacing w:after="0" w:line="240" w:lineRule="auto"/>
+    </w:pPr>
+    <w:rPr>
+      <w:rFonts w:ascii="Lucida Grande" w:hAnsi="Lucida Grande" w:cs="Lucida Grande"/>
+      <w:sz w:val="24"/>
+      <w:szCs w:val="24"/>
+    </w:rPr>
+  </w:style>
+  <w:style w:type="character" w:customStyle="1" w:styleId="DocumentMapChar">
+    <w:name w:val="Document Map Char"/>
+    <w:basedOn w:val="DefaultParagraphFont"/>
+    <w:link w:val="DocumentMap"/>
+    <w:uiPriority w:val="99"/>
+    <w:semiHidden/>
+    <w:rsid w:val="009B085A"/>
+    <w:rPr>
+      <w:rFonts w:ascii="Lucida Grande" w:hAnsi="Lucida Grande" w:cs="Lucida Grande"/>
+      <w:sz w:val="24"/>
+      <w:szCs w:val="24"/>
+    </w:rPr>
+  </w:style>
 </w:styles>
 </file>
 
 <file path=word/stylesWithEffects.xml><?xml version="1.0" encoding="utf-8"?>
-<w:styles xmlns:wpc="http://schemas.microsoft.com/office/word/2010/wordprocessingCanvas" xmlns:mc="http://schemas.openxmlformats.org/markup-compatibility/2006" xmlns:o="urn:schemas-microsoft-com:office:office" xmlns:r="http://schemas.openxmlformats.org/officeDocument/2006/relationships" xmlns:m="http://schemas.openxmlformats.org/officeDocument/2006/math" xmlns:v="urn:schemas-microsoft-com:vml" xmlns:wp14="http://schemas.microsoft.com/office/word/2010/wordprocessingDrawing" xmlns:wp="http://schemas.openxmlformats.org/drawingml/2006/wordprocessingDrawing" xmlns:w10="urn:schemas-microsoft-com:office:word" xmlns:w="http://schemas.openxmlformats.org/wordprocessingml/2006/main" xmlns:w14="http://schemas.microsoft.com/office/word/2010/wordml" xmlns:wpg="http://schemas.microsoft.com/office/word/2010/wordprocessingGroup" xmlns:wpi="http://schemas.microsoft.com/office/word/2010/wordprocessingInk" xmlns:wne="http://schemas.microsoft.com/office/word/2006/wordml" xmlns:wps="http://schemas.microsoft.com/office/word/2010/wordprocessingShape" mc:Ignorable="w14 wp14">
+<w:styles xmlns:wpc="http://schemas.microsoft.com/office/word/2010/wordprocessingCanvas" xmlns:mo="http://schemas.microsoft.com/office/mac/office/2008/main" xmlns:mc="http://schemas.openxmlformats.org/markup-compatibility/2006" xmlns:mv="urn:schemas-microsoft-com:mac:vml" xmlns:o="urn:schemas-microsoft-com:office:office" xmlns:r="http://schemas.openxmlformats.org/officeDocument/2006/relationships" xmlns:m="http://schemas.openxmlformats.org/officeDocument/2006/math" xmlns:v="urn:schemas-microsoft-com:vml" xmlns:wp14="http://schemas.microsoft.com/office/word/2010/wordprocessingDrawing" xmlns:wp="http://schemas.openxmlformats.org/drawingml/2006/wordprocessingDrawing" xmlns:w10="urn:schemas-microsoft-com:office:word" xmlns:w="http://schemas.openxmlformats.org/wordprocessingml/2006/main" xmlns:w14="http://schemas.microsoft.com/office/word/2010/wordml" xmlns:wpg="http://schemas.microsoft.com/office/word/2010/wordprocessingGroup" xmlns:wpi="http://schemas.microsoft.com/office/word/2010/wordprocessingInk" xmlns:wne="http://schemas.microsoft.com/office/word/2006/wordml" xmlns:wps="http://schemas.microsoft.com/office/word/2010/wordprocessingShape" mc:Ignorable="w14 wp14">
   <w:docDefaults>
     <w:rPrDefault>
       <w:rPr>
@@ -13236,7 +12990,7 @@
       </w:pPr>
     </w:pPrDefault>
   </w:docDefaults>
-  <w:latentStyles w:defLockedState="0" w:defUIPriority="99" w:defSemiHidden="1" w:defUnhideWhenUsed="1" w:defQFormat="0" w:count="267">
+  <w:latentStyles w:defLockedState="0" w:defUIPriority="99" w:defSemiHidden="1" w:defUnhideWhenUsed="1" w:defQFormat="0" w:count="276">
     <w:lsdException w:name="Normal" w:semiHidden="0" w:uiPriority="0" w:unhideWhenUsed="0" w:qFormat="1"/>
     <w:lsdException w:name="heading 1" w:semiHidden="0" w:uiPriority="9" w:unhideWhenUsed="0" w:qFormat="1"/>
     <w:lsdException w:name="heading 2" w:uiPriority="9" w:qFormat="1"/>
@@ -13792,6 +13546,7 @@
       <w:spacing w:after="0" w:line="240" w:lineRule="auto"/>
     </w:pPr>
     <w:tblPr>
+      <w:tblInd w:w="0" w:type="dxa"/>
       <w:tblBorders>
         <w:top w:val="single" w:sz="4" w:space="0" w:color="auto"/>
         <w:left w:val="single" w:sz="4" w:space="0" w:color="auto"/>
@@ -13800,6 +13555,12 @@
         <w:insideH w:val="single" w:sz="4" w:space="0" w:color="auto"/>
         <w:insideV w:val="single" w:sz="4" w:space="0" w:color="auto"/>
       </w:tblBorders>
+      <w:tblCellMar>
+        <w:top w:w="0" w:type="dxa"/>
+        <w:left w:w="108" w:type="dxa"/>
+        <w:bottom w:w="0" w:type="dxa"/>
+        <w:right w:w="108" w:type="dxa"/>
+      </w:tblCellMar>
     </w:tblPr>
   </w:style>
   <w:style w:type="paragraph" w:customStyle="1" w:styleId="Authors">
@@ -14031,6 +13792,36 @@
     <w:rPr>
       <w:i/>
       <w:iCs/>
+    </w:rPr>
+  </w:style>
+  <w:style w:type="paragraph" w:styleId="DocumentMap">
+    <w:name w:val="Document Map"/>
+    <w:basedOn w:val="Normal"/>
+    <w:link w:val="DocumentMapChar"/>
+    <w:uiPriority w:val="99"/>
+    <w:semiHidden/>
+    <w:unhideWhenUsed/>
+    <w:rsid w:val="009B085A"/>
+    <w:pPr>
+      <w:spacing w:after="0" w:line="240" w:lineRule="auto"/>
+    </w:pPr>
+    <w:rPr>
+      <w:rFonts w:ascii="Lucida Grande" w:hAnsi="Lucida Grande" w:cs="Lucida Grande"/>
+      <w:sz w:val="24"/>
+      <w:szCs w:val="24"/>
+    </w:rPr>
+  </w:style>
+  <w:style w:type="character" w:customStyle="1" w:styleId="DocumentMapChar">
+    <w:name w:val="Document Map Char"/>
+    <w:basedOn w:val="DefaultParagraphFont"/>
+    <w:link w:val="DocumentMap"/>
+    <w:uiPriority w:val="99"/>
+    <w:semiHidden/>
+    <w:rsid w:val="009B085A"/>
+    <w:rPr>
+      <w:rFonts w:ascii="Lucida Grande" w:hAnsi="Lucida Grande" w:cs="Lucida Grande"/>
+      <w:sz w:val="24"/>
+      <w:szCs w:val="24"/>
     </w:rPr>
   </w:style>
 </w:styles>
@@ -14326,7 +14117,7 @@
 </file>
 
 <file path=customXml/itemProps1.xml><?xml version="1.0" encoding="utf-8"?>
-<ds:datastoreItem xmlns:ds="http://schemas.openxmlformats.org/officeDocument/2006/customXml" ds:itemID="{1F186851-12E9-41F1-AE84-8DE4521DE6F1}">
+<ds:datastoreItem xmlns:ds="http://schemas.openxmlformats.org/officeDocument/2006/customXml" ds:itemID="{E7BAD509-ECE5-5540-A44D-7B6F0628470D}">
   <ds:schemaRefs>
     <ds:schemaRef ds:uri="http://schemas.openxmlformats.org/officeDocument/2006/bibliography"/>
   </ds:schemaRefs>

</xml_diff>

<commit_message>
Revise tables for genome collection report template
</commit_message>
<xml_diff>
--- a/msoffice_template/ShortGenomeCollectionReportTemplate.docx
+++ b/msoffice_template/ShortGenomeCollectionReportTemplate.docx
@@ -494,18 +494,13 @@
     <w:p>
       <w:pPr>
         <w:pStyle w:val="Paragraph"/>
-        <w:pPrChange w:id="25" w:author="Joshua Hamilton" w:date="2015-09-29T17:02:00Z">
-          <w:pPr>
-            <w:pStyle w:val="Paragraph"/>
-          </w:pPr>
-        </w:pPrChange>
-      </w:pPr>
-      <w:ins w:id="26" w:author="Joshua Hamilton" w:date="2015-09-29T12:47:00Z">
+      </w:pPr>
+      <w:ins w:id="25" w:author="Joshua Hamilton" w:date="2015-09-29T12:47:00Z">
         <w:r>
           <w:t xml:space="preserve">This section should include a photomicrograph or electron photomicrograph of the source organis. </w:t>
         </w:r>
       </w:ins>
-      <w:ins w:id="27" w:author="Joshua Hamilton" w:date="2015-09-29T12:46:00Z">
+      <w:ins w:id="26" w:author="Joshua Hamilton" w:date="2015-09-29T12:46:00Z">
         <w:r>
           <w:t>This should include succinct but detailed description of major phenotypic features (macro- and micromorphology, physiological characteristics), natural habitat, distribution, current classification and phylogenetic placement of the strain/specimen selected for sequencing. Authors should provide readers with additional background as to how the organism was isolated from nature (if a microbe), its association with other community members, any special properties that are noteworthy (e.g., pathogenic, symbiotic, industrial use, taxonomic type strain, model organism, etc.). In a separate subsection, of this section, authors should provide chemotaxonomic information (e.g. whole cell fatty acid composition, respiratory quinones, cell-wall composition, other unique or diagnostic cellular components).</w:t>
         </w:r>
@@ -614,7 +609,7 @@
       <w:r>
         <w:t xml:space="preserve">This section of the manuscript should provide a detailed summary of the sequencing, assembly </w:t>
       </w:r>
-      <w:ins w:id="28" w:author="Joshua Hamilton" w:date="2015-09-29T17:04:00Z">
+      <w:ins w:id="27" w:author="Joshua Hamilton" w:date="2015-09-29T17:04:00Z">
         <w:r>
           <w:t xml:space="preserve">binning (for metagenome-assembled genomes) </w:t>
         </w:r>
@@ -622,7 +617,7 @@
       <w:r>
         <w:t>and annotation methodology.  The section should include an introductory paragraph that provides the readers with specific information about the sequencing project, when the project began and was completed, whether the sequence is complete or remains as a draft genome, and the quality of the draft, which public databases contain the project data and other relevant information. These data should be summarized in Table 2.</w:t>
       </w:r>
-      <w:ins w:id="29" w:author="Joshua Hamilton" w:date="2015-09-29T17:03:00Z">
+      <w:ins w:id="28" w:author="Joshua Hamilton" w:date="2015-09-29T17:03:00Z">
         <w:r>
           <w:t xml:space="preserve"> If the genome collection contains reports from multiple projects, the authors need to provide the preceding information for each project.</w:t>
         </w:r>
@@ -652,12 +647,12 @@
       <w:r>
         <w:t xml:space="preserve">In the case of cultivated organisms, please provide the source of the organism (e.g., culture collection and accession number) and the conditions that were used to grow the strains(s) for DNA extraction (media, temperature, aeration, volume of culture, length of incubation). </w:t>
       </w:r>
-      <w:ins w:id="30" w:author="Joshua Hamilton" w:date="2015-09-29T17:03:00Z">
+      <w:ins w:id="29" w:author="Joshua Hamilton" w:date="2015-09-29T17:03:00Z">
         <w:r>
           <w:t xml:space="preserve">For all genomes, </w:t>
         </w:r>
       </w:ins>
-      <w:del w:id="31" w:author="Joshua Hamilton" w:date="2015-09-29T17:04:00Z">
+      <w:del w:id="30" w:author="Joshua Hamilton" w:date="2015-09-29T17:04:00Z">
         <w:r>
           <w:delText xml:space="preserve">Also </w:delText>
         </w:r>
@@ -669,23 +664,23 @@
         <w:lastRenderedPageBreak/>
         <w:t>to harvest and lyse the cells, and to extract and purify the DNA and to assess its purity.</w:t>
       </w:r>
-      <w:ins w:id="32" w:author="Joshua Hamilton" w:date="2015-09-29T17:06:00Z">
+      <w:ins w:id="31" w:author="Joshua Hamilton" w:date="2015-09-29T17:06:00Z">
         <w:r>
           <w:t xml:space="preserve"> </w:t>
         </w:r>
-        <w:commentRangeStart w:id="33"/>
+        <w:commentRangeStart w:id="32"/>
         <w:r>
           <w:t>For single-cell genomes, authors should provide on the MDA protocol used.</w:t>
         </w:r>
       </w:ins>
-      <w:commentRangeEnd w:id="33"/>
-      <w:ins w:id="34" w:author="Joshua Hamilton" w:date="2015-09-29T17:07:00Z">
+      <w:commentRangeEnd w:id="32"/>
+      <w:ins w:id="33" w:author="Joshua Hamilton" w:date="2015-09-29T17:07:00Z">
         <w:r>
           <w:rPr>
             <w:rStyle w:val="CommentReference"/>
             <w:rFonts w:asciiTheme="minorHAnsi" w:eastAsiaTheme="minorEastAsia" w:hAnsiTheme="minorHAnsi" w:cstheme="minorBidi"/>
           </w:rPr>
-          <w:commentReference w:id="33"/>
+          <w:commentReference w:id="32"/>
         </w:r>
       </w:ins>
     </w:p>
@@ -696,12 +691,12 @@
       <w:r>
         <w:t>Genome sequencing</w:t>
       </w:r>
-      <w:ins w:id="36" w:author="Joshua Hamilton" w:date="2015-09-29T17:08:00Z">
+      <w:ins w:id="35" w:author="Joshua Hamilton" w:date="2015-09-29T17:08:00Z">
         <w:r>
           <w:t xml:space="preserve">, </w:t>
         </w:r>
       </w:ins>
-      <w:del w:id="37" w:author="Joshua Hamilton" w:date="2015-09-29T17:08:00Z">
+      <w:del w:id="36" w:author="Joshua Hamilton" w:date="2015-09-29T17:08:00Z">
         <w:r>
           <w:delText xml:space="preserve"> and </w:delText>
         </w:r>
@@ -709,7 +704,7 @@
       <w:r>
         <w:t>assembly</w:t>
       </w:r>
-      <w:ins w:id="38" w:author="Joshua Hamilton" w:date="2015-09-29T17:08:00Z">
+      <w:ins w:id="37" w:author="Joshua Hamilton" w:date="2015-09-29T17:08:00Z">
         <w:r>
           <w:t>, and binning</w:t>
         </w:r>
@@ -731,12 +726,12 @@
       <w:r>
         <w:t>Provide a succinct and detailed description of the methods used to sequence</w:t>
       </w:r>
-      <w:ins w:id="39" w:author="Joshua Hamilton" w:date="2015-09-29T17:08:00Z">
+      <w:ins w:id="38" w:author="Joshua Hamilton" w:date="2015-09-29T17:08:00Z">
         <w:r>
           <w:t>,</w:t>
         </w:r>
       </w:ins>
-      <w:del w:id="40" w:author="Joshua Hamilton" w:date="2015-09-29T17:08:00Z">
+      <w:del w:id="39" w:author="Joshua Hamilton" w:date="2015-09-29T17:08:00Z">
         <w:r>
           <w:delText xml:space="preserve"> and</w:delText>
         </w:r>
@@ -744,7 +739,7 @@
       <w:r>
         <w:t xml:space="preserve"> assemble</w:t>
       </w:r>
-      <w:ins w:id="41" w:author="Joshua Hamilton" w:date="2015-09-29T17:08:00Z">
+      <w:ins w:id="40" w:author="Joshua Hamilton" w:date="2015-09-29T17:08:00Z">
         <w:r>
           <w:t>, and bin</w:t>
         </w:r>
@@ -752,7 +747,7 @@
       <w:r>
         <w:t xml:space="preserve"> the genome(s). Identify the sequencing center where the work was performed, the sequencing technology(ies) used, library construction, number of reads and read length. Cite any relevant references regarding methods used. Also, provide a succinct and detailed description of the assembly</w:t>
       </w:r>
-      <w:ins w:id="42" w:author="Joshua Hamilton" w:date="2015-09-29T17:08:00Z">
+      <w:ins w:id="41" w:author="Joshua Hamilton" w:date="2015-09-29T17:08:00Z">
         <w:r>
           <w:t xml:space="preserve"> and binning</w:t>
         </w:r>
@@ -760,17 +755,17 @@
       <w:r>
         <w:t xml:space="preserve">, </w:t>
       </w:r>
-      <w:commentRangeStart w:id="43"/>
+      <w:commentRangeStart w:id="42"/>
       <w:r>
         <w:t>including the software used for preliminary assembly, finishing and error checking and correction of mis-assemblies</w:t>
       </w:r>
-      <w:commentRangeEnd w:id="43"/>
+      <w:commentRangeEnd w:id="42"/>
       <w:r>
         <w:rPr>
           <w:rStyle w:val="CommentReference"/>
           <w:rFonts w:asciiTheme="minorHAnsi" w:eastAsiaTheme="minorEastAsia" w:hAnsiTheme="minorHAnsi" w:cstheme="minorBidi"/>
         </w:rPr>
-        <w:commentReference w:id="43"/>
+        <w:commentReference w:id="42"/>
       </w:r>
       <w:r>
         <w:t>.  Provide a brief description of the size of the final assembly, the number of contigs, and coverage.</w:t>
@@ -831,7 +826,7 @@
       <w:r>
         <w:t xml:space="preserve">Provide a summary description of the size of the genome(s) (in base pairs), the number of chromosomes and plasmids. </w:t>
       </w:r>
-      <w:ins w:id="44" w:author="Joshua Hamilton" w:date="2015-09-29T17:10:00Z">
+      <w:ins w:id="43" w:author="Joshua Hamilton" w:date="2015-09-29T17:10:00Z">
         <w:r>
           <w:t xml:space="preserve">For single-cell genomes and metagenome-assembled genomes, describe how genome completeness was estimated. </w:t>
         </w:r>
@@ -847,7 +842,7 @@
       <w:r>
         <w:t>Insights from the genome sequence</w:t>
       </w:r>
-      <w:ins w:id="45" w:author="Joshua Hamilton" w:date="2015-09-29T17:17:00Z">
+      <w:ins w:id="44" w:author="Joshua Hamilton" w:date="2015-09-29T17:17:00Z">
         <w:r>
           <w:t>s</w:t>
         </w:r>
@@ -872,7 +867,7 @@
       <w:r>
         <w:t xml:space="preserve">In many cases, authors may wish to provide a brief, yet more detailed description of major findings arising from the genome sequence. </w:t>
       </w:r>
-      <w:ins w:id="46" w:author="Joshua Hamilton" w:date="2015-09-29T17:17:00Z">
+      <w:ins w:id="45" w:author="Joshua Hamilton" w:date="2015-09-29T17:17:00Z">
         <w:r>
           <w:t>This can be a co</w:t>
         </w:r>
@@ -880,17 +875,17 @@
           <w:t xml:space="preserve">mparison of the genomes themselves, such a discussion of shared gene content or pairwise ANI </w:t>
         </w:r>
       </w:ins>
-      <w:ins w:id="47" w:author="Joshua Hamilton" w:date="2015-09-29T17:18:00Z">
+      <w:ins w:id="46" w:author="Joshua Hamilton" w:date="2015-09-29T17:18:00Z">
         <w:r>
           <w:t>values</w:t>
         </w:r>
       </w:ins>
-      <w:ins w:id="48" w:author="Joshua Hamilton" w:date="2015-09-29T17:17:00Z">
+      <w:ins w:id="47" w:author="Joshua Hamilton" w:date="2015-09-29T17:17:00Z">
         <w:r>
           <w:t>.</w:t>
         </w:r>
       </w:ins>
-      <w:ins w:id="49" w:author="Joshua Hamilton" w:date="2015-09-29T17:18:00Z">
+      <w:ins w:id="48" w:author="Joshua Hamilton" w:date="2015-09-29T17:18:00Z">
         <w:r>
           <w:t xml:space="preserve"> </w:t>
         </w:r>
@@ -898,12 +893,12 @@
       <w:r>
         <w:t xml:space="preserve">This </w:t>
       </w:r>
-      <w:del w:id="50" w:author="Joshua Hamilton" w:date="2015-09-29T17:17:00Z">
+      <w:del w:id="49" w:author="Joshua Hamilton" w:date="2015-09-29T17:17:00Z">
         <w:r>
           <w:delText xml:space="preserve">can </w:delText>
         </w:r>
       </w:del>
-      <w:ins w:id="51" w:author="Joshua Hamilton" w:date="2015-09-29T17:17:00Z">
+      <w:ins w:id="50" w:author="Joshua Hamilton" w:date="2015-09-29T17:17:00Z">
         <w:r>
           <w:t xml:space="preserve">could also </w:t>
         </w:r>
@@ -911,7 +906,7 @@
       <w:r>
         <w:t>be a comparison of major differences found between the genome sequence</w:t>
       </w:r>
-      <w:ins w:id="52" w:author="Joshua Hamilton" w:date="2015-09-29T17:17:00Z">
+      <w:ins w:id="51" w:author="Joshua Hamilton" w:date="2015-09-29T17:17:00Z">
         <w:r>
           <w:t>s</w:t>
         </w:r>
@@ -919,12 +914,12 @@
       <w:r>
         <w:t xml:space="preserve"> that </w:t>
       </w:r>
-      <w:del w:id="53" w:author="Joshua Hamilton" w:date="2015-09-29T17:17:00Z">
+      <w:del w:id="52" w:author="Joshua Hamilton" w:date="2015-09-29T17:17:00Z">
         <w:r>
           <w:delText xml:space="preserve">is </w:delText>
         </w:r>
       </w:del>
-      <w:ins w:id="54" w:author="Joshua Hamilton" w:date="2015-09-29T17:17:00Z">
+      <w:ins w:id="53" w:author="Joshua Hamilton" w:date="2015-09-29T17:17:00Z">
         <w:r>
           <w:t xml:space="preserve">are </w:t>
         </w:r>
@@ -982,12 +977,12 @@
       <w:r>
         <w:t xml:space="preserve">Provide a brief summary of the findings arising from the genome sequence. This should place the current genome into context with genomes </w:t>
       </w:r>
-      <w:del w:id="55" w:author="Joshua Hamilton" w:date="2015-09-29T17:18:00Z">
+      <w:del w:id="54" w:author="Joshua Hamilton" w:date="2015-09-29T17:18:00Z">
         <w:r>
           <w:delText>of closely or more distantly related</w:delText>
         </w:r>
       </w:del>
-      <w:ins w:id="56" w:author="Joshua Hamilton" w:date="2015-09-29T17:18:00Z">
+      <w:ins w:id="55" w:author="Joshua Hamilton" w:date="2015-09-29T17:18:00Z">
         <w:r>
           <w:t>sharing the same unifying feature</w:t>
         </w:r>
@@ -1000,7 +995,7 @@
       <w:pPr>
         <w:pStyle w:val="Heading1"/>
       </w:pPr>
-      <w:commentRangeStart w:id="57"/>
+      <w:commentRangeStart w:id="56"/>
       <w:r>
         <w:lastRenderedPageBreak/>
         <w:t>Taxonomic and nomenclatural proposals</w:t>
@@ -1017,7 +1012,7 @@
       <w:r>
         <w:t>.</w:t>
       </w:r>
-      <w:commentRangeEnd w:id="57"/>
+      <w:commentRangeEnd w:id="56"/>
       <w:r>
         <w:rPr>
           <w:rStyle w:val="CommentReference"/>
@@ -1026,7 +1021,7 @@
           <w:bCs w:val="0"/>
           <w:color w:val="auto"/>
         </w:rPr>
-        <w:commentReference w:id="57"/>
+        <w:commentReference w:id="56"/>
       </w:r>
       <w:r>
         <w:t xml:space="preserve"> </w:t>
@@ -1872,8 +1867,20 @@
       <w:pPr>
         <w:pStyle w:val="Heading1"/>
       </w:pPr>
+      <w:commentRangeStart w:id="57"/>
       <w:r>
         <w:t>Table 1 (required, fixed format)</w:t>
+      </w:r>
+      <w:commentRangeEnd w:id="57"/>
+      <w:r>
+        <w:rPr>
+          <w:rStyle w:val="CommentReference"/>
+          <w:rFonts w:asciiTheme="minorHAnsi" w:eastAsiaTheme="minorEastAsia" w:hAnsiTheme="minorHAnsi" w:cstheme="minorBidi"/>
+          <w:b w:val="0"/>
+          <w:bCs w:val="0"/>
+          <w:color w:val="auto"/>
+        </w:rPr>
+        <w:commentReference w:id="57"/>
       </w:r>
     </w:p>
     <w:p>
@@ -1881,19 +1888,118 @@
         <w:pStyle w:val="Paragraph"/>
       </w:pPr>
       <w:r>
-        <w:t>The current taxonomic placement and names must be referenced to the appropriate literature at each rank in the hierarchy. This includes the references that establish the validity and availability of the names in use. In the case of bacteria and archaea, this information is available through the NamesforLife annotation services and the appropriate references should be cited and added to the bibliography. Summarized phenotypic features are based on either published reports from the literature, or if the source organism is not previously described, based on the authors’ observations.</w:t>
-      </w:r>
+        <w:t>The</w:t>
+      </w:r>
+      <w:del w:id="58" w:author="Joshua Hamilton" w:date="2015-09-29T19:07:00Z">
+        <w:r>
+          <w:delText xml:space="preserve"> current</w:delText>
+        </w:r>
+      </w:del>
+      <w:r>
+        <w:t xml:space="preserve"> taxonomic placement and names must be referenced to the </w:t>
+      </w:r>
+      <w:del w:id="59" w:author="Joshua Hamilton" w:date="2015-09-29T19:07:00Z">
+        <w:r>
+          <w:delText xml:space="preserve">appropriate literature at each rank in the hierarchy. This includes the references that establish the validity and availability of the names in use. In the case of bacteria and archaea, this information is available through the NamesforLife annotation services and the appropriate references should be cited and added to the bibliography. </w:delText>
+        </w:r>
+      </w:del>
+      <w:ins w:id="60" w:author="Joshua Hamilton" w:date="2015-09-29T19:07:00Z">
+        <w:r>
+          <w:t xml:space="preserve">alignment as described in Organism </w:t>
+        </w:r>
+      </w:ins>
+      <w:ins w:id="61" w:author="Joshua Hamilton" w:date="2015-09-29T19:12:00Z">
+        <w:r>
+          <w:t>I</w:t>
+        </w:r>
+      </w:ins>
+      <w:ins w:id="62" w:author="Joshua Hamilton" w:date="2015-09-29T19:08:00Z">
+        <w:r>
+          <w:t>nformation</w:t>
+        </w:r>
+      </w:ins>
+      <w:ins w:id="63" w:author="Joshua Hamilton" w:date="2015-09-29T19:07:00Z">
+        <w:r>
+          <w:t>.</w:t>
+        </w:r>
+      </w:ins>
+      <w:ins w:id="64" w:author="Joshua Hamilton" w:date="2015-09-29T19:08:00Z">
+        <w:r>
+          <w:t xml:space="preserve"> </w:t>
+        </w:r>
+      </w:ins>
+      <w:ins w:id="65" w:author="Joshua Hamilton" w:date="2015-09-29T19:09:00Z">
+        <w:r>
+          <w:t xml:space="preserve">For isolate genomes, </w:t>
+        </w:r>
+      </w:ins>
+      <w:del w:id="66" w:author="Joshua Hamilton" w:date="2015-09-29T19:09:00Z">
+        <w:r>
+          <w:delText xml:space="preserve">Summarized </w:delText>
+        </w:r>
+      </w:del>
+      <w:ins w:id="67" w:author="Joshua Hamilton" w:date="2015-09-29T19:09:00Z">
+        <w:r>
+          <w:t>s</w:t>
+        </w:r>
+        <w:r>
+          <w:t xml:space="preserve">ummarized </w:t>
+        </w:r>
+      </w:ins>
+      <w:r>
+        <w:t>phenotypic features are based on either published reports from the literature</w:t>
+      </w:r>
+      <w:ins w:id="68" w:author="Joshua Hamilton" w:date="2015-09-29T19:10:00Z">
+        <w:r>
+          <w:t xml:space="preserve">. For SAGs and MAGs, </w:t>
+        </w:r>
+        <w:r>
+          <w:t>s</w:t>
+        </w:r>
+        <w:r>
+          <w:t xml:space="preserve">ummarized </w:t>
+        </w:r>
+        <w:r>
+          <w:t>phenotypic features are</w:t>
+        </w:r>
+        <w:r>
+          <w:t xml:space="preserve"> </w:t>
+        </w:r>
+      </w:ins>
+      <w:del w:id="69" w:author="Joshua Hamilton" w:date="2015-09-29T19:10:00Z">
+        <w:r>
+          <w:delText xml:space="preserve">, or if the source organism is not previously described, </w:delText>
+        </w:r>
+      </w:del>
+      <w:r>
+        <w:t>based on the authors’ observations.</w:t>
+      </w:r>
+      <w:ins w:id="70" w:author="Joshua Hamilton" w:date="2015-09-29T19:10:00Z">
+        <w:r>
+          <w:t xml:space="preserve"> Highlighted phenotypic features are required only for isolate genomes.</w:t>
+        </w:r>
+      </w:ins>
     </w:p>
     <w:p>
       <w:pPr>
         <w:pStyle w:val="TableTitle"/>
         <w:ind w:right="90"/>
       </w:pPr>
+      <w:commentRangeStart w:id="71"/>
       <w:r>
         <w:rPr>
           <w:b/>
         </w:rPr>
         <w:t>Table 1.</w:t>
+      </w:r>
+      <w:commentRangeEnd w:id="71"/>
+      <w:r>
+        <w:rPr>
+          <w:rStyle w:val="CommentReference"/>
+          <w:rFonts w:asciiTheme="minorHAnsi" w:eastAsiaTheme="minorEastAsia" w:hAnsiTheme="minorHAnsi" w:cstheme="minorBidi"/>
+          <w:lang w:eastAsia="zh-CN"/>
+        </w:rPr>
+        <w:commentReference w:id="71"/>
       </w:r>
       <w:r>
         <w:t xml:space="preserve"> Classification and general features of </w:t>
@@ -2051,6 +2157,7 @@
                 <w:color w:val="000000"/>
               </w:rPr>
             </w:pPr>
+            <w:commentRangeStart w:id="72"/>
             <w:r>
               <w:rPr>
                 <w:b/>
@@ -2063,6 +2170,15 @@
                 <w:vertAlign w:val="superscript"/>
               </w:rPr>
               <w:t>a</w:t>
+            </w:r>
+            <w:commentRangeEnd w:id="72"/>
+            <w:r>
+              <w:rPr>
+                <w:rStyle w:val="CommentReference"/>
+                <w:rFonts w:asciiTheme="minorHAnsi" w:eastAsiaTheme="minorEastAsia" w:hAnsiTheme="minorHAnsi" w:cstheme="minorBidi"/>
+                <w:lang w:eastAsia="zh-CN"/>
+              </w:rPr>
+              <w:commentReference w:id="72"/>
             </w:r>
           </w:p>
         </w:tc>
@@ -2910,6 +3026,13 @@
               <w:rPr>
                 <w:sz w:val="20"/>
                 <w:szCs w:val="20"/>
+                <w:highlight w:val="lightGray"/>
+                <w:rPrChange w:id="73" w:author="Joshua Hamilton" w:date="2015-09-29T19:11:00Z">
+                  <w:rPr>
+                    <w:sz w:val="20"/>
+                    <w:szCs w:val="20"/>
+                  </w:rPr>
+                </w:rPrChange>
               </w:rPr>
             </w:pPr>
           </w:p>
@@ -2929,12 +3052,28 @@
                 <w:color w:val="000000"/>
                 <w:sz w:val="20"/>
                 <w:szCs w:val="20"/>
-              </w:rPr>
-            </w:pPr>
-            <w:r>
-              <w:rPr>
-                <w:sz w:val="20"/>
-                <w:szCs w:val="20"/>
+                <w:highlight w:val="lightGray"/>
+                <w:rPrChange w:id="74" w:author="Joshua Hamilton" w:date="2015-09-29T19:11:00Z">
+                  <w:rPr>
+                    <w:bCs/>
+                    <w:color w:val="000000"/>
+                    <w:sz w:val="20"/>
+                    <w:szCs w:val="20"/>
+                  </w:rPr>
+                </w:rPrChange>
+              </w:rPr>
+            </w:pPr>
+            <w:r>
+              <w:rPr>
+                <w:sz w:val="20"/>
+                <w:szCs w:val="20"/>
+                <w:highlight w:val="lightGray"/>
+                <w:rPrChange w:id="75" w:author="Joshua Hamilton" w:date="2015-09-29T19:11:00Z">
+                  <w:rPr>
+                    <w:sz w:val="20"/>
+                    <w:szCs w:val="20"/>
+                  </w:rPr>
+                </w:rPrChange>
               </w:rPr>
               <w:t>Gram stain</w:t>
             </w:r>
@@ -2956,6 +3095,16 @@
                 <w:color w:val="0070C0"/>
                 <w:sz w:val="20"/>
                 <w:szCs w:val="20"/>
+                <w:highlight w:val="lightGray"/>
+                <w:rPrChange w:id="76" w:author="Joshua Hamilton" w:date="2015-09-29T19:11:00Z">
+                  <w:rPr>
+                    <w:bCs/>
+                    <w:i/>
+                    <w:color w:val="0070C0"/>
+                    <w:sz w:val="20"/>
+                    <w:szCs w:val="20"/>
+                  </w:rPr>
+                </w:rPrChange>
               </w:rPr>
             </w:pPr>
             <w:r>
@@ -2964,6 +3113,15 @@
                 <w:color w:val="0070C0"/>
                 <w:sz w:val="20"/>
                 <w:szCs w:val="20"/>
+                <w:highlight w:val="lightGray"/>
+                <w:rPrChange w:id="77" w:author="Joshua Hamilton" w:date="2015-09-29T19:11:00Z">
+                  <w:rPr>
+                    <w:i/>
+                    <w:color w:val="0070C0"/>
+                    <w:sz w:val="20"/>
+                    <w:szCs w:val="20"/>
+                  </w:rPr>
+                </w:rPrChange>
               </w:rPr>
               <w:t>Positive/negative/vaiable</w:t>
             </w:r>
@@ -2984,12 +3142,28 @@
                 <w:color w:val="000000"/>
                 <w:sz w:val="20"/>
                 <w:szCs w:val="20"/>
-              </w:rPr>
-            </w:pPr>
-            <w:r>
-              <w:rPr>
-                <w:sz w:val="20"/>
-                <w:szCs w:val="20"/>
+                <w:highlight w:val="lightGray"/>
+                <w:rPrChange w:id="78" w:author="Joshua Hamilton" w:date="2015-09-29T19:11:00Z">
+                  <w:rPr>
+                    <w:bCs/>
+                    <w:color w:val="000000"/>
+                    <w:sz w:val="20"/>
+                    <w:szCs w:val="20"/>
+                  </w:rPr>
+                </w:rPrChange>
+              </w:rPr>
+            </w:pPr>
+            <w:r>
+              <w:rPr>
+                <w:sz w:val="20"/>
+                <w:szCs w:val="20"/>
+                <w:highlight w:val="lightGray"/>
+                <w:rPrChange w:id="79" w:author="Joshua Hamilton" w:date="2015-09-29T19:11:00Z">
+                  <w:rPr>
+                    <w:sz w:val="20"/>
+                    <w:szCs w:val="20"/>
+                  </w:rPr>
+                </w:rPrChange>
               </w:rPr>
               <w:t>TAS []</w:t>
             </w:r>
@@ -3015,6 +3189,13 @@
               <w:rPr>
                 <w:sz w:val="20"/>
                 <w:szCs w:val="20"/>
+                <w:highlight w:val="lightGray"/>
+                <w:rPrChange w:id="80" w:author="Joshua Hamilton" w:date="2015-09-29T19:11:00Z">
+                  <w:rPr>
+                    <w:sz w:val="20"/>
+                    <w:szCs w:val="20"/>
+                  </w:rPr>
+                </w:rPrChange>
               </w:rPr>
             </w:pPr>
           </w:p>
@@ -3034,12 +3215,28 @@
                 <w:color w:val="000000"/>
                 <w:sz w:val="20"/>
                 <w:szCs w:val="20"/>
-              </w:rPr>
-            </w:pPr>
-            <w:r>
-              <w:rPr>
-                <w:sz w:val="20"/>
-                <w:szCs w:val="20"/>
+                <w:highlight w:val="lightGray"/>
+                <w:rPrChange w:id="81" w:author="Joshua Hamilton" w:date="2015-09-29T19:11:00Z">
+                  <w:rPr>
+                    <w:bCs/>
+                    <w:color w:val="000000"/>
+                    <w:sz w:val="20"/>
+                    <w:szCs w:val="20"/>
+                  </w:rPr>
+                </w:rPrChange>
+              </w:rPr>
+            </w:pPr>
+            <w:r>
+              <w:rPr>
+                <w:sz w:val="20"/>
+                <w:szCs w:val="20"/>
+                <w:highlight w:val="lightGray"/>
+                <w:rPrChange w:id="82" w:author="Joshua Hamilton" w:date="2015-09-29T19:11:00Z">
+                  <w:rPr>
+                    <w:sz w:val="20"/>
+                    <w:szCs w:val="20"/>
+                  </w:rPr>
+                </w:rPrChange>
               </w:rPr>
               <w:t>Cell shape</w:t>
             </w:r>
@@ -3061,7 +3258,18 @@
                 <w:color w:val="0070C0"/>
                 <w:sz w:val="20"/>
                 <w:szCs w:val="20"/>
+                <w:highlight w:val="lightGray"/>
                 <w:lang w:val="fr-FR"/>
+                <w:rPrChange w:id="83" w:author="Joshua Hamilton" w:date="2015-09-29T19:11:00Z">
+                  <w:rPr>
+                    <w:bCs/>
+                    <w:i/>
+                    <w:color w:val="0070C0"/>
+                    <w:sz w:val="20"/>
+                    <w:szCs w:val="20"/>
+                    <w:lang w:val="fr-FR"/>
+                  </w:rPr>
+                </w:rPrChange>
               </w:rPr>
             </w:pPr>
             <w:r>
@@ -3070,7 +3278,17 @@
                 <w:color w:val="0070C0"/>
                 <w:sz w:val="20"/>
                 <w:szCs w:val="20"/>
+                <w:highlight w:val="lightGray"/>
                 <w:lang w:val="fr-FR"/>
+                <w:rPrChange w:id="84" w:author="Joshua Hamilton" w:date="2015-09-29T19:11:00Z">
+                  <w:rPr>
+                    <w:i/>
+                    <w:color w:val="0070C0"/>
+                    <w:sz w:val="20"/>
+                    <w:szCs w:val="20"/>
+                    <w:lang w:val="fr-FR"/>
+                  </w:rPr>
+                </w:rPrChange>
               </w:rPr>
               <w:t>Rod/coccus/filments/chains, etc</w:t>
             </w:r>
@@ -3091,12 +3309,28 @@
                 <w:color w:val="000000"/>
                 <w:sz w:val="20"/>
                 <w:szCs w:val="20"/>
-              </w:rPr>
-            </w:pPr>
-            <w:r>
-              <w:rPr>
-                <w:sz w:val="20"/>
-                <w:szCs w:val="20"/>
+                <w:highlight w:val="lightGray"/>
+                <w:rPrChange w:id="85" w:author="Joshua Hamilton" w:date="2015-09-29T19:11:00Z">
+                  <w:rPr>
+                    <w:bCs/>
+                    <w:color w:val="000000"/>
+                    <w:sz w:val="20"/>
+                    <w:szCs w:val="20"/>
+                  </w:rPr>
+                </w:rPrChange>
+              </w:rPr>
+            </w:pPr>
+            <w:r>
+              <w:rPr>
+                <w:sz w:val="20"/>
+                <w:szCs w:val="20"/>
+                <w:highlight w:val="lightGray"/>
+                <w:rPrChange w:id="86" w:author="Joshua Hamilton" w:date="2015-09-29T19:11:00Z">
+                  <w:rPr>
+                    <w:sz w:val="20"/>
+                    <w:szCs w:val="20"/>
+                  </w:rPr>
+                </w:rPrChange>
               </w:rPr>
               <w:t>TAS []</w:t>
             </w:r>
@@ -3122,6 +3356,13 @@
               <w:rPr>
                 <w:sz w:val="20"/>
                 <w:szCs w:val="20"/>
+                <w:highlight w:val="lightGray"/>
+                <w:rPrChange w:id="87" w:author="Joshua Hamilton" w:date="2015-09-29T19:11:00Z">
+                  <w:rPr>
+                    <w:sz w:val="20"/>
+                    <w:szCs w:val="20"/>
+                  </w:rPr>
+                </w:rPrChange>
               </w:rPr>
             </w:pPr>
           </w:p>
@@ -3141,12 +3382,28 @@
                 <w:color w:val="000000"/>
                 <w:sz w:val="20"/>
                 <w:szCs w:val="20"/>
-              </w:rPr>
-            </w:pPr>
-            <w:r>
-              <w:rPr>
-                <w:sz w:val="20"/>
-                <w:szCs w:val="20"/>
+                <w:highlight w:val="lightGray"/>
+                <w:rPrChange w:id="88" w:author="Joshua Hamilton" w:date="2015-09-29T19:11:00Z">
+                  <w:rPr>
+                    <w:bCs/>
+                    <w:color w:val="000000"/>
+                    <w:sz w:val="20"/>
+                    <w:szCs w:val="20"/>
+                  </w:rPr>
+                </w:rPrChange>
+              </w:rPr>
+            </w:pPr>
+            <w:r>
+              <w:rPr>
+                <w:sz w:val="20"/>
+                <w:szCs w:val="20"/>
+                <w:highlight w:val="lightGray"/>
+                <w:rPrChange w:id="89" w:author="Joshua Hamilton" w:date="2015-09-29T19:11:00Z">
+                  <w:rPr>
+                    <w:sz w:val="20"/>
+                    <w:szCs w:val="20"/>
+                  </w:rPr>
+                </w:rPrChange>
               </w:rPr>
               <w:t>Motility</w:t>
             </w:r>
@@ -3168,6 +3425,16 @@
                 <w:color w:val="0070C0"/>
                 <w:sz w:val="20"/>
                 <w:szCs w:val="20"/>
+                <w:highlight w:val="lightGray"/>
+                <w:rPrChange w:id="90" w:author="Joshua Hamilton" w:date="2015-09-29T19:11:00Z">
+                  <w:rPr>
+                    <w:bCs/>
+                    <w:i/>
+                    <w:color w:val="0070C0"/>
+                    <w:sz w:val="20"/>
+                    <w:szCs w:val="20"/>
+                  </w:rPr>
+                </w:rPrChange>
               </w:rPr>
             </w:pPr>
             <w:r>
@@ -3176,6 +3443,15 @@
                 <w:color w:val="0070C0"/>
                 <w:sz w:val="20"/>
                 <w:szCs w:val="20"/>
+                <w:highlight w:val="lightGray"/>
+                <w:rPrChange w:id="91" w:author="Joshua Hamilton" w:date="2015-09-29T19:11:00Z">
+                  <w:rPr>
+                    <w:i/>
+                    <w:color w:val="0070C0"/>
+                    <w:sz w:val="20"/>
+                    <w:szCs w:val="20"/>
+                  </w:rPr>
+                </w:rPrChange>
               </w:rPr>
               <w:t>Motile/non-motile</w:t>
             </w:r>
@@ -3196,12 +3472,28 @@
                 <w:color w:val="000000"/>
                 <w:sz w:val="20"/>
                 <w:szCs w:val="20"/>
-              </w:rPr>
-            </w:pPr>
-            <w:r>
-              <w:rPr>
-                <w:sz w:val="20"/>
-                <w:szCs w:val="20"/>
+                <w:highlight w:val="lightGray"/>
+                <w:rPrChange w:id="92" w:author="Joshua Hamilton" w:date="2015-09-29T19:11:00Z">
+                  <w:rPr>
+                    <w:bCs/>
+                    <w:color w:val="000000"/>
+                    <w:sz w:val="20"/>
+                    <w:szCs w:val="20"/>
+                  </w:rPr>
+                </w:rPrChange>
+              </w:rPr>
+            </w:pPr>
+            <w:r>
+              <w:rPr>
+                <w:sz w:val="20"/>
+                <w:szCs w:val="20"/>
+                <w:highlight w:val="lightGray"/>
+                <w:rPrChange w:id="93" w:author="Joshua Hamilton" w:date="2015-09-29T19:11:00Z">
+                  <w:rPr>
+                    <w:sz w:val="20"/>
+                    <w:szCs w:val="20"/>
+                  </w:rPr>
+                </w:rPrChange>
               </w:rPr>
               <w:t>TAS []</w:t>
             </w:r>
@@ -3227,6 +3519,13 @@
               <w:rPr>
                 <w:sz w:val="20"/>
                 <w:szCs w:val="20"/>
+                <w:highlight w:val="lightGray"/>
+                <w:rPrChange w:id="94" w:author="Joshua Hamilton" w:date="2015-09-29T19:11:00Z">
+                  <w:rPr>
+                    <w:sz w:val="20"/>
+                    <w:szCs w:val="20"/>
+                  </w:rPr>
+                </w:rPrChange>
               </w:rPr>
             </w:pPr>
           </w:p>
@@ -3246,12 +3545,28 @@
                 <w:color w:val="000000"/>
                 <w:sz w:val="20"/>
                 <w:szCs w:val="20"/>
-              </w:rPr>
-            </w:pPr>
-            <w:r>
-              <w:rPr>
-                <w:sz w:val="20"/>
-                <w:szCs w:val="20"/>
+                <w:highlight w:val="lightGray"/>
+                <w:rPrChange w:id="95" w:author="Joshua Hamilton" w:date="2015-09-29T19:11:00Z">
+                  <w:rPr>
+                    <w:bCs/>
+                    <w:color w:val="000000"/>
+                    <w:sz w:val="20"/>
+                    <w:szCs w:val="20"/>
+                  </w:rPr>
+                </w:rPrChange>
+              </w:rPr>
+            </w:pPr>
+            <w:r>
+              <w:rPr>
+                <w:sz w:val="20"/>
+                <w:szCs w:val="20"/>
+                <w:highlight w:val="lightGray"/>
+                <w:rPrChange w:id="96" w:author="Joshua Hamilton" w:date="2015-09-29T19:11:00Z">
+                  <w:rPr>
+                    <w:sz w:val="20"/>
+                    <w:szCs w:val="20"/>
+                  </w:rPr>
+                </w:rPrChange>
               </w:rPr>
               <w:t>Sporulation</w:t>
             </w:r>
@@ -3273,6 +3588,16 @@
                 <w:color w:val="0070C0"/>
                 <w:sz w:val="20"/>
                 <w:szCs w:val="20"/>
+                <w:highlight w:val="lightGray"/>
+                <w:rPrChange w:id="97" w:author="Joshua Hamilton" w:date="2015-09-29T19:11:00Z">
+                  <w:rPr>
+                    <w:bCs/>
+                    <w:i/>
+                    <w:color w:val="0070C0"/>
+                    <w:sz w:val="20"/>
+                    <w:szCs w:val="20"/>
+                  </w:rPr>
+                </w:rPrChange>
               </w:rPr>
             </w:pPr>
             <w:r>
@@ -3281,6 +3606,15 @@
                 <w:color w:val="0070C0"/>
                 <w:sz w:val="20"/>
                 <w:szCs w:val="20"/>
+                <w:highlight w:val="lightGray"/>
+                <w:rPrChange w:id="98" w:author="Joshua Hamilton" w:date="2015-09-29T19:11:00Z">
+                  <w:rPr>
+                    <w:i/>
+                    <w:color w:val="0070C0"/>
+                    <w:sz w:val="20"/>
+                    <w:szCs w:val="20"/>
+                  </w:rPr>
+                </w:rPrChange>
               </w:rPr>
               <w:t>Spore type/position or not reported</w:t>
             </w:r>
@@ -3301,12 +3635,28 @@
                 <w:color w:val="000000"/>
                 <w:sz w:val="20"/>
                 <w:szCs w:val="20"/>
-              </w:rPr>
-            </w:pPr>
-            <w:r>
-              <w:rPr>
-                <w:sz w:val="20"/>
-                <w:szCs w:val="20"/>
+                <w:highlight w:val="lightGray"/>
+                <w:rPrChange w:id="99" w:author="Joshua Hamilton" w:date="2015-09-29T19:11:00Z">
+                  <w:rPr>
+                    <w:bCs/>
+                    <w:color w:val="000000"/>
+                    <w:sz w:val="20"/>
+                    <w:szCs w:val="20"/>
+                  </w:rPr>
+                </w:rPrChange>
+              </w:rPr>
+            </w:pPr>
+            <w:r>
+              <w:rPr>
+                <w:sz w:val="20"/>
+                <w:szCs w:val="20"/>
+                <w:highlight w:val="lightGray"/>
+                <w:rPrChange w:id="100" w:author="Joshua Hamilton" w:date="2015-09-29T19:11:00Z">
+                  <w:rPr>
+                    <w:sz w:val="20"/>
+                    <w:szCs w:val="20"/>
+                  </w:rPr>
+                </w:rPrChange>
               </w:rPr>
               <w:t>NAS</w:t>
             </w:r>
@@ -3332,6 +3682,13 @@
               <w:rPr>
                 <w:sz w:val="20"/>
                 <w:szCs w:val="20"/>
+                <w:highlight w:val="lightGray"/>
+                <w:rPrChange w:id="101" w:author="Joshua Hamilton" w:date="2015-09-29T19:11:00Z">
+                  <w:rPr>
+                    <w:sz w:val="20"/>
+                    <w:szCs w:val="20"/>
+                  </w:rPr>
+                </w:rPrChange>
               </w:rPr>
             </w:pPr>
           </w:p>
@@ -3351,12 +3708,28 @@
                 <w:color w:val="000000"/>
                 <w:sz w:val="20"/>
                 <w:szCs w:val="20"/>
-              </w:rPr>
-            </w:pPr>
-            <w:r>
-              <w:rPr>
-                <w:sz w:val="20"/>
-                <w:szCs w:val="20"/>
+                <w:highlight w:val="lightGray"/>
+                <w:rPrChange w:id="102" w:author="Joshua Hamilton" w:date="2015-09-29T19:11:00Z">
+                  <w:rPr>
+                    <w:bCs/>
+                    <w:color w:val="000000"/>
+                    <w:sz w:val="20"/>
+                    <w:szCs w:val="20"/>
+                  </w:rPr>
+                </w:rPrChange>
+              </w:rPr>
+            </w:pPr>
+            <w:r>
+              <w:rPr>
+                <w:sz w:val="20"/>
+                <w:szCs w:val="20"/>
+                <w:highlight w:val="lightGray"/>
+                <w:rPrChange w:id="103" w:author="Joshua Hamilton" w:date="2015-09-29T19:11:00Z">
+                  <w:rPr>
+                    <w:sz w:val="20"/>
+                    <w:szCs w:val="20"/>
+                  </w:rPr>
+                </w:rPrChange>
               </w:rPr>
               <w:t>Temperature range</w:t>
             </w:r>
@@ -3378,6 +3751,16 @@
                 <w:color w:val="0070C0"/>
                 <w:sz w:val="20"/>
                 <w:szCs w:val="20"/>
+                <w:highlight w:val="lightGray"/>
+                <w:rPrChange w:id="104" w:author="Joshua Hamilton" w:date="2015-09-29T19:11:00Z">
+                  <w:rPr>
+                    <w:bCs/>
+                    <w:i/>
+                    <w:color w:val="0070C0"/>
+                    <w:sz w:val="20"/>
+                    <w:szCs w:val="20"/>
+                  </w:rPr>
+                </w:rPrChange>
               </w:rPr>
             </w:pPr>
             <w:r>
@@ -3386,6 +3769,15 @@
                 <w:color w:val="0070C0"/>
                 <w:sz w:val="20"/>
                 <w:szCs w:val="20"/>
+                <w:highlight w:val="lightGray"/>
+                <w:rPrChange w:id="105" w:author="Joshua Hamilton" w:date="2015-09-29T19:11:00Z">
+                  <w:rPr>
+                    <w:i/>
+                    <w:color w:val="0070C0"/>
+                    <w:sz w:val="20"/>
+                    <w:szCs w:val="20"/>
+                  </w:rPr>
+                </w:rPrChange>
               </w:rPr>
               <w:t>°C</w:t>
             </w:r>
@@ -3406,12 +3798,28 @@
                 <w:color w:val="000000"/>
                 <w:sz w:val="20"/>
                 <w:szCs w:val="20"/>
-              </w:rPr>
-            </w:pPr>
-            <w:r>
-              <w:rPr>
-                <w:sz w:val="20"/>
-                <w:szCs w:val="20"/>
+                <w:highlight w:val="lightGray"/>
+                <w:rPrChange w:id="106" w:author="Joshua Hamilton" w:date="2015-09-29T19:11:00Z">
+                  <w:rPr>
+                    <w:bCs/>
+                    <w:color w:val="000000"/>
+                    <w:sz w:val="20"/>
+                    <w:szCs w:val="20"/>
+                  </w:rPr>
+                </w:rPrChange>
+              </w:rPr>
+            </w:pPr>
+            <w:r>
+              <w:rPr>
+                <w:sz w:val="20"/>
+                <w:szCs w:val="20"/>
+                <w:highlight w:val="lightGray"/>
+                <w:rPrChange w:id="107" w:author="Joshua Hamilton" w:date="2015-09-29T19:11:00Z">
+                  <w:rPr>
+                    <w:sz w:val="20"/>
+                    <w:szCs w:val="20"/>
+                  </w:rPr>
+                </w:rPrChange>
               </w:rPr>
               <w:t>TAS []</w:t>
             </w:r>
@@ -3437,6 +3845,13 @@
               <w:rPr>
                 <w:sz w:val="20"/>
                 <w:szCs w:val="20"/>
+                <w:highlight w:val="lightGray"/>
+                <w:rPrChange w:id="108" w:author="Joshua Hamilton" w:date="2015-09-29T19:11:00Z">
+                  <w:rPr>
+                    <w:sz w:val="20"/>
+                    <w:szCs w:val="20"/>
+                  </w:rPr>
+                </w:rPrChange>
               </w:rPr>
             </w:pPr>
           </w:p>
@@ -3456,12 +3871,28 @@
                 <w:color w:val="000000"/>
                 <w:sz w:val="20"/>
                 <w:szCs w:val="20"/>
-              </w:rPr>
-            </w:pPr>
-            <w:r>
-              <w:rPr>
-                <w:sz w:val="20"/>
-                <w:szCs w:val="20"/>
+                <w:highlight w:val="lightGray"/>
+                <w:rPrChange w:id="109" w:author="Joshua Hamilton" w:date="2015-09-29T19:11:00Z">
+                  <w:rPr>
+                    <w:bCs/>
+                    <w:color w:val="000000"/>
+                    <w:sz w:val="20"/>
+                    <w:szCs w:val="20"/>
+                  </w:rPr>
+                </w:rPrChange>
+              </w:rPr>
+            </w:pPr>
+            <w:r>
+              <w:rPr>
+                <w:sz w:val="20"/>
+                <w:szCs w:val="20"/>
+                <w:highlight w:val="lightGray"/>
+                <w:rPrChange w:id="110" w:author="Joshua Hamilton" w:date="2015-09-29T19:11:00Z">
+                  <w:rPr>
+                    <w:sz w:val="20"/>
+                    <w:szCs w:val="20"/>
+                  </w:rPr>
+                </w:rPrChange>
               </w:rPr>
               <w:t>Optimum temperature</w:t>
             </w:r>
@@ -3483,6 +3914,16 @@
                 <w:color w:val="0070C0"/>
                 <w:sz w:val="20"/>
                 <w:szCs w:val="20"/>
+                <w:highlight w:val="lightGray"/>
+                <w:rPrChange w:id="111" w:author="Joshua Hamilton" w:date="2015-09-29T19:11:00Z">
+                  <w:rPr>
+                    <w:bCs/>
+                    <w:i/>
+                    <w:color w:val="0070C0"/>
+                    <w:sz w:val="20"/>
+                    <w:szCs w:val="20"/>
+                  </w:rPr>
+                </w:rPrChange>
               </w:rPr>
             </w:pPr>
             <w:r>
@@ -3491,6 +3932,15 @@
                 <w:color w:val="0070C0"/>
                 <w:sz w:val="20"/>
                 <w:szCs w:val="20"/>
+                <w:highlight w:val="lightGray"/>
+                <w:rPrChange w:id="112" w:author="Joshua Hamilton" w:date="2015-09-29T19:11:00Z">
+                  <w:rPr>
+                    <w:i/>
+                    <w:color w:val="0070C0"/>
+                    <w:sz w:val="20"/>
+                    <w:szCs w:val="20"/>
+                  </w:rPr>
+                </w:rPrChange>
               </w:rPr>
               <w:t>°C</w:t>
             </w:r>
@@ -3511,12 +3961,28 @@
                 <w:color w:val="000000"/>
                 <w:sz w:val="20"/>
                 <w:szCs w:val="20"/>
-              </w:rPr>
-            </w:pPr>
-            <w:r>
-              <w:rPr>
-                <w:sz w:val="20"/>
-                <w:szCs w:val="20"/>
+                <w:highlight w:val="lightGray"/>
+                <w:rPrChange w:id="113" w:author="Joshua Hamilton" w:date="2015-09-29T19:11:00Z">
+                  <w:rPr>
+                    <w:bCs/>
+                    <w:color w:val="000000"/>
+                    <w:sz w:val="20"/>
+                    <w:szCs w:val="20"/>
+                  </w:rPr>
+                </w:rPrChange>
+              </w:rPr>
+            </w:pPr>
+            <w:r>
+              <w:rPr>
+                <w:sz w:val="20"/>
+                <w:szCs w:val="20"/>
+                <w:highlight w:val="lightGray"/>
+                <w:rPrChange w:id="114" w:author="Joshua Hamilton" w:date="2015-09-29T19:11:00Z">
+                  <w:rPr>
+                    <w:sz w:val="20"/>
+                    <w:szCs w:val="20"/>
+                  </w:rPr>
+                </w:rPrChange>
               </w:rPr>
               <w:t>TAS []</w:t>
             </w:r>
@@ -3543,6 +4009,13 @@
               <w:rPr>
                 <w:sz w:val="20"/>
                 <w:szCs w:val="20"/>
+                <w:highlight w:val="lightGray"/>
+                <w:rPrChange w:id="115" w:author="Joshua Hamilton" w:date="2015-09-29T19:11:00Z">
+                  <w:rPr>
+                    <w:sz w:val="20"/>
+                    <w:szCs w:val="20"/>
+                  </w:rPr>
+                </w:rPrChange>
               </w:rPr>
             </w:pPr>
           </w:p>
@@ -3562,12 +4035,28 @@
                 <w:color w:val="000000"/>
                 <w:sz w:val="20"/>
                 <w:szCs w:val="20"/>
-              </w:rPr>
-            </w:pPr>
-            <w:r>
-              <w:rPr>
-                <w:sz w:val="20"/>
-                <w:szCs w:val="20"/>
+                <w:highlight w:val="lightGray"/>
+                <w:rPrChange w:id="116" w:author="Joshua Hamilton" w:date="2015-09-29T19:11:00Z">
+                  <w:rPr>
+                    <w:bCs/>
+                    <w:color w:val="000000"/>
+                    <w:sz w:val="20"/>
+                    <w:szCs w:val="20"/>
+                  </w:rPr>
+                </w:rPrChange>
+              </w:rPr>
+            </w:pPr>
+            <w:r>
+              <w:rPr>
+                <w:sz w:val="20"/>
+                <w:szCs w:val="20"/>
+                <w:highlight w:val="lightGray"/>
+                <w:rPrChange w:id="117" w:author="Joshua Hamilton" w:date="2015-09-29T19:11:00Z">
+                  <w:rPr>
+                    <w:sz w:val="20"/>
+                    <w:szCs w:val="20"/>
+                  </w:rPr>
+                </w:rPrChange>
               </w:rPr>
               <w:t>pH range; Optimum</w:t>
             </w:r>
@@ -3589,6 +4078,16 @@
                 <w:color w:val="0070C0"/>
                 <w:sz w:val="20"/>
                 <w:szCs w:val="20"/>
+                <w:highlight w:val="lightGray"/>
+                <w:rPrChange w:id="118" w:author="Joshua Hamilton" w:date="2015-09-29T19:11:00Z">
+                  <w:rPr>
+                    <w:bCs/>
+                    <w:i/>
+                    <w:color w:val="0070C0"/>
+                    <w:sz w:val="20"/>
+                    <w:szCs w:val="20"/>
+                  </w:rPr>
+                </w:rPrChange>
               </w:rPr>
             </w:pPr>
             <w:r>
@@ -3597,6 +4096,15 @@
                 <w:color w:val="0070C0"/>
                 <w:sz w:val="20"/>
                 <w:szCs w:val="20"/>
+                <w:highlight w:val="lightGray"/>
+                <w:rPrChange w:id="119" w:author="Joshua Hamilton" w:date="2015-09-29T19:11:00Z">
+                  <w:rPr>
+                    <w:i/>
+                    <w:color w:val="0070C0"/>
+                    <w:sz w:val="20"/>
+                    <w:szCs w:val="20"/>
+                  </w:rPr>
+                </w:rPrChange>
               </w:rPr>
               <w:t>3.5–6.5; 5</w:t>
             </w:r>
@@ -3617,12 +4125,28 @@
                 <w:color w:val="000000"/>
                 <w:sz w:val="20"/>
                 <w:szCs w:val="20"/>
-              </w:rPr>
-            </w:pPr>
-            <w:r>
-              <w:rPr>
-                <w:sz w:val="20"/>
-                <w:szCs w:val="20"/>
+                <w:highlight w:val="lightGray"/>
+                <w:rPrChange w:id="120" w:author="Joshua Hamilton" w:date="2015-09-29T19:11:00Z">
+                  <w:rPr>
+                    <w:bCs/>
+                    <w:color w:val="000000"/>
+                    <w:sz w:val="20"/>
+                    <w:szCs w:val="20"/>
+                  </w:rPr>
+                </w:rPrChange>
+              </w:rPr>
+            </w:pPr>
+            <w:r>
+              <w:rPr>
+                <w:sz w:val="20"/>
+                <w:szCs w:val="20"/>
+                <w:highlight w:val="lightGray"/>
+                <w:rPrChange w:id="121" w:author="Joshua Hamilton" w:date="2015-09-29T19:11:00Z">
+                  <w:rPr>
+                    <w:sz w:val="20"/>
+                    <w:szCs w:val="20"/>
+                  </w:rPr>
+                </w:rPrChange>
               </w:rPr>
               <w:t>TAS []</w:t>
             </w:r>
@@ -3648,6 +4172,13 @@
               <w:rPr>
                 <w:sz w:val="20"/>
                 <w:szCs w:val="20"/>
+                <w:highlight w:val="lightGray"/>
+                <w:rPrChange w:id="122" w:author="Joshua Hamilton" w:date="2015-09-29T19:11:00Z">
+                  <w:rPr>
+                    <w:sz w:val="20"/>
+                    <w:szCs w:val="20"/>
+                  </w:rPr>
+                </w:rPrChange>
               </w:rPr>
             </w:pPr>
           </w:p>
@@ -3667,12 +4198,28 @@
                 <w:color w:val="000000"/>
                 <w:sz w:val="20"/>
                 <w:szCs w:val="20"/>
-              </w:rPr>
-            </w:pPr>
-            <w:r>
-              <w:rPr>
-                <w:sz w:val="20"/>
-                <w:szCs w:val="20"/>
+                <w:highlight w:val="lightGray"/>
+                <w:rPrChange w:id="123" w:author="Joshua Hamilton" w:date="2015-09-29T19:11:00Z">
+                  <w:rPr>
+                    <w:bCs/>
+                    <w:color w:val="000000"/>
+                    <w:sz w:val="20"/>
+                    <w:szCs w:val="20"/>
+                  </w:rPr>
+                </w:rPrChange>
+              </w:rPr>
+            </w:pPr>
+            <w:r>
+              <w:rPr>
+                <w:sz w:val="20"/>
+                <w:szCs w:val="20"/>
+                <w:highlight w:val="lightGray"/>
+                <w:rPrChange w:id="124" w:author="Joshua Hamilton" w:date="2015-09-29T19:11:00Z">
+                  <w:rPr>
+                    <w:sz w:val="20"/>
+                    <w:szCs w:val="20"/>
+                  </w:rPr>
+                </w:rPrChange>
               </w:rPr>
               <w:t>Carbon source</w:t>
             </w:r>
@@ -3693,6 +4240,16 @@
                 <w:color w:val="0070C0"/>
                 <w:sz w:val="20"/>
                 <w:szCs w:val="20"/>
+                <w:highlight w:val="lightGray"/>
+                <w:rPrChange w:id="125" w:author="Joshua Hamilton" w:date="2015-09-29T19:11:00Z">
+                  <w:rPr>
+                    <w:bCs/>
+                    <w:i/>
+                    <w:color w:val="0070C0"/>
+                    <w:sz w:val="20"/>
+                    <w:szCs w:val="20"/>
+                  </w:rPr>
+                </w:rPrChange>
               </w:rPr>
             </w:pPr>
             <w:r>
@@ -3701,6 +4258,15 @@
                 <w:color w:val="0070C0"/>
                 <w:sz w:val="20"/>
                 <w:szCs w:val="20"/>
+                <w:highlight w:val="lightGray"/>
+                <w:rPrChange w:id="126" w:author="Joshua Hamilton" w:date="2015-09-29T19:11:00Z">
+                  <w:rPr>
+                    <w:i/>
+                    <w:color w:val="0070C0"/>
+                    <w:sz w:val="20"/>
+                    <w:szCs w:val="20"/>
+                  </w:rPr>
+                </w:rPrChange>
               </w:rPr>
               <w:t>Specify known carbon sources sustaining growth</w:t>
             </w:r>
@@ -3721,12 +4287,28 @@
                 <w:color w:val="000000"/>
                 <w:sz w:val="20"/>
                 <w:szCs w:val="20"/>
-              </w:rPr>
-            </w:pPr>
-            <w:r>
-              <w:rPr>
-                <w:sz w:val="20"/>
-                <w:szCs w:val="20"/>
+                <w:highlight w:val="lightGray"/>
+                <w:rPrChange w:id="127" w:author="Joshua Hamilton" w:date="2015-09-29T19:11:00Z">
+                  <w:rPr>
+                    <w:bCs/>
+                    <w:color w:val="000000"/>
+                    <w:sz w:val="20"/>
+                    <w:szCs w:val="20"/>
+                  </w:rPr>
+                </w:rPrChange>
+              </w:rPr>
+            </w:pPr>
+            <w:r>
+              <w:rPr>
+                <w:sz w:val="20"/>
+                <w:szCs w:val="20"/>
+                <w:highlight w:val="lightGray"/>
+                <w:rPrChange w:id="128" w:author="Joshua Hamilton" w:date="2015-09-29T19:11:00Z">
+                  <w:rPr>
+                    <w:sz w:val="20"/>
+                    <w:szCs w:val="20"/>
+                  </w:rPr>
+                </w:rPrChange>
               </w:rPr>
               <w:t>TAS []</w:t>
             </w:r>
@@ -3968,12 +4550,28 @@
                 <w:color w:val="000000"/>
                 <w:sz w:val="20"/>
                 <w:szCs w:val="20"/>
-              </w:rPr>
-            </w:pPr>
-            <w:r>
-              <w:rPr>
-                <w:sz w:val="20"/>
-                <w:szCs w:val="20"/>
+                <w:highlight w:val="lightGray"/>
+                <w:rPrChange w:id="129" w:author="Joshua Hamilton" w:date="2015-09-29T19:11:00Z">
+                  <w:rPr>
+                    <w:bCs/>
+                    <w:color w:val="000000"/>
+                    <w:sz w:val="20"/>
+                    <w:szCs w:val="20"/>
+                  </w:rPr>
+                </w:rPrChange>
+              </w:rPr>
+            </w:pPr>
+            <w:r>
+              <w:rPr>
+                <w:sz w:val="20"/>
+                <w:szCs w:val="20"/>
+                <w:highlight w:val="lightGray"/>
+                <w:rPrChange w:id="130" w:author="Joshua Hamilton" w:date="2015-09-29T19:11:00Z">
+                  <w:rPr>
+                    <w:sz w:val="20"/>
+                    <w:szCs w:val="20"/>
+                  </w:rPr>
+                </w:rPrChange>
               </w:rPr>
               <w:t>MIGS-22</w:t>
             </w:r>
@@ -3993,12 +4591,28 @@
                 <w:color w:val="000000"/>
                 <w:sz w:val="20"/>
                 <w:szCs w:val="20"/>
-              </w:rPr>
-            </w:pPr>
-            <w:r>
-              <w:rPr>
-                <w:sz w:val="20"/>
-                <w:szCs w:val="20"/>
+                <w:highlight w:val="lightGray"/>
+                <w:rPrChange w:id="131" w:author="Joshua Hamilton" w:date="2015-09-29T19:11:00Z">
+                  <w:rPr>
+                    <w:bCs/>
+                    <w:color w:val="000000"/>
+                    <w:sz w:val="20"/>
+                    <w:szCs w:val="20"/>
+                  </w:rPr>
+                </w:rPrChange>
+              </w:rPr>
+            </w:pPr>
+            <w:r>
+              <w:rPr>
+                <w:sz w:val="20"/>
+                <w:szCs w:val="20"/>
+                <w:highlight w:val="lightGray"/>
+                <w:rPrChange w:id="132" w:author="Joshua Hamilton" w:date="2015-09-29T19:11:00Z">
+                  <w:rPr>
+                    <w:sz w:val="20"/>
+                    <w:szCs w:val="20"/>
+                  </w:rPr>
+                </w:rPrChange>
               </w:rPr>
               <w:t>Oxygen requirement</w:t>
             </w:r>
@@ -4019,6 +4633,16 @@
                 <w:color w:val="0070C0"/>
                 <w:sz w:val="20"/>
                 <w:szCs w:val="20"/>
+                <w:highlight w:val="lightGray"/>
+                <w:rPrChange w:id="133" w:author="Joshua Hamilton" w:date="2015-09-29T19:11:00Z">
+                  <w:rPr>
+                    <w:bCs/>
+                    <w:i/>
+                    <w:color w:val="0070C0"/>
+                    <w:sz w:val="20"/>
+                    <w:szCs w:val="20"/>
+                  </w:rPr>
+                </w:rPrChange>
               </w:rPr>
             </w:pPr>
             <w:r>
@@ -4027,6 +4651,15 @@
                 <w:color w:val="0070C0"/>
                 <w:sz w:val="20"/>
                 <w:szCs w:val="20"/>
+                <w:highlight w:val="lightGray"/>
+                <w:rPrChange w:id="134" w:author="Joshua Hamilton" w:date="2015-09-29T19:11:00Z">
+                  <w:rPr>
+                    <w:i/>
+                    <w:color w:val="0070C0"/>
+                    <w:sz w:val="20"/>
+                    <w:szCs w:val="20"/>
+                  </w:rPr>
+                </w:rPrChange>
               </w:rPr>
               <w:t>Aerobic/anaerobic/microaerophilic/aerotolerant</w:t>
             </w:r>
@@ -4046,12 +4679,28 @@
                 <w:color w:val="000000"/>
                 <w:sz w:val="20"/>
                 <w:szCs w:val="20"/>
-              </w:rPr>
-            </w:pPr>
-            <w:r>
-              <w:rPr>
-                <w:sz w:val="20"/>
-                <w:szCs w:val="20"/>
+                <w:highlight w:val="lightGray"/>
+                <w:rPrChange w:id="135" w:author="Joshua Hamilton" w:date="2015-09-29T19:11:00Z">
+                  <w:rPr>
+                    <w:bCs/>
+                    <w:color w:val="000000"/>
+                    <w:sz w:val="20"/>
+                    <w:szCs w:val="20"/>
+                  </w:rPr>
+                </w:rPrChange>
+              </w:rPr>
+            </w:pPr>
+            <w:r>
+              <w:rPr>
+                <w:sz w:val="20"/>
+                <w:szCs w:val="20"/>
+                <w:highlight w:val="lightGray"/>
+                <w:rPrChange w:id="136" w:author="Joshua Hamilton" w:date="2015-09-29T19:11:00Z">
+                  <w:rPr>
+                    <w:sz w:val="20"/>
+                    <w:szCs w:val="20"/>
+                  </w:rPr>
+                </w:rPrChange>
               </w:rPr>
               <w:t>TAS []</w:t>
             </w:r>
@@ -4079,12 +4728,28 @@
                 <w:color w:val="000000"/>
                 <w:sz w:val="20"/>
                 <w:szCs w:val="20"/>
-              </w:rPr>
-            </w:pPr>
-            <w:r>
-              <w:rPr>
-                <w:sz w:val="20"/>
-                <w:szCs w:val="20"/>
+                <w:highlight w:val="lightGray"/>
+                <w:rPrChange w:id="137" w:author="Joshua Hamilton" w:date="2015-09-29T19:11:00Z">
+                  <w:rPr>
+                    <w:bCs/>
+                    <w:color w:val="000000"/>
+                    <w:sz w:val="20"/>
+                    <w:szCs w:val="20"/>
+                  </w:rPr>
+                </w:rPrChange>
+              </w:rPr>
+            </w:pPr>
+            <w:r>
+              <w:rPr>
+                <w:sz w:val="20"/>
+                <w:szCs w:val="20"/>
+                <w:highlight w:val="lightGray"/>
+                <w:rPrChange w:id="138" w:author="Joshua Hamilton" w:date="2015-09-29T19:11:00Z">
+                  <w:rPr>
+                    <w:sz w:val="20"/>
+                    <w:szCs w:val="20"/>
+                  </w:rPr>
+                </w:rPrChange>
               </w:rPr>
               <w:t>MIGS-15</w:t>
             </w:r>
@@ -4105,12 +4770,28 @@
                 <w:color w:val="000000"/>
                 <w:sz w:val="20"/>
                 <w:szCs w:val="20"/>
-              </w:rPr>
-            </w:pPr>
-            <w:r>
-              <w:rPr>
-                <w:sz w:val="20"/>
-                <w:szCs w:val="20"/>
+                <w:highlight w:val="lightGray"/>
+                <w:rPrChange w:id="139" w:author="Joshua Hamilton" w:date="2015-09-29T19:11:00Z">
+                  <w:rPr>
+                    <w:bCs/>
+                    <w:color w:val="000000"/>
+                    <w:sz w:val="20"/>
+                    <w:szCs w:val="20"/>
+                  </w:rPr>
+                </w:rPrChange>
+              </w:rPr>
+            </w:pPr>
+            <w:r>
+              <w:rPr>
+                <w:sz w:val="20"/>
+                <w:szCs w:val="20"/>
+                <w:highlight w:val="lightGray"/>
+                <w:rPrChange w:id="140" w:author="Joshua Hamilton" w:date="2015-09-29T19:11:00Z">
+                  <w:rPr>
+                    <w:sz w:val="20"/>
+                    <w:szCs w:val="20"/>
+                  </w:rPr>
+                </w:rPrChange>
               </w:rPr>
               <w:t>Biotic relationship</w:t>
             </w:r>
@@ -4132,6 +4813,16 @@
                 <w:color w:val="0070C0"/>
                 <w:sz w:val="20"/>
                 <w:szCs w:val="20"/>
+                <w:highlight w:val="lightGray"/>
+                <w:rPrChange w:id="141" w:author="Joshua Hamilton" w:date="2015-09-29T19:11:00Z">
+                  <w:rPr>
+                    <w:bCs/>
+                    <w:i/>
+                    <w:color w:val="0070C0"/>
+                    <w:sz w:val="20"/>
+                    <w:szCs w:val="20"/>
+                  </w:rPr>
+                </w:rPrChange>
               </w:rPr>
             </w:pPr>
             <w:r>
@@ -4140,6 +4831,15 @@
                 <w:color w:val="0070C0"/>
                 <w:sz w:val="20"/>
                 <w:szCs w:val="20"/>
+                <w:highlight w:val="lightGray"/>
+                <w:rPrChange w:id="142" w:author="Joshua Hamilton" w:date="2015-09-29T19:11:00Z">
+                  <w:rPr>
+                    <w:i/>
+                    <w:color w:val="0070C0"/>
+                    <w:sz w:val="20"/>
+                    <w:szCs w:val="20"/>
+                  </w:rPr>
+                </w:rPrChange>
               </w:rPr>
               <w:t>free-living/symbiont/commensal</w:t>
             </w:r>
@@ -4160,12 +4860,28 @@
                 <w:color w:val="000000"/>
                 <w:sz w:val="20"/>
                 <w:szCs w:val="20"/>
-              </w:rPr>
-            </w:pPr>
-            <w:r>
-              <w:rPr>
-                <w:sz w:val="20"/>
-                <w:szCs w:val="20"/>
+                <w:highlight w:val="lightGray"/>
+                <w:rPrChange w:id="143" w:author="Joshua Hamilton" w:date="2015-09-29T19:11:00Z">
+                  <w:rPr>
+                    <w:bCs/>
+                    <w:color w:val="000000"/>
+                    <w:sz w:val="20"/>
+                    <w:szCs w:val="20"/>
+                  </w:rPr>
+                </w:rPrChange>
+              </w:rPr>
+            </w:pPr>
+            <w:r>
+              <w:rPr>
+                <w:sz w:val="20"/>
+                <w:szCs w:val="20"/>
+                <w:highlight w:val="lightGray"/>
+                <w:rPrChange w:id="144" w:author="Joshua Hamilton" w:date="2015-09-29T19:11:00Z">
+                  <w:rPr>
+                    <w:sz w:val="20"/>
+                    <w:szCs w:val="20"/>
+                  </w:rPr>
+                </w:rPrChange>
               </w:rPr>
               <w:t>TAS []</w:t>
             </w:r>
@@ -4193,12 +4909,28 @@
                 <w:color w:val="000000"/>
                 <w:sz w:val="20"/>
                 <w:szCs w:val="20"/>
-              </w:rPr>
-            </w:pPr>
-            <w:r>
-              <w:rPr>
-                <w:sz w:val="20"/>
-                <w:szCs w:val="20"/>
+                <w:highlight w:val="lightGray"/>
+                <w:rPrChange w:id="145" w:author="Joshua Hamilton" w:date="2015-09-29T19:11:00Z">
+                  <w:rPr>
+                    <w:bCs/>
+                    <w:color w:val="000000"/>
+                    <w:sz w:val="20"/>
+                    <w:szCs w:val="20"/>
+                  </w:rPr>
+                </w:rPrChange>
+              </w:rPr>
+            </w:pPr>
+            <w:r>
+              <w:rPr>
+                <w:sz w:val="20"/>
+                <w:szCs w:val="20"/>
+                <w:highlight w:val="lightGray"/>
+                <w:rPrChange w:id="146" w:author="Joshua Hamilton" w:date="2015-09-29T19:11:00Z">
+                  <w:rPr>
+                    <w:sz w:val="20"/>
+                    <w:szCs w:val="20"/>
+                  </w:rPr>
+                </w:rPrChange>
               </w:rPr>
               <w:t>MIGS-14</w:t>
             </w:r>
@@ -4219,12 +4951,28 @@
                 <w:color w:val="000000"/>
                 <w:sz w:val="20"/>
                 <w:szCs w:val="20"/>
-              </w:rPr>
-            </w:pPr>
-            <w:r>
-              <w:rPr>
-                <w:sz w:val="20"/>
-                <w:szCs w:val="20"/>
+                <w:highlight w:val="lightGray"/>
+                <w:rPrChange w:id="147" w:author="Joshua Hamilton" w:date="2015-09-29T19:11:00Z">
+                  <w:rPr>
+                    <w:bCs/>
+                    <w:color w:val="000000"/>
+                    <w:sz w:val="20"/>
+                    <w:szCs w:val="20"/>
+                  </w:rPr>
+                </w:rPrChange>
+              </w:rPr>
+            </w:pPr>
+            <w:r>
+              <w:rPr>
+                <w:sz w:val="20"/>
+                <w:szCs w:val="20"/>
+                <w:highlight w:val="lightGray"/>
+                <w:rPrChange w:id="148" w:author="Joshua Hamilton" w:date="2015-09-29T19:11:00Z">
+                  <w:rPr>
+                    <w:sz w:val="20"/>
+                    <w:szCs w:val="20"/>
+                  </w:rPr>
+                </w:rPrChange>
               </w:rPr>
               <w:t>Pathogenicity</w:t>
             </w:r>
@@ -4246,6 +4994,16 @@
                 <w:color w:val="0070C0"/>
                 <w:sz w:val="20"/>
                 <w:szCs w:val="20"/>
+                <w:highlight w:val="lightGray"/>
+                <w:rPrChange w:id="149" w:author="Joshua Hamilton" w:date="2015-09-29T19:11:00Z">
+                  <w:rPr>
+                    <w:bCs/>
+                    <w:i/>
+                    <w:color w:val="0070C0"/>
+                    <w:sz w:val="20"/>
+                    <w:szCs w:val="20"/>
+                  </w:rPr>
+                </w:rPrChange>
               </w:rPr>
             </w:pPr>
             <w:r>
@@ -4254,6 +5012,15 @@
                 <w:color w:val="0070C0"/>
                 <w:sz w:val="20"/>
                 <w:szCs w:val="20"/>
+                <w:highlight w:val="lightGray"/>
+                <w:rPrChange w:id="150" w:author="Joshua Hamilton" w:date="2015-09-29T19:11:00Z">
+                  <w:rPr>
+                    <w:i/>
+                    <w:color w:val="0070C0"/>
+                    <w:sz w:val="20"/>
+                    <w:szCs w:val="20"/>
+                  </w:rPr>
+                </w:rPrChange>
               </w:rPr>
               <w:t>Pathogenic/non-pathogen</w:t>
             </w:r>
@@ -4274,12 +5041,28 @@
                 <w:color w:val="000000"/>
                 <w:sz w:val="20"/>
                 <w:szCs w:val="20"/>
-              </w:rPr>
-            </w:pPr>
-            <w:r>
-              <w:rPr>
-                <w:sz w:val="20"/>
-                <w:szCs w:val="20"/>
+                <w:highlight w:val="lightGray"/>
+                <w:rPrChange w:id="151" w:author="Joshua Hamilton" w:date="2015-09-29T19:11:00Z">
+                  <w:rPr>
+                    <w:bCs/>
+                    <w:color w:val="000000"/>
+                    <w:sz w:val="20"/>
+                    <w:szCs w:val="20"/>
+                  </w:rPr>
+                </w:rPrChange>
+              </w:rPr>
+            </w:pPr>
+            <w:r>
+              <w:rPr>
+                <w:sz w:val="20"/>
+                <w:szCs w:val="20"/>
+                <w:highlight w:val="lightGray"/>
+                <w:rPrChange w:id="152" w:author="Joshua Hamilton" w:date="2015-09-29T19:11:00Z">
+                  <w:rPr>
+                    <w:sz w:val="20"/>
+                    <w:szCs w:val="20"/>
+                  </w:rPr>
+                </w:rPrChange>
               </w:rPr>
               <w:t>NAS</w:t>
             </w:r>
@@ -4885,16 +5668,7 @@
           <w:sz w:val="20"/>
           <w:szCs w:val="20"/>
         </w:rPr>
-        <w:t xml:space="preserve"> Evidence codes - IDA: Inferred from Direct Assay; TAS: Traceable Author Statement (i.e., a direct report exists in the literature); NAS: Non-traceable Author Statement (i.e., not directly observed for the living, isolated sample, but </w:t>
-      </w:r>
-      <w:r>
-        <w:rPr>
-          <w:rFonts w:eastAsia="Calibri"/>
-          <w:sz w:val="20"/>
-          <w:szCs w:val="20"/>
-        </w:rPr>
-        <w:lastRenderedPageBreak/>
-        <w:t>based on a generally accepted property for the species, or anecdotal evidence). These evidence codes are from the Gene Ontology project [</w:t>
+        <w:t xml:space="preserve"> Evidence codes - IDA: Inferred from Direct Assay; TAS: Traceable Author Statement (i.e., a direct report exists in the literature); NAS: Non-traceable Author Statement (i.e., not directly observed for the living, isolated sample, but based on a generally accepted property for the species, or anecdotal evidence). These evidence codes are from the Gene Ontology project [</w:t>
       </w:r>
       <w:r>
         <w:rPr>
@@ -4923,8 +5697,21 @@
       <w:pPr>
         <w:pStyle w:val="Heading1"/>
       </w:pPr>
-      <w:r>
+      <w:commentRangeStart w:id="153"/>
+      <w:r>
+        <w:lastRenderedPageBreak/>
         <w:t>Table 2 (required, fixed format)</w:t>
+      </w:r>
+      <w:commentRangeEnd w:id="153"/>
+      <w:r>
+        <w:rPr>
+          <w:rStyle w:val="CommentReference"/>
+          <w:rFonts w:asciiTheme="minorHAnsi" w:eastAsiaTheme="minorEastAsia" w:hAnsiTheme="minorHAnsi" w:cstheme="minorBidi"/>
+          <w:b w:val="0"/>
+          <w:bCs w:val="0"/>
+          <w:color w:val="auto"/>
+        </w:rPr>
+        <w:commentReference w:id="153"/>
       </w:r>
     </w:p>
     <w:p>
@@ -5050,6 +5837,7 @@
         <w:trPr>
           <w:cantSplit/>
           <w:trHeight w:val="317"/>
+          <w:ins w:id="154" w:author="Joshua Hamilton" w:date="2015-09-29T19:17:00Z"/>
         </w:trPr>
         <w:tc>
           <w:tcPr>
@@ -5059,7 +5847,6 @@
             </w:tcBorders>
             <w:noWrap/>
             <w:vAlign w:val="bottom"/>
-            <w:hideMark/>
           </w:tcPr>
           <w:p>
             <w:pPr>
@@ -5068,19 +5855,11 @@
               <w:autoSpaceDN w:val="0"/>
               <w:adjustRightInd w:val="0"/>
               <w:rPr>
-                <w:bCs/>
-                <w:color w:val="000000"/>
-                <w:sz w:val="20"/>
-                <w:szCs w:val="20"/>
-              </w:rPr>
-            </w:pPr>
-            <w:r>
-              <w:rPr>
-                <w:sz w:val="20"/>
-                <w:szCs w:val="20"/>
-              </w:rPr>
-              <w:t>MIGS 31</w:t>
-            </w:r>
+                <w:ins w:id="155" w:author="Joshua Hamilton" w:date="2015-09-29T19:17:00Z"/>
+                <w:sz w:val="20"/>
+                <w:szCs w:val="20"/>
+              </w:rPr>
+            </w:pPr>
           </w:p>
         </w:tc>
         <w:tc>
@@ -5091,7 +5870,6 @@
             </w:tcBorders>
             <w:noWrap/>
             <w:vAlign w:val="bottom"/>
-            <w:hideMark/>
           </w:tcPr>
           <w:p>
             <w:pPr>
@@ -5101,19 +5879,20 @@
               <w:adjustRightInd w:val="0"/>
               <w:ind w:left="-108"/>
               <w:rPr>
-                <w:bCs/>
-                <w:color w:val="000000"/>
-                <w:sz w:val="20"/>
-                <w:szCs w:val="20"/>
-              </w:rPr>
-            </w:pPr>
-            <w:r>
-              <w:rPr>
-                <w:sz w:val="20"/>
-                <w:szCs w:val="20"/>
-              </w:rPr>
-              <w:t>Finishing quality</w:t>
-            </w:r>
+                <w:ins w:id="156" w:author="Joshua Hamilton" w:date="2015-09-29T19:17:00Z"/>
+                <w:sz w:val="20"/>
+                <w:szCs w:val="20"/>
+              </w:rPr>
+            </w:pPr>
+            <w:ins w:id="157" w:author="Joshua Hamilton" w:date="2015-09-29T19:17:00Z">
+              <w:r>
+                <w:rPr>
+                  <w:sz w:val="20"/>
+                  <w:szCs w:val="20"/>
+                </w:rPr>
+                <w:t>Genome Type</w:t>
+              </w:r>
+            </w:ins>
           </w:p>
         </w:tc>
         <w:tc>
@@ -5124,7 +5903,6 @@
             </w:tcBorders>
             <w:noWrap/>
             <w:vAlign w:val="bottom"/>
-            <w:hideMark/>
           </w:tcPr>
           <w:p>
             <w:pPr>
@@ -5134,12 +5912,24 @@
               <w:adjustRightInd w:val="0"/>
               <w:ind w:left="342"/>
               <w:rPr>
+                <w:ins w:id="158" w:author="Joshua Hamilton" w:date="2015-09-29T19:17:00Z"/>
                 <w:bCs/>
                 <w:color w:val="000000"/>
                 <w:sz w:val="20"/>
                 <w:szCs w:val="20"/>
               </w:rPr>
             </w:pPr>
+            <w:ins w:id="159" w:author="Joshua Hamilton" w:date="2015-09-29T19:17:00Z">
+              <w:r>
+                <w:rPr>
+                  <w:bCs/>
+                  <w:color w:val="000000"/>
+                  <w:sz w:val="20"/>
+                  <w:szCs w:val="20"/>
+                </w:rPr>
+                <w:t>One of: isolate, single cell, population</w:t>
+              </w:r>
+            </w:ins>
           </w:p>
         </w:tc>
       </w:tr>
@@ -5151,6 +5941,103 @@
         <w:tc>
           <w:tcPr>
             <w:tcW w:w="1368" w:type="dxa"/>
+            <w:tcBorders>
+              <w:top w:val="single" w:sz="4" w:space="0" w:color="auto"/>
+            </w:tcBorders>
+            <w:noWrap/>
+            <w:vAlign w:val="bottom"/>
+            <w:hideMark/>
+          </w:tcPr>
+          <w:p>
+            <w:pPr>
+              <w:pStyle w:val="TableBody"/>
+              <w:autoSpaceDE w:val="0"/>
+              <w:autoSpaceDN w:val="0"/>
+              <w:adjustRightInd w:val="0"/>
+              <w:rPr>
+                <w:bCs/>
+                <w:color w:val="000000"/>
+                <w:sz w:val="20"/>
+                <w:szCs w:val="20"/>
+              </w:rPr>
+            </w:pPr>
+            <w:r>
+              <w:rPr>
+                <w:sz w:val="20"/>
+                <w:szCs w:val="20"/>
+              </w:rPr>
+              <w:t>MIGS 31</w:t>
+            </w:r>
+          </w:p>
+        </w:tc>
+        <w:tc>
+          <w:tcPr>
+            <w:tcW w:w="3330" w:type="dxa"/>
+            <w:tcBorders>
+              <w:top w:val="single" w:sz="4" w:space="0" w:color="auto"/>
+            </w:tcBorders>
+            <w:noWrap/>
+            <w:vAlign w:val="bottom"/>
+            <w:hideMark/>
+          </w:tcPr>
+          <w:p>
+            <w:pPr>
+              <w:pStyle w:val="TableBody"/>
+              <w:autoSpaceDE w:val="0"/>
+              <w:autoSpaceDN w:val="0"/>
+              <w:adjustRightInd w:val="0"/>
+              <w:ind w:left="-108"/>
+              <w:rPr>
+                <w:bCs/>
+                <w:color w:val="000000"/>
+                <w:sz w:val="20"/>
+                <w:szCs w:val="20"/>
+              </w:rPr>
+            </w:pPr>
+            <w:r>
+              <w:rPr>
+                <w:sz w:val="20"/>
+                <w:szCs w:val="20"/>
+              </w:rPr>
+              <w:t>Finishing quality</w:t>
+            </w:r>
+          </w:p>
+        </w:tc>
+        <w:tc>
+          <w:tcPr>
+            <w:tcW w:w="4590" w:type="dxa"/>
+            <w:tcBorders>
+              <w:top w:val="single" w:sz="4" w:space="0" w:color="auto"/>
+            </w:tcBorders>
+            <w:noWrap/>
+            <w:vAlign w:val="bottom"/>
+            <w:hideMark/>
+          </w:tcPr>
+          <w:p>
+            <w:pPr>
+              <w:pStyle w:val="TableBody"/>
+              <w:autoSpaceDE w:val="0"/>
+              <w:autoSpaceDN w:val="0"/>
+              <w:adjustRightInd w:val="0"/>
+              <w:ind w:left="342"/>
+              <w:rPr>
+                <w:bCs/>
+                <w:color w:val="000000"/>
+                <w:sz w:val="20"/>
+                <w:szCs w:val="20"/>
+              </w:rPr>
+            </w:pPr>
+          </w:p>
+        </w:tc>
+      </w:tr>
+      <w:tr>
+        <w:trPr>
+          <w:cantSplit/>
+          <w:trHeight w:val="317"/>
+        </w:trPr>
+        <w:tc>
+          <w:tcPr>
+            <w:tcW w:w="1368" w:type="dxa"/>
             <w:noWrap/>
             <w:vAlign w:val="bottom"/>
             <w:hideMark/>
@@ -5494,13 +6381,13 @@
       <w:tr>
         <w:trPr>
           <w:trHeight w:val="315"/>
+          <w:ins w:id="160" w:author="Joshua Hamilton" w:date="2015-09-29T19:17:00Z"/>
         </w:trPr>
         <w:tc>
           <w:tcPr>
             <w:tcW w:w="1368" w:type="dxa"/>
             <w:noWrap/>
             <w:vAlign w:val="bottom"/>
-            <w:hideMark/>
           </w:tcPr>
           <w:p>
             <w:pPr>
@@ -5509,19 +6396,11 @@
               <w:autoSpaceDN w:val="0"/>
               <w:adjustRightInd w:val="0"/>
               <w:rPr>
-                <w:bCs/>
-                <w:color w:val="000000"/>
-                <w:sz w:val="20"/>
-                <w:szCs w:val="20"/>
-              </w:rPr>
-            </w:pPr>
-            <w:r>
-              <w:rPr>
-                <w:sz w:val="20"/>
-                <w:szCs w:val="20"/>
-              </w:rPr>
-              <w:t>MIGS 32</w:t>
-            </w:r>
+                <w:ins w:id="161" w:author="Joshua Hamilton" w:date="2015-09-29T19:17:00Z"/>
+                <w:sz w:val="20"/>
+                <w:szCs w:val="20"/>
+              </w:rPr>
+            </w:pPr>
           </w:p>
         </w:tc>
         <w:tc>
@@ -5529,7 +6408,6 @@
             <w:tcW w:w="3330" w:type="dxa"/>
             <w:noWrap/>
             <w:vAlign w:val="bottom"/>
-            <w:hideMark/>
           </w:tcPr>
           <w:p>
             <w:pPr>
@@ -5539,26 +6417,27 @@
               <w:adjustRightInd w:val="0"/>
               <w:ind w:left="-108"/>
               <w:rPr>
-                <w:bCs/>
-                <w:color w:val="000000"/>
-                <w:sz w:val="20"/>
-                <w:szCs w:val="20"/>
-              </w:rPr>
-            </w:pPr>
-            <w:r>
-              <w:rPr>
-                <w:sz w:val="20"/>
-                <w:szCs w:val="20"/>
-              </w:rPr>
-              <w:t>Gene calling method</w:t>
-            </w:r>
+                <w:ins w:id="162" w:author="Joshua Hamilton" w:date="2015-09-29T19:17:00Z"/>
+                <w:sz w:val="20"/>
+                <w:szCs w:val="20"/>
+              </w:rPr>
+            </w:pPr>
+            <w:ins w:id="163" w:author="Joshua Hamilton" w:date="2015-09-29T19:17:00Z">
+              <w:r>
+                <w:rPr>
+                  <w:sz w:val="20"/>
+                  <w:szCs w:val="20"/>
+                </w:rPr>
+                <w:t>Binning method</w:t>
+              </w:r>
+            </w:ins>
           </w:p>
         </w:tc>
         <w:tc>
           <w:tcPr>
             <w:tcW w:w="4590" w:type="dxa"/>
-            <w:vAlign w:val="bottom"/>
-            <w:hideMark/>
+            <w:noWrap/>
+            <w:vAlign w:val="bottom"/>
           </w:tcPr>
           <w:p>
             <w:pPr>
@@ -5568,6 +6447,7 @@
               <w:adjustRightInd w:val="0"/>
               <w:ind w:left="342"/>
               <w:rPr>
+                <w:ins w:id="164" w:author="Joshua Hamilton" w:date="2015-09-29T19:17:00Z"/>
                 <w:bCs/>
                 <w:color w:val="000000"/>
                 <w:sz w:val="20"/>
@@ -5595,10 +6475,19 @@
               <w:autoSpaceDN w:val="0"/>
               <w:adjustRightInd w:val="0"/>
               <w:rPr>
-                <w:sz w:val="20"/>
-                <w:szCs w:val="20"/>
-              </w:rPr>
-            </w:pPr>
+                <w:bCs/>
+                <w:color w:val="000000"/>
+                <w:sz w:val="20"/>
+                <w:szCs w:val="20"/>
+              </w:rPr>
+            </w:pPr>
+            <w:r>
+              <w:rPr>
+                <w:sz w:val="20"/>
+                <w:szCs w:val="20"/>
+              </w:rPr>
+              <w:t>MIGS 32</w:t>
+            </w:r>
           </w:p>
         </w:tc>
         <w:tc>
@@ -5627,14 +6516,13 @@
                 <w:sz w:val="20"/>
                 <w:szCs w:val="20"/>
               </w:rPr>
-              <w:t>Locus Tag</w:t>
+              <w:t>Gene calling method</w:t>
             </w:r>
           </w:p>
         </w:tc>
         <w:tc>
           <w:tcPr>
             <w:tcW w:w="4590" w:type="dxa"/>
-            <w:noWrap/>
             <w:vAlign w:val="bottom"/>
             <w:hideMark/>
           </w:tcPr>
@@ -5705,7 +6593,7 @@
                 <w:sz w:val="20"/>
                 <w:szCs w:val="20"/>
               </w:rPr>
-              <w:t>Genbank ID</w:t>
+              <w:t>Locus Tag</w:t>
             </w:r>
           </w:p>
         </w:tc>
@@ -5783,7 +6671,7 @@
                 <w:sz w:val="20"/>
                 <w:szCs w:val="20"/>
               </w:rPr>
-              <w:t>GenBank Date of Release</w:t>
+              <w:t>Genbank ID</w:t>
             </w:r>
           </w:p>
         </w:tc>
@@ -5861,7 +6749,7 @@
                 <w:sz w:val="20"/>
                 <w:szCs w:val="20"/>
               </w:rPr>
-              <w:t>GOLD ID</w:t>
+              <w:t>GenBank Date of Release</w:t>
             </w:r>
           </w:p>
         </w:tc>
@@ -5880,6 +6768,7 @@
               <w:adjustRightInd w:val="0"/>
               <w:ind w:left="342"/>
               <w:rPr>
+                <w:bCs/>
                 <w:color w:val="000000"/>
                 <w:sz w:val="20"/>
                 <w:szCs w:val="20"/>
@@ -5938,7 +6827,7 @@
                 <w:sz w:val="20"/>
                 <w:szCs w:val="20"/>
               </w:rPr>
-              <w:t>BIOPROJECT</w:t>
+              <w:t>GOLD ID</w:t>
             </w:r>
           </w:p>
         </w:tc>
@@ -5957,7 +6846,6 @@
               <w:adjustRightInd w:val="0"/>
               <w:ind w:left="342"/>
               <w:rPr>
-                <w:bCs/>
                 <w:color w:val="000000"/>
                 <w:sz w:val="20"/>
                 <w:szCs w:val="20"/>
@@ -5975,6 +6863,7 @@
             <w:tcW w:w="1368" w:type="dxa"/>
             <w:noWrap/>
             <w:vAlign w:val="bottom"/>
+            <w:hideMark/>
           </w:tcPr>
           <w:p>
             <w:pPr>
@@ -5987,13 +6876,6 @@
                 <w:szCs w:val="20"/>
               </w:rPr>
             </w:pPr>
-            <w:r>
-              <w:rPr>
-                <w:sz w:val="20"/>
-                <w:szCs w:val="20"/>
-              </w:rPr>
-              <w:t>MIGS 13</w:t>
-            </w:r>
           </w:p>
         </w:tc>
         <w:tc>
@@ -6001,6 +6883,7 @@
             <w:tcW w:w="3330" w:type="dxa"/>
             <w:noWrap/>
             <w:vAlign w:val="bottom"/>
+            <w:hideMark/>
           </w:tcPr>
           <w:p>
             <w:pPr>
@@ -6010,16 +6893,18 @@
               <w:adjustRightInd w:val="0"/>
               <w:ind w:left="-108"/>
               <w:rPr>
-                <w:sz w:val="20"/>
-                <w:szCs w:val="20"/>
-              </w:rPr>
-            </w:pPr>
-            <w:r>
-              <w:rPr>
-                <w:sz w:val="20"/>
-                <w:szCs w:val="20"/>
-              </w:rPr>
-              <w:t>Source Material Identifier</w:t>
+                <w:bCs/>
+                <w:color w:val="000000"/>
+                <w:sz w:val="20"/>
+                <w:szCs w:val="20"/>
+              </w:rPr>
+            </w:pPr>
+            <w:r>
+              <w:rPr>
+                <w:sz w:val="20"/>
+                <w:szCs w:val="20"/>
+              </w:rPr>
+              <w:t>BIOPROJECT</w:t>
             </w:r>
           </w:p>
         </w:tc>
@@ -6028,6 +6913,7 @@
             <w:tcW w:w="4590" w:type="dxa"/>
             <w:noWrap/>
             <w:vAlign w:val="bottom"/>
+            <w:hideMark/>
           </w:tcPr>
           <w:p>
             <w:pPr>
@@ -6053,6 +6939,86 @@
         <w:tc>
           <w:tcPr>
             <w:tcW w:w="1368" w:type="dxa"/>
+            <w:noWrap/>
+            <w:vAlign w:val="bottom"/>
+          </w:tcPr>
+          <w:p>
+            <w:pPr>
+              <w:pStyle w:val="TableBody"/>
+              <w:autoSpaceDE w:val="0"/>
+              <w:autoSpaceDN w:val="0"/>
+              <w:adjustRightInd w:val="0"/>
+              <w:rPr>
+                <w:sz w:val="20"/>
+                <w:szCs w:val="20"/>
+              </w:rPr>
+            </w:pPr>
+            <w:r>
+              <w:rPr>
+                <w:sz w:val="20"/>
+                <w:szCs w:val="20"/>
+              </w:rPr>
+              <w:t>MIGS 13</w:t>
+            </w:r>
+          </w:p>
+        </w:tc>
+        <w:tc>
+          <w:tcPr>
+            <w:tcW w:w="3330" w:type="dxa"/>
+            <w:noWrap/>
+            <w:vAlign w:val="bottom"/>
+          </w:tcPr>
+          <w:p>
+            <w:pPr>
+              <w:pStyle w:val="TableBody"/>
+              <w:autoSpaceDE w:val="0"/>
+              <w:autoSpaceDN w:val="0"/>
+              <w:adjustRightInd w:val="0"/>
+              <w:ind w:left="-108"/>
+              <w:rPr>
+                <w:sz w:val="20"/>
+                <w:szCs w:val="20"/>
+              </w:rPr>
+            </w:pPr>
+            <w:r>
+              <w:rPr>
+                <w:sz w:val="20"/>
+                <w:szCs w:val="20"/>
+              </w:rPr>
+              <w:t>Source Material Identifier</w:t>
+            </w:r>
+          </w:p>
+        </w:tc>
+        <w:tc>
+          <w:tcPr>
+            <w:tcW w:w="4590" w:type="dxa"/>
+            <w:noWrap/>
+            <w:vAlign w:val="bottom"/>
+          </w:tcPr>
+          <w:p>
+            <w:pPr>
+              <w:pStyle w:val="TableBody"/>
+              <w:autoSpaceDE w:val="0"/>
+              <w:autoSpaceDN w:val="0"/>
+              <w:adjustRightInd w:val="0"/>
+              <w:ind w:left="342"/>
+              <w:rPr>
+                <w:bCs/>
+                <w:color w:val="000000"/>
+                <w:sz w:val="20"/>
+                <w:szCs w:val="20"/>
+              </w:rPr>
+            </w:pPr>
+          </w:p>
+        </w:tc>
+      </w:tr>
+      <w:tr>
+        <w:trPr>
+          <w:trHeight w:val="315"/>
+        </w:trPr>
+        <w:tc>
+          <w:tcPr>
+            <w:tcW w:w="1368" w:type="dxa"/>
             <w:tcBorders>
               <w:bottom w:val="single" w:sz="4" w:space="0" w:color="auto"/>
             </w:tcBorders>
@@ -6139,9 +7105,21 @@
       <w:pPr>
         <w:pStyle w:val="Heading1"/>
       </w:pPr>
+      <w:commentRangeStart w:id="165"/>
       <w:r>
         <w:lastRenderedPageBreak/>
         <w:t>Table 3. (Optional, fixed format)</w:t>
+      </w:r>
+      <w:commentRangeEnd w:id="165"/>
+      <w:r>
+        <w:rPr>
+          <w:rStyle w:val="CommentReference"/>
+          <w:rFonts w:asciiTheme="minorHAnsi" w:eastAsiaTheme="minorEastAsia" w:hAnsiTheme="minorHAnsi" w:cstheme="minorBidi"/>
+          <w:b w:val="0"/>
+          <w:bCs w:val="0"/>
+          <w:color w:val="auto"/>
+        </w:rPr>
+        <w:commentReference w:id="165"/>
       </w:r>
     </w:p>
     <w:p>
@@ -7075,6 +8053,7 @@
       <w:pPr>
         <w:pStyle w:val="Heading1"/>
       </w:pPr>
+      <w:commentRangeStart w:id="166"/>
       <w:r>
         <w:lastRenderedPageBreak/>
         <w:t>Table, 4</w:t>
@@ -7082,6 +8061,17 @@
       <w:r>
         <w:t xml:space="preserve"> or 3 if optional table is not used (required, fixed format)</w:t>
       </w:r>
+      <w:commentRangeEnd w:id="166"/>
+      <w:r>
+        <w:rPr>
+          <w:rStyle w:val="CommentReference"/>
+          <w:rFonts w:asciiTheme="minorHAnsi" w:eastAsiaTheme="minorEastAsia" w:hAnsiTheme="minorHAnsi" w:cstheme="minorBidi"/>
+          <w:b w:val="0"/>
+          <w:bCs w:val="0"/>
+          <w:color w:val="auto"/>
+        </w:rPr>
+        <w:commentReference w:id="166"/>
+      </w:r>
     </w:p>
     <w:p>
       <w:pPr>
@@ -7090,6 +8080,11 @@
       <w:r>
         <w:t>Genome statistics, listed in base pairs and percent of total. Provide values for columns 2 and 3. Do not modify ordering of rows.</w:t>
       </w:r>
+      <w:ins w:id="167" w:author="Joshua Hamilton" w:date="2015-09-29T19:18:00Z">
+        <w:r>
+          <w:t xml:space="preserve"> Genome size, DNA coding, and DNA G+C should be reported as the actual size, not as estimates for a complete genome.</w:t>
+        </w:r>
+      </w:ins>
     </w:p>
     <w:p>
       <w:pPr>
@@ -7554,6 +8549,154 @@
       <w:tr>
         <w:trPr>
           <w:trHeight w:val="324"/>
+          <w:ins w:id="168" w:author="Joshua Hamilton" w:date="2015-09-29T19:18:00Z"/>
+        </w:trPr>
+        <w:tc>
+          <w:tcPr>
+            <w:tcW w:w="3888" w:type="dxa"/>
+            <w:noWrap/>
+            <w:vAlign w:val="bottom"/>
+          </w:tcPr>
+          <w:p>
+            <w:pPr>
+              <w:pStyle w:val="TableBody"/>
+              <w:autoSpaceDE w:val="0"/>
+              <w:autoSpaceDN w:val="0"/>
+              <w:adjustRightInd w:val="0"/>
+              <w:rPr>
+                <w:ins w:id="169" w:author="Joshua Hamilton" w:date="2015-09-29T19:18:00Z"/>
+              </w:rPr>
+            </w:pPr>
+            <w:ins w:id="170" w:author="Joshua Hamilton" w:date="2015-09-29T19:19:00Z">
+              <w:r>
+                <w:t>Estimate completeness</w:t>
+              </w:r>
+              <w:r>
+                <w:t xml:space="preserve"> (%)</w:t>
+              </w:r>
+            </w:ins>
+          </w:p>
+        </w:tc>
+        <w:tc>
+          <w:tcPr>
+            <w:tcW w:w="1428" w:type="dxa"/>
+            <w:noWrap/>
+            <w:vAlign w:val="bottom"/>
+          </w:tcPr>
+          <w:p>
+            <w:pPr>
+              <w:pStyle w:val="TableBody"/>
+              <w:autoSpaceDE w:val="0"/>
+              <w:autoSpaceDN w:val="0"/>
+              <w:adjustRightInd w:val="0"/>
+              <w:ind w:left="252"/>
+              <w:jc w:val="right"/>
+              <w:rPr>
+                <w:ins w:id="171" w:author="Joshua Hamilton" w:date="2015-09-29T19:18:00Z"/>
+                <w:color w:val="000000"/>
+              </w:rPr>
+            </w:pPr>
+          </w:p>
+        </w:tc>
+        <w:tc>
+          <w:tcPr>
+            <w:tcW w:w="1550" w:type="dxa"/>
+            <w:noWrap/>
+            <w:vAlign w:val="bottom"/>
+          </w:tcPr>
+          <w:p>
+            <w:pPr>
+              <w:pStyle w:val="TableBody"/>
+              <w:autoSpaceDE w:val="0"/>
+              <w:autoSpaceDN w:val="0"/>
+              <w:adjustRightInd w:val="0"/>
+              <w:ind w:left="264" w:firstLine="240"/>
+              <w:jc w:val="right"/>
+              <w:rPr>
+                <w:ins w:id="172" w:author="Joshua Hamilton" w:date="2015-09-29T19:18:00Z"/>
+                <w:color w:val="000000"/>
+              </w:rPr>
+            </w:pPr>
+          </w:p>
+        </w:tc>
+      </w:tr>
+      <w:tr>
+        <w:trPr>
+          <w:trHeight w:val="324"/>
+          <w:ins w:id="173" w:author="Joshua Hamilton" w:date="2015-09-29T19:19:00Z"/>
+        </w:trPr>
+        <w:tc>
+          <w:tcPr>
+            <w:tcW w:w="3888" w:type="dxa"/>
+            <w:noWrap/>
+            <w:vAlign w:val="bottom"/>
+          </w:tcPr>
+          <w:p>
+            <w:pPr>
+              <w:pStyle w:val="TableBody"/>
+              <w:autoSpaceDE w:val="0"/>
+              <w:autoSpaceDN w:val="0"/>
+              <w:adjustRightInd w:val="0"/>
+              <w:rPr>
+                <w:ins w:id="174" w:author="Joshua Hamilton" w:date="2015-09-29T19:19:00Z"/>
+              </w:rPr>
+            </w:pPr>
+            <w:ins w:id="175" w:author="Joshua Hamilton" w:date="2015-09-29T19:19:00Z">
+              <w:r>
+                <w:t>Estimated genome size</w:t>
+              </w:r>
+              <w:r>
+                <w:t xml:space="preserve"> (bp)</w:t>
+              </w:r>
+            </w:ins>
+          </w:p>
+        </w:tc>
+        <w:tc>
+          <w:tcPr>
+            <w:tcW w:w="1428" w:type="dxa"/>
+            <w:noWrap/>
+            <w:vAlign w:val="bottom"/>
+          </w:tcPr>
+          <w:p>
+            <w:pPr>
+              <w:pStyle w:val="TableBody"/>
+              <w:autoSpaceDE w:val="0"/>
+              <w:autoSpaceDN w:val="0"/>
+              <w:adjustRightInd w:val="0"/>
+              <w:ind w:left="252"/>
+              <w:jc w:val="right"/>
+              <w:rPr>
+                <w:ins w:id="176" w:author="Joshua Hamilton" w:date="2015-09-29T19:19:00Z"/>
+                <w:color w:val="000000"/>
+              </w:rPr>
+            </w:pPr>
+          </w:p>
+        </w:tc>
+        <w:tc>
+          <w:tcPr>
+            <w:tcW w:w="1550" w:type="dxa"/>
+            <w:noWrap/>
+            <w:vAlign w:val="bottom"/>
+          </w:tcPr>
+          <w:p>
+            <w:pPr>
+              <w:pStyle w:val="TableBody"/>
+              <w:autoSpaceDE w:val="0"/>
+              <w:autoSpaceDN w:val="0"/>
+              <w:adjustRightInd w:val="0"/>
+              <w:ind w:left="264" w:firstLine="240"/>
+              <w:jc w:val="right"/>
+              <w:rPr>
+                <w:ins w:id="177" w:author="Joshua Hamilton" w:date="2015-09-29T19:19:00Z"/>
+                <w:color w:val="000000"/>
+              </w:rPr>
+            </w:pPr>
+          </w:p>
+        </w:tc>
+      </w:tr>
+      <w:tr>
+        <w:trPr>
+          <w:trHeight w:val="324"/>
         </w:trPr>
         <w:tc>
           <w:tcPr>
@@ -8263,9 +9406,21 @@
       <w:pPr>
         <w:pStyle w:val="Heading1"/>
       </w:pPr>
+      <w:commentRangeStart w:id="178"/>
       <w:r>
         <w:lastRenderedPageBreak/>
         <w:t>Table 5 or 4 if optional table is not used (required, fixed format)</w:t>
+      </w:r>
+      <w:commentRangeEnd w:id="178"/>
+      <w:r>
+        <w:rPr>
+          <w:rStyle w:val="CommentReference"/>
+          <w:rFonts w:asciiTheme="minorHAnsi" w:eastAsiaTheme="minorEastAsia" w:hAnsiTheme="minorHAnsi" w:cstheme="minorBidi"/>
+          <w:b w:val="0"/>
+          <w:bCs w:val="0"/>
+          <w:color w:val="auto"/>
+        </w:rPr>
+        <w:commentReference w:id="178"/>
       </w:r>
     </w:p>
     <w:p>
@@ -11332,12 +12487,12 @@
 
 <file path=word/comments.xml><?xml version="1.0" encoding="utf-8"?>
 <w:comments xmlns:wpc="http://schemas.microsoft.com/office/word/2010/wordprocessingCanvas" xmlns:mo="http://schemas.microsoft.com/office/mac/office/2008/main" xmlns:mc="http://schemas.openxmlformats.org/markup-compatibility/2006" xmlns:mv="urn:schemas-microsoft-com:mac:vml" xmlns:o="urn:schemas-microsoft-com:office:office" xmlns:r="http://schemas.openxmlformats.org/officeDocument/2006/relationships" xmlns:m="http://schemas.openxmlformats.org/officeDocument/2006/math" xmlns:v="urn:schemas-microsoft-com:vml" xmlns:wp14="http://schemas.microsoft.com/office/word/2010/wordprocessingDrawing" xmlns:wp="http://schemas.openxmlformats.org/drawingml/2006/wordprocessingDrawing" xmlns:w10="urn:schemas-microsoft-com:office:word" xmlns:w="http://schemas.openxmlformats.org/wordprocessingml/2006/main" xmlns:w14="http://schemas.microsoft.com/office/word/2010/wordml" xmlns:wpg="http://schemas.microsoft.com/office/word/2010/wordprocessingGroup" xmlns:wpi="http://schemas.microsoft.com/office/word/2010/wordprocessingInk" xmlns:wne="http://schemas.microsoft.com/office/word/2006/wordml" xmlns:wps="http://schemas.microsoft.com/office/word/2010/wordprocessingShape" mc:Ignorable="w14 wp14">
-  <w:comment w:id="33" w:author="Joshua Hamilton" w:date="2015-09-29T17:08:00Z" w:initials="JH">
+  <w:comment w:id="32" w:author="Joshua Hamilton" w:date="2015-09-29T17:08:00Z" w:initials="JH">
     <w:p>
       <w:pPr>
         <w:pStyle w:val="CommentText"/>
       </w:pPr>
-      <w:ins w:id="35" w:author="Joshua Hamilton" w:date="2015-09-29T17:07:00Z">
+      <w:ins w:id="34" w:author="Joshua Hamilton" w:date="2015-09-29T17:07:00Z">
         <w:r>
           <w:rPr>
             <w:rStyle w:val="CommentReference"/>
@@ -11350,7 +12505,7 @@
       </w:r>
     </w:p>
   </w:comment>
-  <w:comment w:id="43" w:author="Joshua Hamilton" w:date="2015-09-29T17:09:00Z" w:initials="JH">
+  <w:comment w:id="42" w:author="Joshua Hamilton" w:date="2015-09-29T17:09:00Z" w:initials="JH">
     <w:p>
       <w:pPr>
         <w:pStyle w:val="CommentText"/>
@@ -11366,7 +12521,7 @@
       </w:r>
     </w:p>
   </w:comment>
-  <w:comment w:id="57" w:author="Joshua Hamilton" w:date="2015-09-29T17:20:00Z" w:initials="JH">
+  <w:comment w:id="56" w:author="Joshua Hamilton" w:date="2015-09-29T17:20:00Z" w:initials="JH">
     <w:p>
       <w:pPr>
         <w:pStyle w:val="CommentText"/>
@@ -11383,8 +12538,120 @@
         </w:rPr>
         <w:t>What would be appropriate to include here? SAGs and MAGs are (presumably) going to be of uncultured organisms.</w:t>
       </w:r>
-      <w:bookmarkStart w:id="58" w:name="_GoBack"/>
-      <w:bookmarkEnd w:id="58"/>
+    </w:p>
+  </w:comment>
+  <w:comment w:id="57" w:author="Joshua Hamilton" w:date="2015-09-29T19:07:00Z" w:initials="JH">
+    <w:p>
+      <w:pPr>
+        <w:pStyle w:val="CommentText"/>
+      </w:pPr>
+      <w:r>
+        <w:rPr>
+          <w:rStyle w:val="CommentReference"/>
+        </w:rPr>
+        <w:annotationRef/>
+      </w:r>
+      <w:r>
+        <w:t>One table per genome</w:t>
+      </w:r>
+    </w:p>
+  </w:comment>
+  <w:comment w:id="71" w:author="Joshua Hamilton" w:date="2015-09-29T19:11:00Z" w:initials="JH">
+    <w:p>
+      <w:pPr>
+        <w:pStyle w:val="CommentText"/>
+      </w:pPr>
+      <w:r>
+        <w:rPr>
+          <w:rStyle w:val="CommentReference"/>
+        </w:rPr>
+        <w:annotationRef/>
+      </w:r>
+      <w:r>
+        <w:t>One table per genome.</w:t>
+      </w:r>
+    </w:p>
+  </w:comment>
+  <w:comment w:id="72" w:author="Joshua Hamilton" w:date="2015-09-29T19:09:00Z" w:initials="JH">
+    <w:p>
+      <w:pPr>
+        <w:pStyle w:val="CommentText"/>
+      </w:pPr>
+      <w:r>
+        <w:rPr>
+          <w:rStyle w:val="CommentReference"/>
+        </w:rPr>
+        <w:annotationRef/>
+      </w:r>
+      <w:r>
+        <w:t>We do not believe ANY Gene Ontology evidence code is applicable, given that these data will be reported for the first time in this publication.</w:t>
+      </w:r>
+    </w:p>
+  </w:comment>
+  <w:comment w:id="153" w:author="Joshua Hamilton" w:date="2015-09-29T19:12:00Z" w:initials="JH">
+    <w:p>
+      <w:pPr>
+        <w:pStyle w:val="CommentText"/>
+      </w:pPr>
+      <w:r>
+        <w:rPr>
+          <w:rStyle w:val="CommentReference"/>
+        </w:rPr>
+        <w:annotationRef/>
+      </w:r>
+      <w:r>
+        <w:t>One table per genome.</w:t>
+      </w:r>
+    </w:p>
+  </w:comment>
+  <w:comment w:id="165" w:author="Joshua Hamilton" w:date="2015-09-29T19:18:00Z" w:initials="JH">
+    <w:p>
+      <w:pPr>
+        <w:pStyle w:val="CommentText"/>
+      </w:pPr>
+      <w:r>
+        <w:rPr>
+          <w:rStyle w:val="CommentReference"/>
+        </w:rPr>
+        <w:annotationRef/>
+      </w:r>
+      <w:r>
+        <w:t>For complete genomes only. One table per genome.</w:t>
+      </w:r>
+    </w:p>
+  </w:comment>
+  <w:comment w:id="166" w:author="Joshua Hamilton" w:date="2015-09-29T19:19:00Z" w:initials="JH">
+    <w:p>
+      <w:pPr>
+        <w:pStyle w:val="CommentText"/>
+      </w:pPr>
+      <w:r>
+        <w:rPr>
+          <w:rStyle w:val="CommentReference"/>
+        </w:rPr>
+        <w:annotationRef/>
+      </w:r>
+      <w:r>
+        <w:t>One table per genome.</w:t>
+      </w:r>
+    </w:p>
+  </w:comment>
+  <w:comment w:id="178" w:author="Joshua Hamilton" w:date="2015-09-29T19:19:00Z" w:initials="JH">
+    <w:p>
+      <w:pPr>
+        <w:pStyle w:val="CommentText"/>
+      </w:pPr>
+      <w:r>
+        <w:rPr>
+          <w:rStyle w:val="CommentReference"/>
+        </w:rPr>
+        <w:annotationRef/>
+      </w:r>
+      <w:r>
+        <w:t>One table per genome.</w:t>
+      </w:r>
+      <w:bookmarkStart w:id="179" w:name="_GoBack"/>
+      <w:bookmarkEnd w:id="179"/>
     </w:p>
   </w:comment>
 </w:comments>
@@ -14117,7 +15384,7 @@
 </file>
 
 <file path=customXml/itemProps1.xml><?xml version="1.0" encoding="utf-8"?>
-<ds:datastoreItem xmlns:ds="http://schemas.openxmlformats.org/officeDocument/2006/customXml" ds:itemID="{E7BAD509-ECE5-5540-A44D-7B6F0628470D}">
+<ds:datastoreItem xmlns:ds="http://schemas.openxmlformats.org/officeDocument/2006/customXml" ds:itemID="{E676755B-616F-B24C-A041-6CD03F7DB1FA}">
   <ds:schemaRefs>
     <ds:schemaRef ds:uri="http://schemas.openxmlformats.org/officeDocument/2006/bibliography"/>
   </ds:schemaRefs>

</xml_diff>